<commit_message>
UI - wersja PC
</commit_message>
<xml_diff>
--- a/ProjektPDF/projekt_doEdycji.docx
+++ b/ProjektPDF/projekt_doEdycji.docx
@@ -442,6 +442,14 @@
     </w:p>
     <w:sdt>
       <w:sdtPr>
+        <w:rPr>
+          <w:rFonts w:ascii="Liberation Serif" w:eastAsia="NSimSun" w:hAnsi="Liberation Serif" w:cs="Arial Unicode MS"/>
+          <w:color w:val="auto"/>
+          <w:kern w:val="3"/>
+          <w:sz w:val="24"/>
+          <w:szCs w:val="24"/>
+          <w:lang w:val="pl-PL" w:eastAsia="zh-CN" w:bidi="hi-IN"/>
+        </w:rPr>
         <w:id w:val="-884180781"/>
         <w:docPartObj>
           <w:docPartGallery w:val="Table of Contents"/>
@@ -450,15 +458,9 @@
       </w:sdtPr>
       <w:sdtEndPr>
         <w:rPr>
-          <w:rFonts w:ascii="Liberation Serif" w:eastAsia="NSimSun" w:hAnsi="Liberation Serif" w:cs="Arial Unicode MS"/>
           <w:b/>
           <w:bCs/>
           <w:noProof/>
-          <w:color w:val="auto"/>
-          <w:kern w:val="3"/>
-          <w:sz w:val="24"/>
-          <w:szCs w:val="24"/>
-          <w:lang w:val="pl-PL" w:eastAsia="zh-CN" w:bidi="hi-IN"/>
         </w:rPr>
       </w:sdtEndPr>
       <w:sdtContent>
@@ -504,7 +506,7 @@
           <w:r>
             <w:fldChar w:fldCharType="separate"/>
           </w:r>
-          <w:hyperlink w:anchor="_Toc199015333" w:history="1">
+          <w:hyperlink w:anchor="_Toc199019677" w:history="1">
             <w:r>
               <w:rPr>
                 <w:rStyle w:val="Hyperlink"/>
@@ -532,7 +534,7 @@
                 <w:noProof/>
                 <w:webHidden/>
               </w:rPr>
-              <w:instrText xml:space="preserve"> PAGEREF _Toc199015333 \h </w:instrText>
+              <w:instrText xml:space="preserve"> PAGEREF _Toc199019677 \h </w:instrText>
             </w:r>
             <w:r>
               <w:rPr>
@@ -580,7 +582,7 @@
               <w14:ligatures w14:val="standardContextual"/>
             </w:rPr>
           </w:pPr>
-          <w:hyperlink w:anchor="_Toc199015334" w:history="1">
+          <w:hyperlink w:anchor="_Toc199019678" w:history="1">
             <w:r>
               <w:rPr>
                 <w:rStyle w:val="Hyperlink"/>
@@ -607,7 +609,7 @@
                 <w:noProof/>
                 <w:webHidden/>
               </w:rPr>
-              <w:instrText xml:space="preserve"> PAGEREF _Toc199015334 \h </w:instrText>
+              <w:instrText xml:space="preserve"> PAGEREF _Toc199019678 \h </w:instrText>
             </w:r>
             <w:r>
               <w:rPr>
@@ -655,7 +657,7 @@
               <w14:ligatures w14:val="standardContextual"/>
             </w:rPr>
           </w:pPr>
-          <w:hyperlink w:anchor="_Toc199015335" w:history="1">
+          <w:hyperlink w:anchor="_Toc199019679" w:history="1">
             <w:r>
               <w:rPr>
                 <w:rStyle w:val="Hyperlink"/>
@@ -682,7 +684,7 @@
                 <w:noProof/>
                 <w:webHidden/>
               </w:rPr>
-              <w:instrText xml:space="preserve"> PAGEREF _Toc199015335 \h </w:instrText>
+              <w:instrText xml:space="preserve"> PAGEREF _Toc199019679 \h </w:instrText>
             </w:r>
             <w:r>
               <w:rPr>
@@ -730,7 +732,7 @@
               <w14:ligatures w14:val="standardContextual"/>
             </w:rPr>
           </w:pPr>
-          <w:hyperlink w:anchor="_Toc199015336" w:history="1">
+          <w:hyperlink w:anchor="_Toc199019680" w:history="1">
             <w:r>
               <w:rPr>
                 <w:rStyle w:val="Hyperlink"/>
@@ -757,7 +759,7 @@
                 <w:noProof/>
                 <w:webHidden/>
               </w:rPr>
-              <w:instrText xml:space="preserve"> PAGEREF _Toc199015336 \h </w:instrText>
+              <w:instrText xml:space="preserve"> PAGEREF _Toc199019680 \h </w:instrText>
             </w:r>
             <w:r>
               <w:rPr>
@@ -805,7 +807,7 @@
               <w14:ligatures w14:val="standardContextual"/>
             </w:rPr>
           </w:pPr>
-          <w:hyperlink w:anchor="_Toc199015337" w:history="1">
+          <w:hyperlink w:anchor="_Toc199019681" w:history="1">
             <w:r>
               <w:rPr>
                 <w:rStyle w:val="Hyperlink"/>
@@ -832,7 +834,7 @@
                 <w:noProof/>
                 <w:webHidden/>
               </w:rPr>
-              <w:instrText xml:space="preserve"> PAGEREF _Toc199015337 \h </w:instrText>
+              <w:instrText xml:space="preserve"> PAGEREF _Toc199019681 \h </w:instrText>
             </w:r>
             <w:r>
               <w:rPr>
@@ -880,7 +882,7 @@
               <w14:ligatures w14:val="standardContextual"/>
             </w:rPr>
           </w:pPr>
-          <w:hyperlink w:anchor="_Toc199015338" w:history="1">
+          <w:hyperlink w:anchor="_Toc199019682" w:history="1">
             <w:r>
               <w:rPr>
                 <w:rStyle w:val="Hyperlink"/>
@@ -908,7 +910,7 @@
                 <w:noProof/>
                 <w:webHidden/>
               </w:rPr>
-              <w:instrText xml:space="preserve"> PAGEREF _Toc199015338 \h </w:instrText>
+              <w:instrText xml:space="preserve"> PAGEREF _Toc199019682 \h </w:instrText>
             </w:r>
             <w:r>
               <w:rPr>
@@ -956,7 +958,7 @@
               <w14:ligatures w14:val="standardContextual"/>
             </w:rPr>
           </w:pPr>
-          <w:hyperlink w:anchor="_Toc199015339" w:history="1">
+          <w:hyperlink w:anchor="_Toc199019683" w:history="1">
             <w:r>
               <w:rPr>
                 <w:rStyle w:val="Hyperlink"/>
@@ -983,7 +985,7 @@
                 <w:noProof/>
                 <w:webHidden/>
               </w:rPr>
-              <w:instrText xml:space="preserve"> PAGEREF _Toc199015339 \h </w:instrText>
+              <w:instrText xml:space="preserve"> PAGEREF _Toc199019683 \h </w:instrText>
             </w:r>
             <w:r>
               <w:rPr>
@@ -1031,7 +1033,7 @@
               <w14:ligatures w14:val="standardContextual"/>
             </w:rPr>
           </w:pPr>
-          <w:hyperlink w:anchor="_Toc199015340" w:history="1">
+          <w:hyperlink w:anchor="_Toc199019684" w:history="1">
             <w:r>
               <w:rPr>
                 <w:rStyle w:val="Hyperlink"/>
@@ -1058,7 +1060,7 @@
                 <w:noProof/>
                 <w:webHidden/>
               </w:rPr>
-              <w:instrText xml:space="preserve"> PAGEREF _Toc199015340 \h </w:instrText>
+              <w:instrText xml:space="preserve"> PAGEREF _Toc199019684 \h </w:instrText>
             </w:r>
             <w:r>
               <w:rPr>
@@ -1106,7 +1108,7 @@
               <w14:ligatures w14:val="standardContextual"/>
             </w:rPr>
           </w:pPr>
-          <w:hyperlink w:anchor="_Toc199015341" w:history="1">
+          <w:hyperlink w:anchor="_Toc199019685" w:history="1">
             <w:r>
               <w:rPr>
                 <w:rStyle w:val="Hyperlink"/>
@@ -1133,7 +1135,7 @@
                 <w:noProof/>
                 <w:webHidden/>
               </w:rPr>
-              <w:instrText xml:space="preserve"> PAGEREF _Toc199015341 \h </w:instrText>
+              <w:instrText xml:space="preserve"> PAGEREF _Toc199019685 \h </w:instrText>
             </w:r>
             <w:r>
               <w:rPr>
@@ -1181,7 +1183,7 @@
               <w14:ligatures w14:val="standardContextual"/>
             </w:rPr>
           </w:pPr>
-          <w:hyperlink w:anchor="_Toc199015342" w:history="1">
+          <w:hyperlink w:anchor="_Toc199019686" w:history="1">
             <w:r>
               <w:rPr>
                 <w:rStyle w:val="Hyperlink"/>
@@ -1208,7 +1210,7 @@
                 <w:noProof/>
                 <w:webHidden/>
               </w:rPr>
-              <w:instrText xml:space="preserve"> PAGEREF _Toc199015342 \h </w:instrText>
+              <w:instrText xml:space="preserve"> PAGEREF _Toc199019686 \h </w:instrText>
             </w:r>
             <w:r>
               <w:rPr>
@@ -1256,7 +1258,7 @@
               <w14:ligatures w14:val="standardContextual"/>
             </w:rPr>
           </w:pPr>
-          <w:hyperlink w:anchor="_Toc199015343" w:history="1">
+          <w:hyperlink w:anchor="_Toc199019687" w:history="1">
             <w:r>
               <w:rPr>
                 <w:rStyle w:val="Hyperlink"/>
@@ -1283,7 +1285,7 @@
                 <w:noProof/>
                 <w:webHidden/>
               </w:rPr>
-              <w:instrText xml:space="preserve"> PAGEREF _Toc199015343 \h </w:instrText>
+              <w:instrText xml:space="preserve"> PAGEREF _Toc199019687 \h </w:instrText>
             </w:r>
             <w:r>
               <w:rPr>
@@ -1331,7 +1333,7 @@
               <w14:ligatures w14:val="standardContextual"/>
             </w:rPr>
           </w:pPr>
-          <w:hyperlink w:anchor="_Toc199015344" w:history="1">
+          <w:hyperlink w:anchor="_Toc199019688" w:history="1">
             <w:r>
               <w:rPr>
                 <w:rStyle w:val="Hyperlink"/>
@@ -1358,7 +1360,7 @@
                 <w:noProof/>
                 <w:webHidden/>
               </w:rPr>
-              <w:instrText xml:space="preserve"> PAGEREF _Toc199015344 \h </w:instrText>
+              <w:instrText xml:space="preserve"> PAGEREF _Toc199019688 \h </w:instrText>
             </w:r>
             <w:r>
               <w:rPr>
@@ -1406,7 +1408,7 @@
               <w14:ligatures w14:val="standardContextual"/>
             </w:rPr>
           </w:pPr>
-          <w:hyperlink w:anchor="_Toc199015345" w:history="1">
+          <w:hyperlink w:anchor="_Toc199019689" w:history="1">
             <w:r>
               <w:rPr>
                 <w:rStyle w:val="Hyperlink"/>
@@ -1433,7 +1435,7 @@
                 <w:noProof/>
                 <w:webHidden/>
               </w:rPr>
-              <w:instrText xml:space="preserve"> PAGEREF _Toc199015345 \h </w:instrText>
+              <w:instrText xml:space="preserve"> PAGEREF _Toc199019689 \h </w:instrText>
             </w:r>
             <w:r>
               <w:rPr>
@@ -1481,7 +1483,7 @@
               <w14:ligatures w14:val="standardContextual"/>
             </w:rPr>
           </w:pPr>
-          <w:hyperlink w:anchor="_Toc199015346" w:history="1">
+          <w:hyperlink w:anchor="_Toc199019690" w:history="1">
             <w:r>
               <w:rPr>
                 <w:rStyle w:val="Hyperlink"/>
@@ -1508,7 +1510,7 @@
                 <w:noProof/>
                 <w:webHidden/>
               </w:rPr>
-              <w:instrText xml:space="preserve"> PAGEREF _Toc199015346 \h </w:instrText>
+              <w:instrText xml:space="preserve"> PAGEREF _Toc199019690 \h </w:instrText>
             </w:r>
             <w:r>
               <w:rPr>
@@ -1556,7 +1558,7 @@
               <w14:ligatures w14:val="standardContextual"/>
             </w:rPr>
           </w:pPr>
-          <w:hyperlink w:anchor="_Toc199015347" w:history="1">
+          <w:hyperlink w:anchor="_Toc199019691" w:history="1">
             <w:r>
               <w:rPr>
                 <w:rStyle w:val="Hyperlink"/>
@@ -1583,7 +1585,7 @@
                 <w:noProof/>
                 <w:webHidden/>
               </w:rPr>
-              <w:instrText xml:space="preserve"> PAGEREF _Toc199015347 \h </w:instrText>
+              <w:instrText xml:space="preserve"> PAGEREF _Toc199019691 \h </w:instrText>
             </w:r>
             <w:r>
               <w:rPr>
@@ -1631,7 +1633,7 @@
               <w14:ligatures w14:val="standardContextual"/>
             </w:rPr>
           </w:pPr>
-          <w:hyperlink w:anchor="_Toc199015348" w:history="1">
+          <w:hyperlink w:anchor="_Toc199019692" w:history="1">
             <w:r>
               <w:rPr>
                 <w:rStyle w:val="Hyperlink"/>
@@ -1658,7 +1660,7 @@
                 <w:noProof/>
                 <w:webHidden/>
               </w:rPr>
-              <w:instrText xml:space="preserve"> PAGEREF _Toc199015348 \h </w:instrText>
+              <w:instrText xml:space="preserve"> PAGEREF _Toc199019692 \h </w:instrText>
             </w:r>
             <w:r>
               <w:rPr>
@@ -1706,7 +1708,7 @@
               <w14:ligatures w14:val="standardContextual"/>
             </w:rPr>
           </w:pPr>
-          <w:hyperlink w:anchor="_Toc199015349" w:history="1">
+          <w:hyperlink w:anchor="_Toc199019693" w:history="1">
             <w:r>
               <w:rPr>
                 <w:rStyle w:val="Hyperlink"/>
@@ -1733,7 +1735,7 @@
                 <w:noProof/>
                 <w:webHidden/>
               </w:rPr>
-              <w:instrText xml:space="preserve"> PAGEREF _Toc199015349 \h </w:instrText>
+              <w:instrText xml:space="preserve"> PAGEREF _Toc199019693 \h </w:instrText>
             </w:r>
             <w:r>
               <w:rPr>
@@ -1781,7 +1783,7 @@
               <w14:ligatures w14:val="standardContextual"/>
             </w:rPr>
           </w:pPr>
-          <w:hyperlink w:anchor="_Toc199015350" w:history="1">
+          <w:hyperlink w:anchor="_Toc199019694" w:history="1">
             <w:r>
               <w:rPr>
                 <w:rStyle w:val="Hyperlink"/>
@@ -1808,7 +1810,7 @@
                 <w:noProof/>
                 <w:webHidden/>
               </w:rPr>
-              <w:instrText xml:space="preserve"> PAGEREF _Toc199015350 \h </w:instrText>
+              <w:instrText xml:space="preserve"> PAGEREF _Toc199019694 \h </w:instrText>
             </w:r>
             <w:r>
               <w:rPr>
@@ -1856,7 +1858,7 @@
               <w14:ligatures w14:val="standardContextual"/>
             </w:rPr>
           </w:pPr>
-          <w:hyperlink w:anchor="_Toc199015351" w:history="1">
+          <w:hyperlink w:anchor="_Toc199019695" w:history="1">
             <w:r>
               <w:rPr>
                 <w:rStyle w:val="Hyperlink"/>
@@ -1883,7 +1885,7 @@
                 <w:noProof/>
                 <w:webHidden/>
               </w:rPr>
-              <w:instrText xml:space="preserve"> PAGEREF _Toc199015351 \h </w:instrText>
+              <w:instrText xml:space="preserve"> PAGEREF _Toc199019695 \h </w:instrText>
             </w:r>
             <w:r>
               <w:rPr>
@@ -1931,7 +1933,7 @@
               <w14:ligatures w14:val="standardContextual"/>
             </w:rPr>
           </w:pPr>
-          <w:hyperlink w:anchor="_Toc199015352" w:history="1">
+          <w:hyperlink w:anchor="_Toc199019696" w:history="1">
             <w:r>
               <w:rPr>
                 <w:rStyle w:val="Hyperlink"/>
@@ -1958,7 +1960,7 @@
                 <w:noProof/>
                 <w:webHidden/>
               </w:rPr>
-              <w:instrText xml:space="preserve"> PAGEREF _Toc199015352 \h </w:instrText>
+              <w:instrText xml:space="preserve"> PAGEREF _Toc199019696 \h </w:instrText>
             </w:r>
             <w:r>
               <w:rPr>
@@ -2006,7 +2008,7 @@
               <w14:ligatures w14:val="standardContextual"/>
             </w:rPr>
           </w:pPr>
-          <w:hyperlink w:anchor="_Toc199015353" w:history="1">
+          <w:hyperlink w:anchor="_Toc199019697" w:history="1">
             <w:r>
               <w:rPr>
                 <w:rStyle w:val="Hyperlink"/>
@@ -2034,7 +2036,7 @@
                 <w:noProof/>
                 <w:webHidden/>
               </w:rPr>
-              <w:instrText xml:space="preserve"> PAGEREF _Toc199015353 \h </w:instrText>
+              <w:instrText xml:space="preserve"> PAGEREF _Toc199019697 \h </w:instrText>
             </w:r>
             <w:r>
               <w:rPr>
@@ -2082,7 +2084,7 @@
               <w14:ligatures w14:val="standardContextual"/>
             </w:rPr>
           </w:pPr>
-          <w:hyperlink w:anchor="_Toc199015354" w:history="1">
+          <w:hyperlink w:anchor="_Toc199019698" w:history="1">
             <w:r>
               <w:rPr>
                 <w:rStyle w:val="Hyperlink"/>
@@ -2109,7 +2111,7 @@
                 <w:noProof/>
                 <w:webHidden/>
               </w:rPr>
-              <w:instrText xml:space="preserve"> PAGEREF _Toc199015354 \h </w:instrText>
+              <w:instrText xml:space="preserve"> PAGEREF _Toc199019698 \h </w:instrText>
             </w:r>
             <w:r>
               <w:rPr>
@@ -2157,7 +2159,7 @@
               <w14:ligatures w14:val="standardContextual"/>
             </w:rPr>
           </w:pPr>
-          <w:hyperlink w:anchor="_Toc199015355" w:history="1">
+          <w:hyperlink w:anchor="_Toc199019699" w:history="1">
             <w:r>
               <w:rPr>
                 <w:rStyle w:val="Hyperlink"/>
@@ -2185,7 +2187,7 @@
                 <w:noProof/>
                 <w:webHidden/>
               </w:rPr>
-              <w:instrText xml:space="preserve"> PAGEREF _Toc199015355 \h </w:instrText>
+              <w:instrText xml:space="preserve"> PAGEREF _Toc199019699 \h </w:instrText>
             </w:r>
             <w:r>
               <w:rPr>
@@ -2233,7 +2235,7 @@
               <w14:ligatures w14:val="standardContextual"/>
             </w:rPr>
           </w:pPr>
-          <w:hyperlink w:anchor="_Toc199015356" w:history="1">
+          <w:hyperlink w:anchor="_Toc199019700" w:history="1">
             <w:r>
               <w:rPr>
                 <w:rStyle w:val="Hyperlink"/>
@@ -2261,7 +2263,7 @@
                 <w:noProof/>
                 <w:webHidden/>
               </w:rPr>
-              <w:instrText xml:space="preserve"> PAGEREF _Toc199015356 \h </w:instrText>
+              <w:instrText xml:space="preserve"> PAGEREF _Toc199019700 \h </w:instrText>
             </w:r>
             <w:r>
               <w:rPr>
@@ -2309,7 +2311,7 @@
               <w14:ligatures w14:val="standardContextual"/>
             </w:rPr>
           </w:pPr>
-          <w:hyperlink w:anchor="_Toc199015357" w:history="1">
+          <w:hyperlink w:anchor="_Toc199019701" w:history="1">
             <w:r>
               <w:rPr>
                 <w:rStyle w:val="Hyperlink"/>
@@ -2337,7 +2339,7 @@
                 <w:noProof/>
                 <w:webHidden/>
               </w:rPr>
-              <w:instrText xml:space="preserve"> PAGEREF _Toc199015357 \h </w:instrText>
+              <w:instrText xml:space="preserve"> PAGEREF _Toc199019701 \h </w:instrText>
             </w:r>
             <w:r>
               <w:rPr>
@@ -2371,6 +2373,400 @@
           </w:hyperlink>
         </w:p>
         <w:p>
+          <w:pPr>
+            <w:pStyle w:val="TOC2"/>
+            <w:tabs>
+              <w:tab w:val="right" w:leader="dot" w:pos="9628"/>
+            </w:tabs>
+            <w:rPr>
+              <w:rFonts w:asciiTheme="minorHAnsi" w:eastAsiaTheme="minorEastAsia" w:hAnsiTheme="minorHAnsi" w:cstheme="minorBidi"/>
+              <w:noProof/>
+              <w:kern w:val="2"/>
+              <w:szCs w:val="24"/>
+              <w:lang w:val="en-US" w:eastAsia="en-US" w:bidi="ar-SA"/>
+              <w14:ligatures w14:val="standardContextual"/>
+            </w:rPr>
+          </w:pPr>
+          <w:hyperlink w:anchor="_Toc199019702" w:history="1">
+            <w:r>
+              <w:rPr>
+                <w:rStyle w:val="Hyperlink"/>
+                <w:noProof/>
+              </w:rPr>
+              <w:t>6.1 Strona główna</w:t>
+            </w:r>
+            <w:r>
+              <w:rPr>
+                <w:noProof/>
+                <w:webHidden/>
+              </w:rPr>
+              <w:tab/>
+            </w:r>
+            <w:r>
+              <w:rPr>
+                <w:noProof/>
+                <w:webHidden/>
+              </w:rPr>
+              <w:fldChar w:fldCharType="begin"/>
+            </w:r>
+            <w:r>
+              <w:rPr>
+                <w:noProof/>
+                <w:webHidden/>
+              </w:rPr>
+              <w:instrText xml:space="preserve"> PAGEREF _Toc199019702 \h </w:instrText>
+            </w:r>
+            <w:r>
+              <w:rPr>
+                <w:noProof/>
+                <w:webHidden/>
+              </w:rPr>
+            </w:r>
+            <w:r>
+              <w:rPr>
+                <w:rFonts w:hint="eastAsia"/>
+                <w:noProof/>
+                <w:webHidden/>
+              </w:rPr>
+              <w:fldChar w:fldCharType="separate"/>
+            </w:r>
+            <w:r>
+              <w:rPr>
+                <w:rFonts w:hint="eastAsia"/>
+                <w:noProof/>
+                <w:webHidden/>
+              </w:rPr>
+              <w:t>19</w:t>
+            </w:r>
+            <w:r>
+              <w:rPr>
+                <w:noProof/>
+                <w:webHidden/>
+              </w:rPr>
+              <w:fldChar w:fldCharType="end"/>
+            </w:r>
+          </w:hyperlink>
+        </w:p>
+        <w:p>
+          <w:pPr>
+            <w:pStyle w:val="TOC2"/>
+            <w:tabs>
+              <w:tab w:val="right" w:leader="dot" w:pos="9628"/>
+            </w:tabs>
+            <w:rPr>
+              <w:rFonts w:asciiTheme="minorHAnsi" w:eastAsiaTheme="minorEastAsia" w:hAnsiTheme="minorHAnsi" w:cstheme="minorBidi"/>
+              <w:noProof/>
+              <w:kern w:val="2"/>
+              <w:szCs w:val="24"/>
+              <w:lang w:val="en-US" w:eastAsia="en-US" w:bidi="ar-SA"/>
+              <w14:ligatures w14:val="standardContextual"/>
+            </w:rPr>
+          </w:pPr>
+          <w:hyperlink w:anchor="_Toc199019703" w:history="1">
+            <w:r>
+              <w:rPr>
+                <w:rStyle w:val="Hyperlink"/>
+                <w:noProof/>
+              </w:rPr>
+              <w:t>6.2 Formularze rejestracji oraz logowania</w:t>
+            </w:r>
+            <w:r>
+              <w:rPr>
+                <w:noProof/>
+                <w:webHidden/>
+              </w:rPr>
+              <w:tab/>
+            </w:r>
+            <w:r>
+              <w:rPr>
+                <w:noProof/>
+                <w:webHidden/>
+              </w:rPr>
+              <w:fldChar w:fldCharType="begin"/>
+            </w:r>
+            <w:r>
+              <w:rPr>
+                <w:noProof/>
+                <w:webHidden/>
+              </w:rPr>
+              <w:instrText xml:space="preserve"> PAGEREF _Toc199019703 \h </w:instrText>
+            </w:r>
+            <w:r>
+              <w:rPr>
+                <w:noProof/>
+                <w:webHidden/>
+              </w:rPr>
+            </w:r>
+            <w:r>
+              <w:rPr>
+                <w:rFonts w:hint="eastAsia"/>
+                <w:noProof/>
+                <w:webHidden/>
+              </w:rPr>
+              <w:fldChar w:fldCharType="separate"/>
+            </w:r>
+            <w:r>
+              <w:rPr>
+                <w:rFonts w:hint="eastAsia"/>
+                <w:noProof/>
+                <w:webHidden/>
+              </w:rPr>
+              <w:t>20</w:t>
+            </w:r>
+            <w:r>
+              <w:rPr>
+                <w:noProof/>
+                <w:webHidden/>
+              </w:rPr>
+              <w:fldChar w:fldCharType="end"/>
+            </w:r>
+          </w:hyperlink>
+        </w:p>
+        <w:p>
+          <w:pPr>
+            <w:pStyle w:val="TOC2"/>
+            <w:tabs>
+              <w:tab w:val="right" w:leader="dot" w:pos="9628"/>
+            </w:tabs>
+            <w:rPr>
+              <w:rFonts w:asciiTheme="minorHAnsi" w:eastAsiaTheme="minorEastAsia" w:hAnsiTheme="minorHAnsi" w:cstheme="minorBidi"/>
+              <w:noProof/>
+              <w:kern w:val="2"/>
+              <w:szCs w:val="24"/>
+              <w:lang w:val="en-US" w:eastAsia="en-US" w:bidi="ar-SA"/>
+              <w14:ligatures w14:val="standardContextual"/>
+            </w:rPr>
+          </w:pPr>
+          <w:hyperlink w:anchor="_Toc199019704" w:history="1">
+            <w:r>
+              <w:rPr>
+                <w:rStyle w:val="Hyperlink"/>
+                <w:noProof/>
+              </w:rPr>
+              <w:t>6.3 Lista dostępnych zakładów</w:t>
+            </w:r>
+            <w:r>
+              <w:rPr>
+                <w:noProof/>
+                <w:webHidden/>
+              </w:rPr>
+              <w:tab/>
+            </w:r>
+            <w:r>
+              <w:rPr>
+                <w:noProof/>
+                <w:webHidden/>
+              </w:rPr>
+              <w:fldChar w:fldCharType="begin"/>
+            </w:r>
+            <w:r>
+              <w:rPr>
+                <w:noProof/>
+                <w:webHidden/>
+              </w:rPr>
+              <w:instrText xml:space="preserve"> PAGEREF _Toc199019704 \h </w:instrText>
+            </w:r>
+            <w:r>
+              <w:rPr>
+                <w:noProof/>
+                <w:webHidden/>
+              </w:rPr>
+            </w:r>
+            <w:r>
+              <w:rPr>
+                <w:rFonts w:hint="eastAsia"/>
+                <w:noProof/>
+                <w:webHidden/>
+              </w:rPr>
+              <w:fldChar w:fldCharType="separate"/>
+            </w:r>
+            <w:r>
+              <w:rPr>
+                <w:rFonts w:hint="eastAsia"/>
+                <w:noProof/>
+                <w:webHidden/>
+              </w:rPr>
+              <w:t>21</w:t>
+            </w:r>
+            <w:r>
+              <w:rPr>
+                <w:noProof/>
+                <w:webHidden/>
+              </w:rPr>
+              <w:fldChar w:fldCharType="end"/>
+            </w:r>
+          </w:hyperlink>
+        </w:p>
+        <w:p>
+          <w:pPr>
+            <w:pStyle w:val="TOC2"/>
+            <w:tabs>
+              <w:tab w:val="right" w:leader="dot" w:pos="9628"/>
+            </w:tabs>
+            <w:rPr>
+              <w:rFonts w:asciiTheme="minorHAnsi" w:eastAsiaTheme="minorEastAsia" w:hAnsiTheme="minorHAnsi" w:cstheme="minorBidi"/>
+              <w:noProof/>
+              <w:kern w:val="2"/>
+              <w:szCs w:val="24"/>
+              <w:lang w:val="en-US" w:eastAsia="en-US" w:bidi="ar-SA"/>
+              <w14:ligatures w14:val="standardContextual"/>
+            </w:rPr>
+          </w:pPr>
+          <w:hyperlink w:anchor="_Toc199019705" w:history="1">
+            <w:r>
+              <w:rPr>
+                <w:rStyle w:val="Hyperlink"/>
+                <w:noProof/>
+              </w:rPr>
+              <w:t>6.4 Lista postawionych zakładów klienta</w:t>
+            </w:r>
+            <w:r>
+              <w:rPr>
+                <w:noProof/>
+                <w:webHidden/>
+              </w:rPr>
+              <w:tab/>
+            </w:r>
+            <w:r>
+              <w:rPr>
+                <w:noProof/>
+                <w:webHidden/>
+              </w:rPr>
+              <w:fldChar w:fldCharType="begin"/>
+            </w:r>
+            <w:r>
+              <w:rPr>
+                <w:noProof/>
+                <w:webHidden/>
+              </w:rPr>
+              <w:instrText xml:space="preserve"> PAGEREF _Toc199019705 \h </w:instrText>
+            </w:r>
+            <w:r>
+              <w:rPr>
+                <w:noProof/>
+                <w:webHidden/>
+              </w:rPr>
+            </w:r>
+            <w:r>
+              <w:rPr>
+                <w:rFonts w:hint="eastAsia"/>
+                <w:noProof/>
+                <w:webHidden/>
+              </w:rPr>
+              <w:fldChar w:fldCharType="separate"/>
+            </w:r>
+            <w:r>
+              <w:rPr>
+                <w:rFonts w:hint="eastAsia"/>
+                <w:noProof/>
+                <w:webHidden/>
+              </w:rPr>
+              <w:t>22</w:t>
+            </w:r>
+            <w:r>
+              <w:rPr>
+                <w:noProof/>
+                <w:webHidden/>
+              </w:rPr>
+              <w:fldChar w:fldCharType="end"/>
+            </w:r>
+          </w:hyperlink>
+        </w:p>
+        <w:p>
+          <w:pPr>
+            <w:pStyle w:val="TOC2"/>
+            <w:tabs>
+              <w:tab w:val="right" w:leader="dot" w:pos="9628"/>
+            </w:tabs>
+            <w:rPr>
+              <w:rFonts w:asciiTheme="minorHAnsi" w:eastAsiaTheme="minorEastAsia" w:hAnsiTheme="minorHAnsi" w:cstheme="minorBidi"/>
+              <w:noProof/>
+              <w:kern w:val="2"/>
+              <w:szCs w:val="24"/>
+              <w:lang w:val="en-US" w:eastAsia="en-US" w:bidi="ar-SA"/>
+              <w14:ligatures w14:val="standardContextual"/>
+            </w:rPr>
+          </w:pPr>
+          <w:hyperlink w:anchor="_Toc199019706" w:history="1">
+            <w:r>
+              <w:rPr>
+                <w:rStyle w:val="Hyperlink"/>
+                <w:noProof/>
+              </w:rPr>
+              <w:t>6.5 Gra lo</w:t>
+            </w:r>
+            <w:r>
+              <w:rPr>
+                <w:rStyle w:val="Hyperlink"/>
+                <w:noProof/>
+              </w:rPr>
+              <w:t>s</w:t>
+            </w:r>
+            <w:r>
+              <w:rPr>
+                <w:rStyle w:val="Hyperlink"/>
+                <w:noProof/>
+              </w:rPr>
+              <w:t>owa</w:t>
+            </w:r>
+            <w:r>
+              <w:rPr>
+                <w:noProof/>
+                <w:webHidden/>
+              </w:rPr>
+              <w:tab/>
+            </w:r>
+            <w:r>
+              <w:rPr>
+                <w:noProof/>
+                <w:webHidden/>
+              </w:rPr>
+              <w:fldChar w:fldCharType="begin"/>
+            </w:r>
+            <w:r>
+              <w:rPr>
+                <w:noProof/>
+                <w:webHidden/>
+              </w:rPr>
+              <w:instrText xml:space="preserve"> PAGEREF _Toc199019706 \h </w:instrText>
+            </w:r>
+            <w:r>
+              <w:rPr>
+                <w:noProof/>
+                <w:webHidden/>
+              </w:rPr>
+            </w:r>
+            <w:r>
+              <w:rPr>
+                <w:rFonts w:hint="eastAsia"/>
+                <w:noProof/>
+                <w:webHidden/>
+              </w:rPr>
+              <w:fldChar w:fldCharType="separate"/>
+            </w:r>
+            <w:r>
+              <w:rPr>
+                <w:rFonts w:hint="eastAsia"/>
+                <w:noProof/>
+                <w:webHidden/>
+              </w:rPr>
+              <w:t>23</w:t>
+            </w:r>
+            <w:r>
+              <w:rPr>
+                <w:noProof/>
+                <w:webHidden/>
+              </w:rPr>
+              <w:fldChar w:fldCharType="end"/>
+            </w:r>
+          </w:hyperlink>
+        </w:p>
+        <w:p>
+          <w:pPr>
+            <w:rPr>
+              <w:rFonts w:hint="eastAsia"/>
+            </w:rPr>
+          </w:pPr>
           <w:r>
             <w:rPr>
               <w:b/>
@@ -2419,7 +2815,7 @@
       </w:pPr>
       <w:bookmarkStart w:id="1" w:name="__RefHeading___Toc17_1102386012"/>
       <w:bookmarkStart w:id="2" w:name="_Toc199015073"/>
-      <w:bookmarkStart w:id="3" w:name="_Toc199015333"/>
+      <w:bookmarkStart w:id="3" w:name="_Toc199019677"/>
       <w:r>
         <w:rPr>
           <w:rFonts w:ascii="Times New Roman" w:hAnsi="Times New Roman" w:cs="Times New Roman"/>
@@ -2436,12 +2832,13 @@
       <w:pPr>
         <w:pStyle w:val="Heading2"/>
         <w:rPr>
+          <w:rFonts w:hint="eastAsia"/>
           <w:sz w:val="36"/>
           <w:szCs w:val="36"/>
         </w:rPr>
       </w:pPr>
       <w:bookmarkStart w:id="4" w:name="_Toc199015074"/>
-      <w:bookmarkStart w:id="5" w:name="_Toc199015334"/>
+      <w:bookmarkStart w:id="5" w:name="_Toc199019678"/>
       <w:r>
         <w:rPr>
           <w:sz w:val="36"/>
@@ -2596,12 +2993,13 @@
       <w:pPr>
         <w:pStyle w:val="Heading2"/>
         <w:rPr>
+          <w:rFonts w:hint="eastAsia"/>
           <w:sz w:val="36"/>
           <w:szCs w:val="36"/>
         </w:rPr>
       </w:pPr>
       <w:bookmarkStart w:id="6" w:name="_Toc199015075"/>
-      <w:bookmarkStart w:id="7" w:name="_Toc199015335"/>
+      <w:bookmarkStart w:id="7" w:name="_Toc199019679"/>
       <w:r>
         <w:rPr>
           <w:sz w:val="36"/>
@@ -2945,12 +3343,13 @@
       <w:pPr>
         <w:pStyle w:val="Heading2"/>
         <w:rPr>
+          <w:rFonts w:hint="eastAsia"/>
           <w:sz w:val="36"/>
           <w:szCs w:val="36"/>
         </w:rPr>
       </w:pPr>
       <w:bookmarkStart w:id="8" w:name="_Toc199015076"/>
-      <w:bookmarkStart w:id="9" w:name="_Toc199015336"/>
+      <w:bookmarkStart w:id="9" w:name="_Toc199019680"/>
       <w:r>
         <w:rPr>
           <w:sz w:val="36"/>
@@ -3266,22 +3665,18 @@
     <w:p>
       <w:pPr>
         <w:pStyle w:val="Heading2"/>
+        <w:rPr>
+          <w:rFonts w:hint="eastAsia"/>
+        </w:rPr>
       </w:pPr>
       <w:bookmarkStart w:id="10" w:name="_Toc199015077"/>
-      <w:bookmarkStart w:id="11" w:name="_Toc199015337"/>
+      <w:bookmarkStart w:id="11" w:name="_Toc199019681"/>
       <w:r>
         <w:rPr>
           <w:sz w:val="36"/>
           <w:szCs w:val="36"/>
         </w:rPr>
-        <w:t xml:space="preserve">1.4 </w:t>
-      </w:r>
-      <w:r>
-        <w:rPr>
-          <w:sz w:val="36"/>
-          <w:szCs w:val="36"/>
-        </w:rPr>
-        <w:t>Cel wytworzenia systemu informatycznego</w:t>
+        <w:t>1.4 Cel wytworzenia systemu informatycznego</w:t>
       </w:r>
       <w:bookmarkEnd w:id="10"/>
       <w:bookmarkEnd w:id="11"/>
@@ -3322,55 +3717,7 @@
           <w:sz w:val="28"/>
           <w:szCs w:val="28"/>
         </w:rPr>
-        <w:t>u</w:t>
-      </w:r>
-      <w:r>
-        <w:rPr>
-          <w:rFonts w:ascii="Times New Roman" w:hAnsi="Times New Roman" w:cs="Times New Roman"/>
-          <w:sz w:val="28"/>
-          <w:szCs w:val="28"/>
-        </w:rPr>
-        <w:t xml:space="preserve">możliwienie </w:t>
-      </w:r>
-      <w:r>
-        <w:rPr>
-          <w:rFonts w:ascii="Times New Roman" w:hAnsi="Times New Roman" w:cs="Times New Roman"/>
-          <w:sz w:val="28"/>
-          <w:szCs w:val="28"/>
-        </w:rPr>
-        <w:t>zarządzania</w:t>
-      </w:r>
-      <w:r>
-        <w:rPr>
-          <w:rFonts w:ascii="Times New Roman" w:hAnsi="Times New Roman" w:cs="Times New Roman"/>
-          <w:sz w:val="28"/>
-          <w:szCs w:val="28"/>
-        </w:rPr>
-        <w:t xml:space="preserve"> zakład</w:t>
-      </w:r>
-      <w:r>
-        <w:rPr>
-          <w:rFonts w:ascii="Times New Roman" w:hAnsi="Times New Roman" w:cs="Times New Roman"/>
-          <w:sz w:val="28"/>
-          <w:szCs w:val="28"/>
-        </w:rPr>
-        <w:t>ami</w:t>
-      </w:r>
-      <w:r>
-        <w:rPr>
-          <w:rFonts w:ascii="Times New Roman" w:hAnsi="Times New Roman" w:cs="Times New Roman"/>
-          <w:sz w:val="28"/>
-          <w:szCs w:val="28"/>
-        </w:rPr>
-        <w:t xml:space="preserve"> bukmacherski</w:t>
-      </w:r>
-      <w:r>
-        <w:rPr>
-          <w:rFonts w:ascii="Times New Roman" w:hAnsi="Times New Roman" w:cs="Times New Roman"/>
-          <w:sz w:val="28"/>
-          <w:szCs w:val="28"/>
-        </w:rPr>
-        <w:t xml:space="preserve">mi </w:t>
+        <w:t xml:space="preserve">umożliwienie zarządzania zakładami bukmacherskimi </w:t>
       </w:r>
       <w:r>
         <w:rPr>
@@ -3566,7 +3913,7 @@
       </w:pPr>
       <w:bookmarkStart w:id="12" w:name="__RefHeading___Toc19_1102386012"/>
       <w:bookmarkStart w:id="13" w:name="_Toc199015078"/>
-      <w:bookmarkStart w:id="14" w:name="_Toc199015338"/>
+      <w:bookmarkStart w:id="14" w:name="_Toc199019682"/>
       <w:r>
         <w:rPr>
           <w:rFonts w:ascii="Times New Roman" w:hAnsi="Times New Roman" w:cs="Times New Roman"/>
@@ -3591,7 +3938,7 @@
         </w:rPr>
       </w:pPr>
       <w:bookmarkStart w:id="15" w:name="_Toc199015079"/>
-      <w:bookmarkStart w:id="16" w:name="_Toc199015339"/>
+      <w:bookmarkStart w:id="16" w:name="_Toc199019683"/>
       <w:r>
         <w:rPr>
           <w:sz w:val="36"/>
@@ -3656,6 +4003,7 @@
         <w:spacing w:after="80"/>
         <w:ind w:left="-5" w:right="410"/>
         <w:rPr>
+          <w:rFonts w:hint="eastAsia"/>
           <w:sz w:val="28"/>
           <w:szCs w:val="28"/>
         </w:rPr>
@@ -3709,7 +4057,7 @@
         <w:spacing w:after="80"/>
         <w:ind w:left="-5" w:right="410"/>
         <w:rPr>
-          <w:rFonts w:ascii="Calibri" w:eastAsia="Calibri" w:hAnsi="Calibri" w:cs="Calibri" w:hint="eastAsia"/>
+          <w:rFonts w:ascii="Calibri" w:eastAsia="Calibri" w:hAnsi="Calibri" w:cs="Calibri"/>
           <w:sz w:val="28"/>
           <w:szCs w:val="28"/>
         </w:rPr>
@@ -4000,12 +4348,13 @@
         <w:pStyle w:val="Heading2"/>
         <w:spacing w:after="80"/>
         <w:rPr>
+          <w:rFonts w:hint="eastAsia"/>
           <w:sz w:val="36"/>
           <w:szCs w:val="36"/>
         </w:rPr>
       </w:pPr>
       <w:bookmarkStart w:id="17" w:name="_Toc199015080"/>
-      <w:bookmarkStart w:id="18" w:name="_Toc199015340"/>
+      <w:bookmarkStart w:id="18" w:name="_Toc199019684"/>
       <w:r>
         <w:rPr>
           <w:sz w:val="36"/>
@@ -4036,6 +4385,7 @@
         <w:pStyle w:val="Textbody"/>
         <w:spacing w:after="80"/>
         <w:rPr>
+          <w:rFonts w:hint="eastAsia"/>
           <w:sz w:val="28"/>
           <w:szCs w:val="28"/>
         </w:rPr>
@@ -4174,6 +4524,7 @@
         <w:spacing w:after="80"/>
         <w:ind w:left="-5" w:right="410"/>
         <w:rPr>
+          <w:rFonts w:hint="eastAsia"/>
           <w:sz w:val="28"/>
           <w:szCs w:val="28"/>
         </w:rPr>
@@ -4228,12 +4579,13 @@
         <w:pStyle w:val="Heading2"/>
         <w:spacing w:after="80"/>
         <w:rPr>
+          <w:rFonts w:hint="eastAsia"/>
           <w:sz w:val="36"/>
           <w:szCs w:val="36"/>
         </w:rPr>
       </w:pPr>
       <w:bookmarkStart w:id="19" w:name="_Toc199015081"/>
-      <w:bookmarkStart w:id="20" w:name="_Toc199015341"/>
+      <w:bookmarkStart w:id="20" w:name="_Toc199019685"/>
       <w:r>
         <w:rPr>
           <w:sz w:val="36"/>
@@ -4264,12 +4616,13 @@
         <w:pStyle w:val="Heading3"/>
         <w:spacing w:after="80"/>
         <w:rPr>
+          <w:rFonts w:hint="eastAsia"/>
           <w:sz w:val="32"/>
           <w:szCs w:val="32"/>
         </w:rPr>
       </w:pPr>
       <w:bookmarkStart w:id="21" w:name="_Toc199015082"/>
-      <w:bookmarkStart w:id="22" w:name="_Toc199015342"/>
+      <w:bookmarkStart w:id="22" w:name="_Toc199019686"/>
       <w:r>
         <w:rPr>
           <w:sz w:val="32"/>
@@ -4292,6 +4645,7 @@
         <w:pStyle w:val="Textbody"/>
         <w:spacing w:after="80"/>
         <w:rPr>
+          <w:rFonts w:hint="eastAsia"/>
           <w:b/>
           <w:bCs/>
           <w:sz w:val="28"/>
@@ -4313,6 +4667,7 @@
         <w:pStyle w:val="Textbody"/>
         <w:spacing w:after="80"/>
         <w:rPr>
+          <w:rFonts w:hint="eastAsia"/>
           <w:sz w:val="28"/>
           <w:szCs w:val="28"/>
         </w:rPr>
@@ -4330,6 +4685,7 @@
         <w:pStyle w:val="Textbody"/>
         <w:spacing w:after="80"/>
         <w:rPr>
+          <w:rFonts w:hint="eastAsia"/>
           <w:sz w:val="28"/>
           <w:szCs w:val="28"/>
         </w:rPr>
@@ -4347,6 +4703,7 @@
         <w:pStyle w:val="Textbody"/>
         <w:spacing w:after="80"/>
         <w:rPr>
+          <w:rFonts w:hint="eastAsia"/>
           <w:sz w:val="28"/>
           <w:szCs w:val="28"/>
         </w:rPr>
@@ -4378,6 +4735,7 @@
         <w:pStyle w:val="Textbody"/>
         <w:spacing w:after="80"/>
         <w:rPr>
+          <w:rFonts w:hint="eastAsia"/>
           <w:sz w:val="28"/>
           <w:szCs w:val="28"/>
         </w:rPr>
@@ -4395,6 +4753,7 @@
         <w:pStyle w:val="Textbody"/>
         <w:spacing w:after="80"/>
         <w:rPr>
+          <w:rFonts w:hint="eastAsia"/>
           <w:sz w:val="28"/>
           <w:szCs w:val="28"/>
         </w:rPr>
@@ -4412,6 +4771,7 @@
         <w:pStyle w:val="Textbody"/>
         <w:spacing w:after="80"/>
         <w:rPr>
+          <w:rFonts w:hint="eastAsia"/>
           <w:b/>
           <w:bCs/>
           <w:sz w:val="28"/>
@@ -4442,6 +4802,7 @@
         <w:pStyle w:val="Textbody"/>
         <w:spacing w:after="80"/>
         <w:rPr>
+          <w:rFonts w:hint="eastAsia"/>
           <w:sz w:val="28"/>
           <w:szCs w:val="28"/>
         </w:rPr>
@@ -4459,6 +4820,7 @@
         <w:pStyle w:val="Textbody"/>
         <w:spacing w:after="80"/>
         <w:rPr>
+          <w:rFonts w:hint="eastAsia"/>
           <w:sz w:val="28"/>
           <w:szCs w:val="28"/>
         </w:rPr>
@@ -4477,6 +4839,7 @@
         <w:pStyle w:val="Textbody"/>
         <w:spacing w:after="80"/>
         <w:rPr>
+          <w:rFonts w:hint="eastAsia"/>
           <w:sz w:val="28"/>
           <w:szCs w:val="28"/>
         </w:rPr>
@@ -4494,6 +4857,7 @@
         <w:pStyle w:val="Textbody"/>
         <w:spacing w:after="80"/>
         <w:rPr>
+          <w:rFonts w:hint="eastAsia"/>
           <w:sz w:val="28"/>
           <w:szCs w:val="28"/>
         </w:rPr>
@@ -4526,6 +4890,7 @@
         <w:pStyle w:val="Textbody"/>
         <w:spacing w:after="80"/>
         <w:rPr>
+          <w:rFonts w:hint="eastAsia"/>
           <w:sz w:val="28"/>
           <w:szCs w:val="28"/>
         </w:rPr>
@@ -4544,6 +4909,7 @@
         <w:spacing w:after="80"/>
         <w:ind w:left="705"/>
         <w:rPr>
+          <w:rFonts w:hint="eastAsia"/>
           <w:sz w:val="28"/>
           <w:szCs w:val="28"/>
         </w:rPr>
@@ -4575,6 +4941,7 @@
         <w:pStyle w:val="Textbody"/>
         <w:spacing w:after="80"/>
         <w:rPr>
+          <w:rFonts w:hint="eastAsia"/>
           <w:sz w:val="28"/>
           <w:szCs w:val="28"/>
         </w:rPr>
@@ -4592,6 +4959,7 @@
         <w:pStyle w:val="Textbody"/>
         <w:spacing w:after="80"/>
         <w:rPr>
+          <w:rFonts w:hint="eastAsia"/>
           <w:sz w:val="28"/>
           <w:szCs w:val="28"/>
         </w:rPr>
@@ -4610,6 +4978,7 @@
         <w:pStyle w:val="Textbody"/>
         <w:spacing w:after="80"/>
         <w:rPr>
+          <w:rFonts w:hint="eastAsia"/>
           <w:sz w:val="28"/>
           <w:szCs w:val="28"/>
         </w:rPr>
@@ -4664,12 +5033,13 @@
         <w:pStyle w:val="Heading3"/>
         <w:spacing w:after="80"/>
         <w:rPr>
+          <w:rFonts w:hint="eastAsia"/>
           <w:sz w:val="32"/>
           <w:szCs w:val="32"/>
         </w:rPr>
       </w:pPr>
       <w:bookmarkStart w:id="23" w:name="_Toc199015083"/>
-      <w:bookmarkStart w:id="24" w:name="_Toc199015343"/>
+      <w:bookmarkStart w:id="24" w:name="_Toc199019687"/>
       <w:r>
         <w:rPr>
           <w:sz w:val="32"/>
@@ -4686,6 +5056,7 @@
         <w:pStyle w:val="Textbody"/>
         <w:spacing w:after="80"/>
         <w:rPr>
+          <w:rFonts w:hint="eastAsia"/>
           <w:b/>
           <w:bCs/>
           <w:sz w:val="28"/>
@@ -4707,6 +5078,7 @@
         <w:pStyle w:val="Textbody"/>
         <w:spacing w:after="80"/>
         <w:rPr>
+          <w:rFonts w:hint="eastAsia"/>
           <w:sz w:val="28"/>
           <w:szCs w:val="28"/>
         </w:rPr>
@@ -4724,6 +5096,7 @@
         <w:pStyle w:val="Textbody"/>
         <w:spacing w:after="80"/>
         <w:rPr>
+          <w:rFonts w:hint="eastAsia"/>
           <w:sz w:val="28"/>
           <w:szCs w:val="28"/>
         </w:rPr>
@@ -4741,6 +5114,7 @@
         <w:pStyle w:val="Textbody"/>
         <w:spacing w:after="80"/>
         <w:rPr>
+          <w:rFonts w:hint="eastAsia"/>
           <w:sz w:val="28"/>
           <w:szCs w:val="28"/>
         </w:rPr>
@@ -4758,6 +5132,7 @@
         <w:pStyle w:val="Textbody"/>
         <w:spacing w:after="80"/>
         <w:rPr>
+          <w:rFonts w:hint="eastAsia"/>
           <w:sz w:val="28"/>
           <w:szCs w:val="28"/>
         </w:rPr>
@@ -4775,6 +5150,7 @@
         <w:pStyle w:val="Textbody"/>
         <w:spacing w:after="80"/>
         <w:rPr>
+          <w:rFonts w:hint="eastAsia"/>
           <w:b/>
           <w:bCs/>
           <w:sz w:val="28"/>
@@ -4796,6 +5172,7 @@
         <w:pStyle w:val="Textbody"/>
         <w:spacing w:after="80"/>
         <w:rPr>
+          <w:rFonts w:hint="eastAsia"/>
           <w:sz w:val="28"/>
           <w:szCs w:val="28"/>
         </w:rPr>
@@ -4813,6 +5190,7 @@
         <w:pStyle w:val="Textbody"/>
         <w:spacing w:after="80"/>
         <w:rPr>
+          <w:rFonts w:hint="eastAsia"/>
           <w:sz w:val="28"/>
           <w:szCs w:val="28"/>
         </w:rPr>
@@ -4831,6 +5209,7 @@
         <w:pStyle w:val="Textbody"/>
         <w:spacing w:after="80"/>
         <w:rPr>
+          <w:rFonts w:hint="eastAsia"/>
           <w:sz w:val="28"/>
           <w:szCs w:val="28"/>
         </w:rPr>
@@ -4873,7 +5252,7 @@
         </w:rPr>
       </w:pPr>
       <w:bookmarkStart w:id="25" w:name="_Toc199015084"/>
-      <w:bookmarkStart w:id="26" w:name="_Toc199015344"/>
+      <w:bookmarkStart w:id="26" w:name="_Toc199019688"/>
       <w:r>
         <w:rPr>
           <w:sz w:val="32"/>
@@ -5244,7 +5623,7 @@
         <w:spacing w:after="80"/>
         <w:ind w:left="730" w:right="410"/>
         <w:rPr>
-          <w:rFonts w:ascii="Calibri" w:eastAsia="Calibri" w:hAnsi="Calibri" w:cs="Calibri" w:hint="eastAsia"/>
+          <w:rFonts w:ascii="Calibri" w:eastAsia="Calibri" w:hAnsi="Calibri" w:cs="Calibri"/>
           <w:sz w:val="28"/>
           <w:szCs w:val="28"/>
         </w:rPr>
@@ -5355,7 +5734,7 @@
         </w:rPr>
       </w:pPr>
       <w:bookmarkStart w:id="27" w:name="_Toc199015085"/>
-      <w:bookmarkStart w:id="28" w:name="_Toc199015345"/>
+      <w:bookmarkStart w:id="28" w:name="_Toc199019689"/>
       <w:r>
         <w:rPr>
           <w:sz w:val="32"/>
@@ -5446,6 +5825,7 @@
         <w:ind w:right="410" w:hanging="288"/>
         <w:textAlignment w:val="auto"/>
         <w:rPr>
+          <w:rFonts w:hint="eastAsia"/>
           <w:sz w:val="28"/>
           <w:szCs w:val="28"/>
         </w:rPr>
@@ -5513,30 +5893,17 @@
         <w:ind w:right="410" w:hanging="288"/>
         <w:textAlignment w:val="auto"/>
         <w:rPr>
-          <w:sz w:val="28"/>
-          <w:szCs w:val="28"/>
-        </w:rPr>
-      </w:pPr>
-      <w:r>
-        <w:rPr>
-          <w:sz w:val="28"/>
-          <w:szCs w:val="28"/>
-        </w:rPr>
-        <w:t xml:space="preserve">System </w:t>
-      </w:r>
-      <w:r>
-        <w:rPr>
-          <w:sz w:val="28"/>
-          <w:szCs w:val="28"/>
-        </w:rPr>
-        <w:t>przekazuje dane przesłane przez dostawcę danych sportowych</w:t>
-      </w:r>
-      <w:r>
-        <w:rPr>
-          <w:sz w:val="28"/>
-          <w:szCs w:val="28"/>
-        </w:rPr>
-        <w:t>.</w:t>
+          <w:rFonts w:hint="eastAsia"/>
+          <w:sz w:val="28"/>
+          <w:szCs w:val="28"/>
+        </w:rPr>
+      </w:pPr>
+      <w:r>
+        <w:rPr>
+          <w:sz w:val="28"/>
+          <w:szCs w:val="28"/>
+        </w:rPr>
+        <w:t>System przekazuje dane przesłane przez dostawcę danych sportowych.</w:t>
       </w:r>
     </w:p>
     <w:p>
@@ -5551,6 +5918,7 @@
         <w:ind w:right="410" w:hanging="288"/>
         <w:textAlignment w:val="auto"/>
         <w:rPr>
+          <w:rFonts w:hint="eastAsia"/>
           <w:sz w:val="28"/>
           <w:szCs w:val="28"/>
         </w:rPr>
@@ -5812,7 +6180,7 @@
         </w:rPr>
       </w:pPr>
       <w:bookmarkStart w:id="29" w:name="_Toc199015086"/>
-      <w:bookmarkStart w:id="30" w:name="_Toc199015346"/>
+      <w:bookmarkStart w:id="30" w:name="_Toc199019690"/>
       <w:r>
         <w:rPr>
           <w:sz w:val="32"/>
@@ -5904,6 +6272,7 @@
         <w:ind w:right="410" w:hanging="288"/>
         <w:textAlignment w:val="auto"/>
         <w:rPr>
+          <w:rFonts w:hint="eastAsia"/>
           <w:sz w:val="28"/>
           <w:szCs w:val="28"/>
         </w:rPr>
@@ -5935,6 +6304,7 @@
         <w:ind w:right="410" w:hanging="288"/>
         <w:textAlignment w:val="auto"/>
         <w:rPr>
+          <w:rFonts w:hint="eastAsia"/>
           <w:sz w:val="28"/>
           <w:szCs w:val="28"/>
         </w:rPr>
@@ -5959,6 +6329,7 @@
         <w:ind w:right="410" w:hanging="288"/>
         <w:textAlignment w:val="auto"/>
         <w:rPr>
+          <w:rFonts w:hint="eastAsia"/>
           <w:sz w:val="28"/>
           <w:szCs w:val="28"/>
         </w:rPr>
@@ -6043,6 +6414,7 @@
       <w:pPr>
         <w:ind w:left="-5" w:right="410"/>
         <w:rPr>
+          <w:rFonts w:hint="eastAsia"/>
           <w:sz w:val="28"/>
           <w:szCs w:val="28"/>
         </w:rPr>
@@ -6104,7 +6476,7 @@
         </w:rPr>
       </w:pPr>
       <w:bookmarkStart w:id="31" w:name="_Toc199015087"/>
-      <w:bookmarkStart w:id="32" w:name="_Toc199015347"/>
+      <w:bookmarkStart w:id="32" w:name="_Toc199019691"/>
       <w:r>
         <w:rPr>
           <w:sz w:val="32"/>
@@ -6140,7 +6512,7 @@
       <w:pPr>
         <w:ind w:left="-5" w:right="410"/>
         <w:rPr>
-          <w:rFonts w:ascii="Calibri" w:eastAsia="Calibri" w:hAnsi="Calibri" w:cs="Calibri" w:hint="eastAsia"/>
+          <w:rFonts w:ascii="Calibri" w:eastAsia="Calibri" w:hAnsi="Calibri" w:cs="Calibri"/>
           <w:b/>
           <w:bCs/>
           <w:sz w:val="32"/>
@@ -6179,6 +6551,7 @@
         <w:ind w:right="410" w:hanging="288"/>
         <w:textAlignment w:val="auto"/>
         <w:rPr>
+          <w:rFonts w:hint="eastAsia"/>
           <w:sz w:val="28"/>
           <w:szCs w:val="28"/>
         </w:rPr>
@@ -6283,6 +6656,7 @@
         <w:ind w:right="410" w:hanging="288"/>
         <w:textAlignment w:val="auto"/>
         <w:rPr>
+          <w:rFonts w:hint="eastAsia"/>
           <w:sz w:val="28"/>
           <w:szCs w:val="28"/>
         </w:rPr>
@@ -6311,6 +6685,7 @@
         <w:ind w:right="410"/>
         <w:textAlignment w:val="auto"/>
         <w:rPr>
+          <w:rFonts w:hint="eastAsia"/>
           <w:b/>
           <w:bCs/>
           <w:sz w:val="28"/>
@@ -6335,6 +6710,7 @@
         <w:ind w:right="410"/>
         <w:textAlignment w:val="auto"/>
         <w:rPr>
+          <w:rFonts w:hint="eastAsia"/>
           <w:sz w:val="28"/>
           <w:szCs w:val="28"/>
         </w:rPr>
@@ -6362,6 +6738,7 @@
         <w:ind w:right="410"/>
         <w:textAlignment w:val="auto"/>
         <w:rPr>
+          <w:rFonts w:hint="eastAsia"/>
           <w:sz w:val="28"/>
           <w:szCs w:val="28"/>
         </w:rPr>
@@ -6383,6 +6760,7 @@
         <w:ind w:right="410"/>
         <w:textAlignment w:val="auto"/>
         <w:rPr>
+          <w:rFonts w:hint="eastAsia"/>
           <w:sz w:val="28"/>
           <w:szCs w:val="28"/>
         </w:rPr>
@@ -6455,7 +6833,7 @@
         </w:rPr>
       </w:pPr>
       <w:bookmarkStart w:id="33" w:name="_Toc199015088"/>
-      <w:bookmarkStart w:id="34" w:name="_Toc199015348"/>
+      <w:bookmarkStart w:id="34" w:name="_Toc199019692"/>
       <w:r>
         <w:rPr>
           <w:sz w:val="32"/>
@@ -6626,6 +7004,7 @@
         <w:ind w:right="410" w:hanging="288"/>
         <w:textAlignment w:val="auto"/>
         <w:rPr>
+          <w:rFonts w:hint="eastAsia"/>
           <w:sz w:val="28"/>
           <w:szCs w:val="28"/>
         </w:rPr>
@@ -6650,6 +7029,7 @@
         <w:ind w:right="410" w:hanging="288"/>
         <w:textAlignment w:val="auto"/>
         <w:rPr>
+          <w:rFonts w:hint="eastAsia"/>
           <w:sz w:val="28"/>
           <w:szCs w:val="28"/>
         </w:rPr>
@@ -6674,6 +7054,7 @@
         <w:ind w:right="410" w:hanging="288"/>
         <w:textAlignment w:val="auto"/>
         <w:rPr>
+          <w:rFonts w:hint="eastAsia"/>
           <w:sz w:val="28"/>
           <w:szCs w:val="28"/>
         </w:rPr>
@@ -6698,6 +7079,7 @@
         <w:ind w:right="410" w:hanging="288"/>
         <w:textAlignment w:val="auto"/>
         <w:rPr>
+          <w:rFonts w:hint="eastAsia"/>
           <w:sz w:val="28"/>
           <w:szCs w:val="28"/>
         </w:rPr>
@@ -6722,6 +7104,7 @@
         <w:ind w:right="410" w:hanging="288"/>
         <w:textAlignment w:val="auto"/>
         <w:rPr>
+          <w:rFonts w:hint="eastAsia"/>
           <w:sz w:val="28"/>
           <w:szCs w:val="28"/>
         </w:rPr>
@@ -6743,24 +7126,17 @@
           <w:szCs w:val="36"/>
         </w:rPr>
       </w:pPr>
-      <w:bookmarkStart w:id="35" w:name="_Hlk198914162"/>
-      <w:bookmarkStart w:id="36" w:name="_Toc199015089"/>
-      <w:bookmarkStart w:id="37" w:name="_Toc199015349"/>
+      <w:bookmarkStart w:id="35" w:name="_Toc199015089"/>
+      <w:bookmarkStart w:id="36" w:name="_Hlk198914162"/>
+      <w:bookmarkStart w:id="37" w:name="_Toc199019693"/>
       <w:r>
         <w:rPr>
           <w:sz w:val="36"/>
           <w:szCs w:val="36"/>
         </w:rPr>
-        <w:t>2.</w:t>
-      </w:r>
-      <w:r>
-        <w:rPr>
-          <w:sz w:val="36"/>
-          <w:szCs w:val="36"/>
-        </w:rPr>
-        <w:t>4. Wymagania funkcjonalne</w:t>
-      </w:r>
-      <w:bookmarkEnd w:id="36"/>
+        <w:t>2.4. Wymagania funkcjonalne</w:t>
+      </w:r>
+      <w:bookmarkEnd w:id="35"/>
       <w:bookmarkEnd w:id="37"/>
     </w:p>
     <w:p>
@@ -7035,7 +7411,7 @@
         <w:t xml:space="preserve"> </w:t>
       </w:r>
     </w:p>
-    <w:bookmarkEnd w:id="35"/>
+    <w:bookmarkEnd w:id="36"/>
     <w:p>
       <w:pPr>
         <w:numPr>
@@ -7137,7 +7513,7 @@
           <w:szCs w:val="32"/>
         </w:rPr>
       </w:pPr>
-      <w:bookmarkStart w:id="39" w:name="_Toc199015350"/>
+      <w:bookmarkStart w:id="39" w:name="_Toc199019694"/>
       <w:r>
         <w:rPr>
           <w:sz w:val="32"/>
@@ -7293,7 +7669,7 @@
         </w:rPr>
       </w:pPr>
       <w:bookmarkStart w:id="40" w:name="_Toc199015091"/>
-      <w:bookmarkStart w:id="41" w:name="_Toc199015351"/>
+      <w:bookmarkStart w:id="41" w:name="_Toc199019695"/>
       <w:r>
         <w:rPr>
           <w:sz w:val="32"/>
@@ -7372,11 +7748,12 @@
       <w:pPr>
         <w:pStyle w:val="Heading2"/>
         <w:rPr>
+          <w:rFonts w:hint="eastAsia"/>
           <w:sz w:val="36"/>
           <w:szCs w:val="36"/>
         </w:rPr>
       </w:pPr>
-      <w:bookmarkStart w:id="42" w:name="_Toc199015352"/>
+      <w:bookmarkStart w:id="42" w:name="_Toc199019696"/>
       <w:r>
         <w:rPr>
           <w:sz w:val="36"/>
@@ -7459,7 +7836,7 @@
         </w:rPr>
       </w:pPr>
       <w:bookmarkStart w:id="43" w:name="_Toc199015092"/>
-      <w:bookmarkStart w:id="44" w:name="_Toc199015353"/>
+      <w:bookmarkStart w:id="44" w:name="_Toc199019697"/>
       <w:r>
         <w:rPr>
           <w:rFonts w:ascii="Times New Roman" w:hAnsi="Times New Roman" w:cs="Times New Roman"/>
@@ -7477,14 +7854,20 @@
         </w:rPr>
       </w:pPr>
       <w:bookmarkStart w:id="45" w:name="_Toc199015093"/>
-      <w:bookmarkStart w:id="46" w:name="_Toc199015354"/>
+      <w:bookmarkStart w:id="46" w:name="_Toc199019698"/>
       <w:r>
         <w:t>3.1 Obstawianie zakładu bukmacherskiego</w:t>
       </w:r>
       <w:bookmarkEnd w:id="45"/>
       <w:bookmarkEnd w:id="46"/>
     </w:p>
-    <w:p/>
+    <w:p>
+      <w:pPr>
+        <w:rPr>
+          <w:rFonts w:hint="eastAsia"/>
+        </w:rPr>
+      </w:pPr>
+    </w:p>
     <w:p>
       <w:pPr>
         <w:rPr>
@@ -7544,7 +7927,7 @@
       </w:pPr>
       <w:bookmarkStart w:id="48" w:name="__RefHeading___Toc23_1102386012"/>
       <w:bookmarkStart w:id="49" w:name="_Toc199015095"/>
-      <w:bookmarkStart w:id="50" w:name="_Toc199015355"/>
+      <w:bookmarkStart w:id="50" w:name="_Toc199019699"/>
       <w:r>
         <w:rPr>
           <w:rFonts w:ascii="Times New Roman" w:hAnsi="Times New Roman" w:cs="Times New Roman"/>
@@ -7953,7 +8336,7 @@
         </w:rPr>
       </w:pPr>
       <w:bookmarkStart w:id="51" w:name="_Toc199015096"/>
-      <w:bookmarkStart w:id="52" w:name="_Toc199015356"/>
+      <w:bookmarkStart w:id="52" w:name="_Toc199019700"/>
       <w:r>
         <w:rPr>
           <w:rFonts w:ascii="Times New Roman" w:hAnsi="Times New Roman" w:cs="Times New Roman"/>
@@ -7972,7 +8355,13 @@
       <w:bookmarkEnd w:id="52"/>
       <w:bookmarkEnd w:id="53"/>
     </w:p>
-    <w:p/>
+    <w:p>
+      <w:pPr>
+        <w:rPr>
+          <w:rFonts w:hint="eastAsia"/>
+        </w:rPr>
+      </w:pPr>
+    </w:p>
     <w:p>
       <w:pPr>
         <w:pStyle w:val="Textbody"/>
@@ -8046,7 +8435,7 @@
           <w:rFonts w:ascii="Times New Roman" w:hAnsi="Times New Roman" w:cs="Times New Roman"/>
         </w:rPr>
       </w:pPr>
-      <w:bookmarkStart w:id="56" w:name="_Toc199015357"/>
+      <w:bookmarkStart w:id="56" w:name="_Toc199019701"/>
       <w:r>
         <w:rPr>
           <w:rFonts w:ascii="Times New Roman" w:hAnsi="Times New Roman" w:cs="Times New Roman"/>
@@ -8057,6 +8446,862 @@
       <w:bookmarkEnd w:id="54"/>
       <w:bookmarkEnd w:id="55"/>
       <w:bookmarkEnd w:id="56"/>
+    </w:p>
+    <w:p>
+      <w:pPr>
+        <w:pStyle w:val="Heading2"/>
+      </w:pPr>
+      <w:bookmarkStart w:id="57" w:name="_Toc199019702"/>
+      <w:r>
+        <w:t>6.1 Strona główna</w:t>
+      </w:r>
+      <w:bookmarkEnd w:id="57"/>
+    </w:p>
+    <w:p>
+      <w:pPr>
+        <w:pStyle w:val="Textbody"/>
+      </w:pPr>
+      <w:r>
+        <w:t xml:space="preserve">Widok strony głównej, która ukazuje się po wpisaniu adresu strony internetowej. </w:t>
+      </w:r>
+      <w:r>
+        <w:t xml:space="preserve">Na górze znajduje się pasek nawigacyjny pozwalający na zmianę strony. </w:t>
+      </w:r>
+      <w:r>
+        <w:t xml:space="preserve">Po lewej </w:t>
+      </w:r>
+      <w:r>
+        <w:t>– logo zakładu, w środku – kategorie, po prawej – przyciski umożliwiające rejestrację i logowanie. W przypadku zalogowania użytkownika przyciski zostają zastąpione przyciskiem pokazującym powiadomienia użytkownika oraz przyciskiem przekierowującym do strony konta użytkownika. Po lewej stronie zakładu znajdują się polecane wydarzenia, na środku są dwa najpopularniejsze wydarzenia oraz lista wydarzeń Live (czyli takich, które dzieją się w danej chwili). Po prawej stronie znajduje się mini menu z listą obstawionych zakładów oraz przyciskiem pozwalającym na szybkie postawienie zakładu.</w:t>
+      </w:r>
+    </w:p>
+    <w:p>
+      <w:pPr>
+        <w:keepNext/>
+        <w:rPr>
+          <w:rFonts w:hint="eastAsia"/>
+        </w:rPr>
+      </w:pPr>
+      <w:r>
+        <w:rPr>
+          <w:noProof/>
+        </w:rPr>
+        <w:drawing>
+          <wp:inline distT="0" distB="0" distL="0" distR="0" wp14:anchorId="36C42997" wp14:editId="6D8CF478">
+            <wp:extent cx="6120130" cy="4032885"/>
+            <wp:effectExtent l="0" t="0" r="0" b="5715"/>
+            <wp:docPr id="51349711" name="Picture 10"/>
+            <wp:cNvGraphicFramePr>
+              <a:graphicFrameLocks xmlns:a="http://schemas.openxmlformats.org/drawingml/2006/main" noChangeAspect="1"/>
+            </wp:cNvGraphicFramePr>
+            <a:graphic xmlns:a="http://schemas.openxmlformats.org/drawingml/2006/main">
+              <a:graphicData uri="http://schemas.openxmlformats.org/drawingml/2006/picture">
+                <pic:pic xmlns:pic="http://schemas.openxmlformats.org/drawingml/2006/picture">
+                  <pic:nvPicPr>
+                    <pic:cNvPr id="0" name="Picture 19"/>
+                    <pic:cNvPicPr>
+                      <a:picLocks noChangeAspect="1" noChangeArrowheads="1"/>
+                    </pic:cNvPicPr>
+                  </pic:nvPicPr>
+                  <pic:blipFill>
+                    <a:blip r:embed="rId16" cstate="print">
+                      <a:extLst>
+                        <a:ext uri="{28A0092B-C50C-407E-A947-70E740481C1C}">
+                          <a14:useLocalDpi xmlns:a14="http://schemas.microsoft.com/office/drawing/2010/main" val="0"/>
+                        </a:ext>
+                      </a:extLst>
+                    </a:blip>
+                    <a:srcRect/>
+                    <a:stretch>
+                      <a:fillRect/>
+                    </a:stretch>
+                  </pic:blipFill>
+                  <pic:spPr bwMode="auto">
+                    <a:xfrm>
+                      <a:off x="0" y="0"/>
+                      <a:ext cx="6120130" cy="4032885"/>
+                    </a:xfrm>
+                    <a:prstGeom prst="rect">
+                      <a:avLst/>
+                    </a:prstGeom>
+                    <a:noFill/>
+                    <a:ln>
+                      <a:noFill/>
+                    </a:ln>
+                  </pic:spPr>
+                </pic:pic>
+              </a:graphicData>
+            </a:graphic>
+          </wp:inline>
+        </w:drawing>
+      </w:r>
+    </w:p>
+    <w:p>
+      <w:pPr>
+        <w:pStyle w:val="Caption"/>
+        <w:rPr>
+          <w:rFonts w:hint="eastAsia"/>
+        </w:rPr>
+      </w:pPr>
+      <w:r>
+        <w:rPr>
+          <w:rFonts w:hint="eastAsia"/>
+        </w:rPr>
+        <w:t xml:space="preserve">Interfejs </w:t>
+      </w:r>
+      <w:r>
+        <w:rPr>
+          <w:rFonts w:hint="eastAsia"/>
+        </w:rPr>
+        <w:fldChar w:fldCharType="begin"/>
+      </w:r>
+      <w:r>
+        <w:rPr>
+          <w:rFonts w:hint="eastAsia"/>
+        </w:rPr>
+        <w:instrText xml:space="preserve"> SEQ Interfejs \* ARABIC </w:instrText>
+      </w:r>
+      <w:r>
+        <w:rPr>
+          <w:rFonts w:hint="eastAsia"/>
+        </w:rPr>
+        <w:fldChar w:fldCharType="separate"/>
+      </w:r>
+      <w:r>
+        <w:rPr>
+          <w:rFonts w:hint="eastAsia"/>
+          <w:noProof/>
+        </w:rPr>
+        <w:t>1</w:t>
+      </w:r>
+      <w:r>
+        <w:rPr>
+          <w:rFonts w:hint="eastAsia"/>
+        </w:rPr>
+        <w:fldChar w:fldCharType="end"/>
+      </w:r>
+      <w:r>
+        <w:t>. Strona główna</w:t>
+      </w:r>
+    </w:p>
+    <w:p>
+      <w:pPr>
+        <w:rPr>
+          <w:rFonts w:hint="eastAsia"/>
+        </w:rPr>
+      </w:pPr>
+      <w:r>
+        <w:rPr>
+          <w:rFonts w:hint="eastAsia"/>
+          <w:i/>
+          <w:iCs/>
+        </w:rPr>
+        <w:br w:type="page"/>
+      </w:r>
+    </w:p>
+    <w:p>
+      <w:pPr>
+        <w:pStyle w:val="Heading2"/>
+      </w:pPr>
+      <w:bookmarkStart w:id="58" w:name="_Toc199019703"/>
+      <w:r>
+        <w:lastRenderedPageBreak/>
+        <w:t>6.2 Formularze rejestracji oraz logowania</w:t>
+      </w:r>
+      <w:bookmarkEnd w:id="58"/>
+    </w:p>
+    <w:p>
+      <w:pPr>
+        <w:pStyle w:val="Textbody"/>
+      </w:pPr>
+      <w:r>
+        <w:t>Formularze pozwalające na rejestrację konta klienta oraz zalogowanie się na nie.</w:t>
+      </w:r>
+      <w:r>
+        <w:t xml:space="preserve"> Rejestracja wymaga wyrażenia zgody na przetwarzanie danych osobowych oraz akceptowanie umowy. Formularz logowania posiada link, który pozwala na reset hasła za pomocą linka wysłanego na skrzynkę odbiorczą użytkownika</w:t>
+      </w:r>
+    </w:p>
+    <w:p>
+      <w:pPr>
+        <w:pStyle w:val="Caption"/>
+        <w:keepNext/>
+        <w:rPr>
+          <w:rFonts w:hint="eastAsia"/>
+        </w:rPr>
+      </w:pPr>
+      <w:r>
+        <w:rPr>
+          <w:noProof/>
+        </w:rPr>
+        <w:drawing>
+          <wp:inline distT="0" distB="0" distL="0" distR="0" wp14:anchorId="3648C057" wp14:editId="23EF9A05">
+            <wp:extent cx="5203307" cy="3466532"/>
+            <wp:effectExtent l="0" t="0" r="0" b="635"/>
+            <wp:docPr id="1029790010" name="Picture 6"/>
+            <wp:cNvGraphicFramePr>
+              <a:graphicFrameLocks xmlns:a="http://schemas.openxmlformats.org/drawingml/2006/main" noChangeAspect="1"/>
+            </wp:cNvGraphicFramePr>
+            <a:graphic xmlns:a="http://schemas.openxmlformats.org/drawingml/2006/main">
+              <a:graphicData uri="http://schemas.openxmlformats.org/drawingml/2006/picture">
+                <pic:pic xmlns:pic="http://schemas.openxmlformats.org/drawingml/2006/picture">
+                  <pic:nvPicPr>
+                    <pic:cNvPr id="0" name="Picture 11"/>
+                    <pic:cNvPicPr>
+                      <a:picLocks noChangeAspect="1" noChangeArrowheads="1"/>
+                    </pic:cNvPicPr>
+                  </pic:nvPicPr>
+                  <pic:blipFill>
+                    <a:blip r:embed="rId17" cstate="print">
+                      <a:extLst>
+                        <a:ext uri="{28A0092B-C50C-407E-A947-70E740481C1C}">
+                          <a14:useLocalDpi xmlns:a14="http://schemas.microsoft.com/office/drawing/2010/main" val="0"/>
+                        </a:ext>
+                      </a:extLst>
+                    </a:blip>
+                    <a:srcRect/>
+                    <a:stretch>
+                      <a:fillRect/>
+                    </a:stretch>
+                  </pic:blipFill>
+                  <pic:spPr bwMode="auto">
+                    <a:xfrm>
+                      <a:off x="0" y="0"/>
+                      <a:ext cx="5222377" cy="3479237"/>
+                    </a:xfrm>
+                    <a:prstGeom prst="rect">
+                      <a:avLst/>
+                    </a:prstGeom>
+                    <a:noFill/>
+                    <a:ln>
+                      <a:noFill/>
+                    </a:ln>
+                  </pic:spPr>
+                </pic:pic>
+              </a:graphicData>
+            </a:graphic>
+          </wp:inline>
+        </w:drawing>
+      </w:r>
+    </w:p>
+    <w:p>
+      <w:pPr>
+        <w:pStyle w:val="Caption"/>
+        <w:rPr>
+          <w:rFonts w:hint="eastAsia"/>
+        </w:rPr>
+      </w:pPr>
+      <w:r>
+        <w:rPr>
+          <w:rFonts w:hint="eastAsia"/>
+        </w:rPr>
+        <w:t xml:space="preserve">Interfejs </w:t>
+      </w:r>
+      <w:r>
+        <w:rPr>
+          <w:rFonts w:hint="eastAsia"/>
+        </w:rPr>
+        <w:fldChar w:fldCharType="begin"/>
+      </w:r>
+      <w:r>
+        <w:rPr>
+          <w:rFonts w:hint="eastAsia"/>
+        </w:rPr>
+        <w:instrText xml:space="preserve"> SEQ Interfejs \* ARABIC </w:instrText>
+      </w:r>
+      <w:r>
+        <w:rPr>
+          <w:rFonts w:hint="eastAsia"/>
+        </w:rPr>
+        <w:fldChar w:fldCharType="separate"/>
+      </w:r>
+      <w:r>
+        <w:rPr>
+          <w:rFonts w:hint="eastAsia"/>
+          <w:noProof/>
+        </w:rPr>
+        <w:t>2</w:t>
+      </w:r>
+      <w:r>
+        <w:rPr>
+          <w:rFonts w:hint="eastAsia"/>
+        </w:rPr>
+        <w:fldChar w:fldCharType="end"/>
+      </w:r>
+      <w:r>
+        <w:t>. Formularz rejestracji</w:t>
+      </w:r>
+    </w:p>
+    <w:p>
+      <w:pPr>
+        <w:keepNext/>
+        <w:rPr>
+          <w:rFonts w:hint="eastAsia"/>
+        </w:rPr>
+      </w:pPr>
+      <w:r>
+        <w:rPr>
+          <w:noProof/>
+        </w:rPr>
+        <w:drawing>
+          <wp:inline distT="0" distB="0" distL="0" distR="0" wp14:anchorId="1630CDE3" wp14:editId="5841C0C4">
+            <wp:extent cx="5240817" cy="3467595"/>
+            <wp:effectExtent l="0" t="0" r="0" b="0"/>
+            <wp:docPr id="1047045820" name="Picture 9"/>
+            <wp:cNvGraphicFramePr>
+              <a:graphicFrameLocks xmlns:a="http://schemas.openxmlformats.org/drawingml/2006/main" noChangeAspect="1"/>
+            </wp:cNvGraphicFramePr>
+            <a:graphic xmlns:a="http://schemas.openxmlformats.org/drawingml/2006/main">
+              <a:graphicData uri="http://schemas.openxmlformats.org/drawingml/2006/picture">
+                <pic:pic xmlns:pic="http://schemas.openxmlformats.org/drawingml/2006/picture">
+                  <pic:nvPicPr>
+                    <pic:cNvPr id="0" name="Picture 17"/>
+                    <pic:cNvPicPr>
+                      <a:picLocks noChangeAspect="1" noChangeArrowheads="1"/>
+                    </pic:cNvPicPr>
+                  </pic:nvPicPr>
+                  <pic:blipFill>
+                    <a:blip r:embed="rId18" cstate="print">
+                      <a:extLst>
+                        <a:ext uri="{28A0092B-C50C-407E-A947-70E740481C1C}">
+                          <a14:useLocalDpi xmlns:a14="http://schemas.microsoft.com/office/drawing/2010/main" val="0"/>
+                        </a:ext>
+                      </a:extLst>
+                    </a:blip>
+                    <a:srcRect/>
+                    <a:stretch>
+                      <a:fillRect/>
+                    </a:stretch>
+                  </pic:blipFill>
+                  <pic:spPr bwMode="auto">
+                    <a:xfrm>
+                      <a:off x="0" y="0"/>
+                      <a:ext cx="5253345" cy="3475884"/>
+                    </a:xfrm>
+                    <a:prstGeom prst="rect">
+                      <a:avLst/>
+                    </a:prstGeom>
+                    <a:noFill/>
+                    <a:ln>
+                      <a:noFill/>
+                    </a:ln>
+                  </pic:spPr>
+                </pic:pic>
+              </a:graphicData>
+            </a:graphic>
+          </wp:inline>
+        </w:drawing>
+      </w:r>
+    </w:p>
+    <w:p>
+      <w:pPr>
+        <w:pStyle w:val="Caption"/>
+        <w:rPr>
+          <w:rFonts w:hint="eastAsia"/>
+        </w:rPr>
+      </w:pPr>
+      <w:r>
+        <w:rPr>
+          <w:rFonts w:hint="eastAsia"/>
+        </w:rPr>
+        <w:t xml:space="preserve">Interfejs </w:t>
+      </w:r>
+      <w:r>
+        <w:rPr>
+          <w:rFonts w:hint="eastAsia"/>
+        </w:rPr>
+        <w:fldChar w:fldCharType="begin"/>
+      </w:r>
+      <w:r>
+        <w:rPr>
+          <w:rFonts w:hint="eastAsia"/>
+        </w:rPr>
+        <w:instrText xml:space="preserve"> SEQ Interfejs \* ARABIC </w:instrText>
+      </w:r>
+      <w:r>
+        <w:rPr>
+          <w:rFonts w:hint="eastAsia"/>
+        </w:rPr>
+        <w:fldChar w:fldCharType="separate"/>
+      </w:r>
+      <w:r>
+        <w:rPr>
+          <w:rFonts w:hint="eastAsia"/>
+          <w:noProof/>
+        </w:rPr>
+        <w:t>3</w:t>
+      </w:r>
+      <w:r>
+        <w:rPr>
+          <w:rFonts w:hint="eastAsia"/>
+        </w:rPr>
+        <w:fldChar w:fldCharType="end"/>
+      </w:r>
+      <w:r>
+        <w:t>. Formularz logowania</w:t>
+      </w:r>
+    </w:p>
+    <w:p>
+      <w:pPr>
+        <w:rPr>
+          <w:rFonts w:ascii="Liberation Sans" w:eastAsia="Microsoft YaHei" w:hAnsi="Liberation Sans" w:hint="eastAsia"/>
+          <w:b/>
+          <w:bCs/>
+          <w:sz w:val="32"/>
+          <w:szCs w:val="32"/>
+        </w:rPr>
+      </w:pPr>
+      <w:r>
+        <w:rPr>
+          <w:rFonts w:hint="eastAsia"/>
+        </w:rPr>
+        <w:br w:type="page"/>
+      </w:r>
+    </w:p>
+    <w:p>
+      <w:pPr>
+        <w:pStyle w:val="Heading2"/>
+      </w:pPr>
+      <w:bookmarkStart w:id="59" w:name="_Toc199019704"/>
+      <w:r>
+        <w:lastRenderedPageBreak/>
+        <w:t>6.3 Lista dostępnych zakładów</w:t>
+      </w:r>
+      <w:bookmarkEnd w:id="59"/>
+    </w:p>
+    <w:p>
+      <w:pPr>
+        <w:pStyle w:val="Textbody"/>
+      </w:pPr>
+      <w:r>
+        <w:t>Strona wyświetlająca się po kliknięciu w przycisk ‘Sporty’</w:t>
+      </w:r>
+      <w:r>
+        <w:t>,</w:t>
+      </w:r>
+      <w:r>
+        <w:t xml:space="preserve"> ‘E-Sport’</w:t>
+      </w:r>
+      <w:r>
+        <w:t xml:space="preserve"> lub ‘Inne’</w:t>
+      </w:r>
+      <w:r>
+        <w:t xml:space="preserve"> na pasku nawigacyjnym. W </w:t>
+      </w:r>
+      <w:r>
+        <w:t>każdym</w:t>
+      </w:r>
+      <w:r>
+        <w:t xml:space="preserve"> przypadk</w:t>
+      </w:r>
+      <w:r>
+        <w:t>u</w:t>
+      </w:r>
+      <w:r>
+        <w:t xml:space="preserve"> strona wygląda prawie identycznie, różni się tylko listą dostępnych zakładów</w:t>
+      </w:r>
+      <w:r>
+        <w:t xml:space="preserve"> i tekstem</w:t>
+      </w:r>
+      <w:r>
+        <w:t xml:space="preserve">. Po lewej stronie znajduje się lista aktywnych zdarzeń, na które można postawić zakład. </w:t>
+      </w:r>
+      <w:r>
+        <w:t xml:space="preserve">Jest pasek pozwalający na wyszukiwanie zakładów, oraz przycisk pozwalający na filtrowanie oraz sortowanie wyników. </w:t>
+      </w:r>
+      <w:r>
+        <w:t>Wyświetlony jest obraz związany z danym wydarzeniem, lista kursów wyników danego wydarzenia, przycisk obstaw który pozwala na postawienie pieniędzy na dany zakład oraz przycisk szczegóły, który wyświetla szczegółowe informacje o danym wydarzeniu. Po prawej stronie znajdują się wydarzenia Live.</w:t>
+      </w:r>
+    </w:p>
+    <w:p>
+      <w:pPr>
+        <w:pStyle w:val="Caption"/>
+        <w:keepNext/>
+        <w:rPr>
+          <w:rFonts w:hint="eastAsia"/>
+        </w:rPr>
+      </w:pPr>
+      <w:r>
+        <w:rPr>
+          <w:noProof/>
+        </w:rPr>
+        <w:drawing>
+          <wp:inline distT="0" distB="0" distL="0" distR="0" wp14:anchorId="59D554AB" wp14:editId="3F8884D4">
+            <wp:extent cx="6120130" cy="3971925"/>
+            <wp:effectExtent l="0" t="0" r="0" b="9525"/>
+            <wp:docPr id="57838712" name="Picture 5"/>
+            <wp:cNvGraphicFramePr>
+              <a:graphicFrameLocks xmlns:a="http://schemas.openxmlformats.org/drawingml/2006/main" noChangeAspect="1"/>
+            </wp:cNvGraphicFramePr>
+            <a:graphic xmlns:a="http://schemas.openxmlformats.org/drawingml/2006/main">
+              <a:graphicData uri="http://schemas.openxmlformats.org/drawingml/2006/picture">
+                <pic:pic xmlns:pic="http://schemas.openxmlformats.org/drawingml/2006/picture">
+                  <pic:nvPicPr>
+                    <pic:cNvPr id="0" name="Picture 9"/>
+                    <pic:cNvPicPr>
+                      <a:picLocks noChangeAspect="1" noChangeArrowheads="1"/>
+                    </pic:cNvPicPr>
+                  </pic:nvPicPr>
+                  <pic:blipFill>
+                    <a:blip r:embed="rId19" cstate="print">
+                      <a:extLst>
+                        <a:ext uri="{28A0092B-C50C-407E-A947-70E740481C1C}">
+                          <a14:useLocalDpi xmlns:a14="http://schemas.microsoft.com/office/drawing/2010/main" val="0"/>
+                        </a:ext>
+                      </a:extLst>
+                    </a:blip>
+                    <a:srcRect/>
+                    <a:stretch>
+                      <a:fillRect/>
+                    </a:stretch>
+                  </pic:blipFill>
+                  <pic:spPr bwMode="auto">
+                    <a:xfrm>
+                      <a:off x="0" y="0"/>
+                      <a:ext cx="6120130" cy="3971925"/>
+                    </a:xfrm>
+                    <a:prstGeom prst="rect">
+                      <a:avLst/>
+                    </a:prstGeom>
+                    <a:noFill/>
+                    <a:ln>
+                      <a:noFill/>
+                    </a:ln>
+                  </pic:spPr>
+                </pic:pic>
+              </a:graphicData>
+            </a:graphic>
+          </wp:inline>
+        </w:drawing>
+      </w:r>
+    </w:p>
+    <w:p>
+      <w:pPr>
+        <w:pStyle w:val="Caption"/>
+        <w:rPr>
+          <w:rFonts w:hint="eastAsia"/>
+        </w:rPr>
+      </w:pPr>
+      <w:r>
+        <w:rPr>
+          <w:rFonts w:hint="eastAsia"/>
+        </w:rPr>
+        <w:t xml:space="preserve">Interfejs </w:t>
+      </w:r>
+      <w:r>
+        <w:rPr>
+          <w:rFonts w:hint="eastAsia"/>
+        </w:rPr>
+        <w:fldChar w:fldCharType="begin"/>
+      </w:r>
+      <w:r>
+        <w:rPr>
+          <w:rFonts w:hint="eastAsia"/>
+        </w:rPr>
+        <w:instrText xml:space="preserve"> SEQ Interfejs \* ARABIC </w:instrText>
+      </w:r>
+      <w:r>
+        <w:rPr>
+          <w:rFonts w:hint="eastAsia"/>
+        </w:rPr>
+        <w:fldChar w:fldCharType="separate"/>
+      </w:r>
+      <w:r>
+        <w:rPr>
+          <w:rFonts w:hint="eastAsia"/>
+          <w:noProof/>
+        </w:rPr>
+        <w:t>4</w:t>
+      </w:r>
+      <w:r>
+        <w:rPr>
+          <w:rFonts w:hint="eastAsia"/>
+        </w:rPr>
+        <w:fldChar w:fldCharType="end"/>
+      </w:r>
+      <w:r>
+        <w:t>. Lista dostępnych zakładów.</w:t>
+      </w:r>
+    </w:p>
+    <w:p>
+      <w:pPr>
+        <w:rPr>
+          <w:rFonts w:hint="eastAsia"/>
+          <w:i/>
+          <w:iCs/>
+        </w:rPr>
+      </w:pPr>
+      <w:r>
+        <w:rPr>
+          <w:rFonts w:hint="eastAsia"/>
+        </w:rPr>
+        <w:br w:type="page"/>
+      </w:r>
+    </w:p>
+    <w:p>
+      <w:pPr>
+        <w:pStyle w:val="Heading2"/>
+      </w:pPr>
+      <w:bookmarkStart w:id="60" w:name="_Toc199019705"/>
+      <w:r>
+        <w:lastRenderedPageBreak/>
+        <w:t>6.4 Lista postawionych zakładów klienta</w:t>
+      </w:r>
+      <w:bookmarkEnd w:id="60"/>
+    </w:p>
+    <w:p>
+      <w:pPr>
+        <w:pStyle w:val="Textbody"/>
+      </w:pPr>
+      <w:r>
+        <w:t>Strona wyświetlająca listę zakładów obstawionych przez klienta. Po lewej stronie znajdują się zakłady w toku wraz z informacjami o nich, można je edytować lub usuwać z listy obstawionych. Po prawej znajdują się wydarzenia zakończone.</w:t>
+      </w:r>
+    </w:p>
+    <w:p>
+      <w:pPr>
+        <w:pStyle w:val="Textbody"/>
+        <w:keepNext/>
+        <w:rPr>
+          <w:rFonts w:hint="eastAsia"/>
+        </w:rPr>
+      </w:pPr>
+      <w:r>
+        <w:rPr>
+          <w:noProof/>
+        </w:rPr>
+        <w:drawing>
+          <wp:inline distT="0" distB="0" distL="0" distR="0" wp14:anchorId="10BA447D" wp14:editId="2425C6A0">
+            <wp:extent cx="6120130" cy="3970020"/>
+            <wp:effectExtent l="0" t="0" r="0" b="0"/>
+            <wp:docPr id="1649297443" name="Picture 8"/>
+            <wp:cNvGraphicFramePr>
+              <a:graphicFrameLocks xmlns:a="http://schemas.openxmlformats.org/drawingml/2006/main" noChangeAspect="1"/>
+            </wp:cNvGraphicFramePr>
+            <a:graphic xmlns:a="http://schemas.openxmlformats.org/drawingml/2006/main">
+              <a:graphicData uri="http://schemas.openxmlformats.org/drawingml/2006/picture">
+                <pic:pic xmlns:pic="http://schemas.openxmlformats.org/drawingml/2006/picture">
+                  <pic:nvPicPr>
+                    <pic:cNvPr id="0" name="Picture 15"/>
+                    <pic:cNvPicPr>
+                      <a:picLocks noChangeAspect="1" noChangeArrowheads="1"/>
+                    </pic:cNvPicPr>
+                  </pic:nvPicPr>
+                  <pic:blipFill>
+                    <a:blip r:embed="rId20" cstate="print">
+                      <a:extLst>
+                        <a:ext uri="{28A0092B-C50C-407E-A947-70E740481C1C}">
+                          <a14:useLocalDpi xmlns:a14="http://schemas.microsoft.com/office/drawing/2010/main" val="0"/>
+                        </a:ext>
+                      </a:extLst>
+                    </a:blip>
+                    <a:srcRect/>
+                    <a:stretch>
+                      <a:fillRect/>
+                    </a:stretch>
+                  </pic:blipFill>
+                  <pic:spPr bwMode="auto">
+                    <a:xfrm>
+                      <a:off x="0" y="0"/>
+                      <a:ext cx="6120130" cy="3970020"/>
+                    </a:xfrm>
+                    <a:prstGeom prst="rect">
+                      <a:avLst/>
+                    </a:prstGeom>
+                    <a:noFill/>
+                    <a:ln>
+                      <a:noFill/>
+                    </a:ln>
+                  </pic:spPr>
+                </pic:pic>
+              </a:graphicData>
+            </a:graphic>
+          </wp:inline>
+        </w:drawing>
+      </w:r>
+    </w:p>
+    <w:p>
+      <w:pPr>
+        <w:pStyle w:val="Caption"/>
+      </w:pPr>
+      <w:r>
+        <w:rPr>
+          <w:rFonts w:hint="eastAsia"/>
+        </w:rPr>
+        <w:t xml:space="preserve">Interfejs </w:t>
+      </w:r>
+      <w:r>
+        <w:rPr>
+          <w:rFonts w:hint="eastAsia"/>
+        </w:rPr>
+        <w:fldChar w:fldCharType="begin"/>
+      </w:r>
+      <w:r>
+        <w:rPr>
+          <w:rFonts w:hint="eastAsia"/>
+        </w:rPr>
+        <w:instrText xml:space="preserve"> SEQ Interfejs \* ARABIC </w:instrText>
+      </w:r>
+      <w:r>
+        <w:rPr>
+          <w:rFonts w:hint="eastAsia"/>
+        </w:rPr>
+        <w:fldChar w:fldCharType="separate"/>
+      </w:r>
+      <w:r>
+        <w:rPr>
+          <w:rFonts w:hint="eastAsia"/>
+          <w:noProof/>
+        </w:rPr>
+        <w:t>5</w:t>
+      </w:r>
+      <w:r>
+        <w:rPr>
+          <w:rFonts w:hint="eastAsia"/>
+        </w:rPr>
+        <w:fldChar w:fldCharType="end"/>
+      </w:r>
+      <w:r>
+        <w:t>. Lista postawionych zakładów klienta</w:t>
+      </w:r>
+    </w:p>
+    <w:p>
+      <w:pPr>
+        <w:rPr>
+          <w:rFonts w:hint="eastAsia"/>
+          <w:i/>
+          <w:iCs/>
+        </w:rPr>
+      </w:pPr>
+      <w:r>
+        <w:rPr>
+          <w:rFonts w:hint="eastAsia"/>
+        </w:rPr>
+        <w:br w:type="page"/>
+      </w:r>
+    </w:p>
+    <w:p>
+      <w:pPr>
+        <w:pStyle w:val="Heading2"/>
+      </w:pPr>
+      <w:bookmarkStart w:id="61" w:name="_Toc199019706"/>
+      <w:r>
+        <w:lastRenderedPageBreak/>
+        <w:t>6.5 Gra losowa</w:t>
+      </w:r>
+      <w:bookmarkEnd w:id="61"/>
+    </w:p>
+    <w:p>
+      <w:pPr>
+        <w:pStyle w:val="Textbody"/>
+      </w:pPr>
+      <w:r>
+        <w:t>Strona gry losowej. Po lewej znajduje się transmisja wideo live, na której znajduje się krupier grający w karty. Pod transmisją wideo znajduje się historia poprzednich gier, którą mogą zobaczyć klienci. Po prawej znajdują się przyciski pozwalające na obstawienie wyniku danej gry.</w:t>
+      </w:r>
+    </w:p>
+    <w:p>
+      <w:pPr>
+        <w:pStyle w:val="Textbody"/>
+        <w:keepNext/>
+        <w:rPr>
+          <w:rFonts w:hint="eastAsia"/>
+        </w:rPr>
+      </w:pPr>
+      <w:r>
+        <w:rPr>
+          <w:noProof/>
+        </w:rPr>
+        <w:drawing>
+          <wp:inline distT="0" distB="0" distL="0" distR="0" wp14:anchorId="22E57176" wp14:editId="6E329AED">
+            <wp:extent cx="6120130" cy="3971925"/>
+            <wp:effectExtent l="0" t="0" r="0" b="9525"/>
+            <wp:docPr id="876707760" name="Picture 11"/>
+            <wp:cNvGraphicFramePr>
+              <a:graphicFrameLocks xmlns:a="http://schemas.openxmlformats.org/drawingml/2006/main" noChangeAspect="1"/>
+            </wp:cNvGraphicFramePr>
+            <a:graphic xmlns:a="http://schemas.openxmlformats.org/drawingml/2006/main">
+              <a:graphicData uri="http://schemas.openxmlformats.org/drawingml/2006/picture">
+                <pic:pic xmlns:pic="http://schemas.openxmlformats.org/drawingml/2006/picture">
+                  <pic:nvPicPr>
+                    <pic:cNvPr id="0" name="Picture 21"/>
+                    <pic:cNvPicPr>
+                      <a:picLocks noChangeAspect="1" noChangeArrowheads="1"/>
+                    </pic:cNvPicPr>
+                  </pic:nvPicPr>
+                  <pic:blipFill>
+                    <a:blip r:embed="rId21" cstate="print">
+                      <a:extLst>
+                        <a:ext uri="{28A0092B-C50C-407E-A947-70E740481C1C}">
+                          <a14:useLocalDpi xmlns:a14="http://schemas.microsoft.com/office/drawing/2010/main" val="0"/>
+                        </a:ext>
+                      </a:extLst>
+                    </a:blip>
+                    <a:srcRect/>
+                    <a:stretch>
+                      <a:fillRect/>
+                    </a:stretch>
+                  </pic:blipFill>
+                  <pic:spPr bwMode="auto">
+                    <a:xfrm>
+                      <a:off x="0" y="0"/>
+                      <a:ext cx="6120130" cy="3971925"/>
+                    </a:xfrm>
+                    <a:prstGeom prst="rect">
+                      <a:avLst/>
+                    </a:prstGeom>
+                    <a:noFill/>
+                    <a:ln>
+                      <a:noFill/>
+                    </a:ln>
+                  </pic:spPr>
+                </pic:pic>
+              </a:graphicData>
+            </a:graphic>
+          </wp:inline>
+        </w:drawing>
+      </w:r>
+    </w:p>
+    <w:p>
+      <w:pPr>
+        <w:pStyle w:val="Caption"/>
+      </w:pPr>
+      <w:r>
+        <w:rPr>
+          <w:rFonts w:hint="eastAsia"/>
+        </w:rPr>
+        <w:t xml:space="preserve">Interfejs </w:t>
+      </w:r>
+      <w:r>
+        <w:rPr>
+          <w:rFonts w:hint="eastAsia"/>
+        </w:rPr>
+        <w:fldChar w:fldCharType="begin"/>
+      </w:r>
+      <w:r>
+        <w:rPr>
+          <w:rFonts w:hint="eastAsia"/>
+        </w:rPr>
+        <w:instrText xml:space="preserve"> SEQ Interfejs \* ARABIC </w:instrText>
+      </w:r>
+      <w:r>
+        <w:rPr>
+          <w:rFonts w:hint="eastAsia"/>
+        </w:rPr>
+        <w:fldChar w:fldCharType="separate"/>
+      </w:r>
+      <w:r>
+        <w:rPr>
+          <w:rFonts w:hint="eastAsia"/>
+          <w:noProof/>
+        </w:rPr>
+        <w:t>6</w:t>
+      </w:r>
+      <w:r>
+        <w:rPr>
+          <w:rFonts w:hint="eastAsia"/>
+        </w:rPr>
+        <w:fldChar w:fldCharType="end"/>
+      </w:r>
+      <w:r>
+        <w:t>. Gra losowa</w:t>
+      </w:r>
     </w:p>
     <w:sectPr>
       <w:pgSz w:w="11906" w:h="16838"/>
@@ -12968,6 +14213,18 @@
       <w:u w:val="single"/>
     </w:rPr>
   </w:style>
+  <w:style w:type="paragraph" w:styleId="TableofFigures">
+    <w:name w:val="table of figures"/>
+    <w:basedOn w:val="Normal"/>
+    <w:next w:val="Normal"/>
+    <w:uiPriority w:val="99"/>
+    <w:unhideWhenUsed/>
+    <w:rsid w:val="00FE31EA"/>
+    <w:rPr>
+      <w:rFonts w:cs="Mangal"/>
+      <w:szCs w:val="21"/>
+    </w:rPr>
+  </w:style>
 </w:styles>
 </file>
 

</xml_diff>

<commit_message>
diagramy i wersja mobilna
</commit_message>
<xml_diff>
--- a/ProjektPDF/projekt_doEdycji.docx
+++ b/ProjektPDF/projekt_doEdycji.docx
@@ -8,6 +8,8 @@
         <w:jc w:val="right"/>
         <w:rPr>
           <w:rFonts w:ascii="Times New Roman" w:hAnsi="Times New Roman" w:cs="Times New Roman"/>
+          <w:sz w:val="32"/>
+          <w:szCs w:val="32"/>
         </w:rPr>
       </w:pPr>
       <w:bookmarkStart w:id="0" w:name="_Hlk198914195"/>
@@ -15,6 +17,8 @@
       <w:r>
         <w:rPr>
           <w:rFonts w:ascii="Times New Roman" w:hAnsi="Times New Roman" w:cs="Times New Roman"/>
+          <w:sz w:val="32"/>
+          <w:szCs w:val="32"/>
         </w:rPr>
         <w:t>Olsztyn, 28.05.2025</w:t>
       </w:r>
@@ -272,7 +276,6 @@
     <w:p>
       <w:pPr>
         <w:pStyle w:val="Standard"/>
-        <w:jc w:val="center"/>
         <w:rPr>
           <w:rFonts w:ascii="Times New Roman" w:hAnsi="Times New Roman" w:cs="Times New Roman"/>
           <w:b/>
@@ -285,6 +288,65 @@
     <w:p>
       <w:pPr>
         <w:pStyle w:val="Standard"/>
+        <w:jc w:val="right"/>
+        <w:rPr>
+          <w:rFonts w:ascii="Times New Roman" w:hAnsi="Times New Roman" w:cs="Times New Roman"/>
+          <w:b/>
+          <w:bCs/>
+          <w:sz w:val="32"/>
+          <w:szCs w:val="32"/>
+        </w:rPr>
+      </w:pPr>
+      <w:r>
+        <w:rPr>
+          <w:rFonts w:ascii="Times New Roman" w:hAnsi="Times New Roman" w:cs="Times New Roman"/>
+          <w:b/>
+          <w:bCs/>
+          <w:sz w:val="32"/>
+          <w:szCs w:val="32"/>
+        </w:rPr>
+        <w:t>Jakub Sierocki</w:t>
+      </w:r>
+    </w:p>
+    <w:p>
+      <w:pPr>
+        <w:pStyle w:val="Standard"/>
+        <w:jc w:val="right"/>
+        <w:rPr>
+          <w:rFonts w:ascii="Times New Roman" w:hAnsi="Times New Roman" w:cs="Times New Roman"/>
+          <w:b/>
+          <w:bCs/>
+          <w:sz w:val="32"/>
+          <w:szCs w:val="32"/>
+        </w:rPr>
+      </w:pPr>
+      <w:r>
+        <w:rPr>
+          <w:rFonts w:ascii="Times New Roman" w:hAnsi="Times New Roman" w:cs="Times New Roman"/>
+          <w:b/>
+          <w:bCs/>
+          <w:sz w:val="32"/>
+          <w:szCs w:val="32"/>
+        </w:rPr>
+        <w:t>Gabriel Ostrowski</w:t>
+      </w:r>
+    </w:p>
+    <w:p>
+      <w:pPr>
+        <w:pStyle w:val="Standard"/>
+        <w:jc w:val="right"/>
+        <w:rPr>
+          <w:rFonts w:ascii="Times New Roman" w:hAnsi="Times New Roman" w:cs="Times New Roman"/>
+          <w:b/>
+          <w:bCs/>
+          <w:sz w:val="32"/>
+          <w:szCs w:val="32"/>
+        </w:rPr>
+      </w:pPr>
+    </w:p>
+    <w:p>
+      <w:pPr>
+        <w:pStyle w:val="Standard"/>
         <w:jc w:val="center"/>
         <w:rPr>
           <w:rFonts w:ascii="Times New Roman" w:hAnsi="Times New Roman" w:cs="Times New Roman"/>
@@ -294,70 +356,7 @@
           <w:szCs w:val="52"/>
         </w:rPr>
       </w:pPr>
-    </w:p>
-    <w:p>
-      <w:pPr>
-        <w:pStyle w:val="Standard"/>
-        <w:jc w:val="right"/>
-        <w:rPr>
-          <w:rFonts w:ascii="Times New Roman" w:hAnsi="Times New Roman" w:cs="Times New Roman"/>
-          <w:b/>
-          <w:bCs/>
-          <w:sz w:val="32"/>
-          <w:szCs w:val="32"/>
-        </w:rPr>
-      </w:pPr>
-      <w:r>
-        <w:rPr>
-          <w:rFonts w:ascii="Times New Roman" w:hAnsi="Times New Roman" w:cs="Times New Roman"/>
-          <w:b/>
-          <w:bCs/>
-          <w:sz w:val="32"/>
-          <w:szCs w:val="32"/>
-        </w:rPr>
-        <w:t>Jakub Sierocki</w:t>
-      </w:r>
-    </w:p>
-    <w:p>
-      <w:pPr>
-        <w:pStyle w:val="Standard"/>
-        <w:jc w:val="right"/>
-        <w:rPr>
-          <w:rFonts w:ascii="Times New Roman" w:hAnsi="Times New Roman" w:cs="Times New Roman"/>
-          <w:b/>
-          <w:bCs/>
-          <w:sz w:val="32"/>
-          <w:szCs w:val="32"/>
-        </w:rPr>
-      </w:pPr>
-      <w:r>
-        <w:rPr>
-          <w:rFonts w:ascii="Times New Roman" w:hAnsi="Times New Roman" w:cs="Times New Roman"/>
-          <w:b/>
-          <w:bCs/>
-          <w:sz w:val="32"/>
-          <w:szCs w:val="32"/>
-        </w:rPr>
-        <w:t>Gabriel Ostrowski</w:t>
-      </w:r>
-    </w:p>
-    <w:p>
-      <w:pPr>
-        <w:pStyle w:val="Standard"/>
-        <w:jc w:val="right"/>
-        <w:rPr>
-          <w:rFonts w:ascii="Times New Roman" w:hAnsi="Times New Roman" w:cs="Times New Roman"/>
-          <w:b/>
-          <w:bCs/>
-          <w:sz w:val="32"/>
-          <w:szCs w:val="32"/>
-        </w:rPr>
-      </w:pPr>
-    </w:p>
-    <w:p>
-      <w:pPr>
-        <w:pStyle w:val="Standard"/>
-        <w:jc w:val="center"/>
+      <w:r>
         <w:rPr>
           <w:rFonts w:ascii="Times New Roman" w:hAnsi="Times New Roman" w:cs="Times New Roman"/>
           <w:b/>
@@ -365,15 +364,7 @@
           <w:sz w:val="52"/>
           <w:szCs w:val="52"/>
         </w:rPr>
-      </w:pPr>
-      <w:r>
-        <w:rPr>
-          <w:rFonts w:ascii="Times New Roman" w:hAnsi="Times New Roman" w:cs="Times New Roman"/>
-          <w:b/>
-          <w:bCs/>
-          <w:sz w:val="52"/>
-          <w:szCs w:val="52"/>
-        </w:rPr>
+        <w:lastRenderedPageBreak/>
         <w:t>Streszczenie</w:t>
       </w:r>
     </w:p>
@@ -468,19 +459,9 @@
           <w:pPr>
             <w:pStyle w:val="TOCHeading"/>
           </w:pPr>
-          <w:proofErr w:type="spellStart"/>
           <w:r>
-            <w:t>Spis</w:t>
+            <w:t>Spis treści</w:t>
           </w:r>
-          <w:proofErr w:type="spellEnd"/>
-          <w:r>
-            <w:t xml:space="preserve"> </w:t>
-          </w:r>
-          <w:proofErr w:type="spellStart"/>
-          <w:r>
-            <w:t>treści</w:t>
-          </w:r>
-          <w:proofErr w:type="spellEnd"/>
         </w:p>
         <w:p>
           <w:pPr>
@@ -544,7 +525,6 @@
             </w:r>
             <w:r>
               <w:rPr>
-                <w:rFonts w:hint="eastAsia"/>
                 <w:noProof/>
                 <w:webHidden/>
               </w:rPr>
@@ -619,7 +599,6 @@
             </w:r>
             <w:r>
               <w:rPr>
-                <w:rFonts w:hint="eastAsia"/>
                 <w:noProof/>
                 <w:webHidden/>
               </w:rPr>
@@ -694,7 +673,6 @@
             </w:r>
             <w:r>
               <w:rPr>
-                <w:rFonts w:hint="eastAsia"/>
                 <w:noProof/>
                 <w:webHidden/>
               </w:rPr>
@@ -769,7 +747,6 @@
             </w:r>
             <w:r>
               <w:rPr>
-                <w:rFonts w:hint="eastAsia"/>
                 <w:noProof/>
                 <w:webHidden/>
               </w:rPr>
@@ -844,7 +821,6 @@
             </w:r>
             <w:r>
               <w:rPr>
-                <w:rFonts w:hint="eastAsia"/>
                 <w:noProof/>
                 <w:webHidden/>
               </w:rPr>
@@ -920,7 +896,6 @@
             </w:r>
             <w:r>
               <w:rPr>
-                <w:rFonts w:hint="eastAsia"/>
                 <w:noProof/>
                 <w:webHidden/>
               </w:rPr>
@@ -995,7 +970,6 @@
             </w:r>
             <w:r>
               <w:rPr>
-                <w:rFonts w:hint="eastAsia"/>
                 <w:noProof/>
                 <w:webHidden/>
               </w:rPr>
@@ -1070,7 +1044,6 @@
             </w:r>
             <w:r>
               <w:rPr>
-                <w:rFonts w:hint="eastAsia"/>
                 <w:noProof/>
                 <w:webHidden/>
               </w:rPr>
@@ -1145,7 +1118,6 @@
             </w:r>
             <w:r>
               <w:rPr>
-                <w:rFonts w:hint="eastAsia"/>
                 <w:noProof/>
                 <w:webHidden/>
               </w:rPr>
@@ -1220,7 +1192,6 @@
             </w:r>
             <w:r>
               <w:rPr>
-                <w:rFonts w:hint="eastAsia"/>
                 <w:noProof/>
                 <w:webHidden/>
               </w:rPr>
@@ -1295,7 +1266,6 @@
             </w:r>
             <w:r>
               <w:rPr>
-                <w:rFonts w:hint="eastAsia"/>
                 <w:noProof/>
                 <w:webHidden/>
               </w:rPr>
@@ -1370,7 +1340,6 @@
             </w:r>
             <w:r>
               <w:rPr>
-                <w:rFonts w:hint="eastAsia"/>
                 <w:noProof/>
                 <w:webHidden/>
               </w:rPr>
@@ -1445,7 +1414,6 @@
             </w:r>
             <w:r>
               <w:rPr>
-                <w:rFonts w:hint="eastAsia"/>
                 <w:noProof/>
                 <w:webHidden/>
               </w:rPr>
@@ -1520,7 +1488,6 @@
             </w:r>
             <w:r>
               <w:rPr>
-                <w:rFonts w:hint="eastAsia"/>
                 <w:noProof/>
                 <w:webHidden/>
               </w:rPr>
@@ -1595,7 +1562,6 @@
             </w:r>
             <w:r>
               <w:rPr>
-                <w:rFonts w:hint="eastAsia"/>
                 <w:noProof/>
                 <w:webHidden/>
               </w:rPr>
@@ -1670,7 +1636,6 @@
             </w:r>
             <w:r>
               <w:rPr>
-                <w:rFonts w:hint="eastAsia"/>
                 <w:noProof/>
                 <w:webHidden/>
               </w:rPr>
@@ -1745,7 +1710,6 @@
             </w:r>
             <w:r>
               <w:rPr>
-                <w:rFonts w:hint="eastAsia"/>
                 <w:noProof/>
                 <w:webHidden/>
               </w:rPr>
@@ -1820,7 +1784,6 @@
             </w:r>
             <w:r>
               <w:rPr>
-                <w:rFonts w:hint="eastAsia"/>
                 <w:noProof/>
                 <w:webHidden/>
               </w:rPr>
@@ -1895,7 +1858,6 @@
             </w:r>
             <w:r>
               <w:rPr>
-                <w:rFonts w:hint="eastAsia"/>
                 <w:noProof/>
                 <w:webHidden/>
               </w:rPr>
@@ -1970,7 +1932,6 @@
             </w:r>
             <w:r>
               <w:rPr>
-                <w:rFonts w:hint="eastAsia"/>
                 <w:noProof/>
                 <w:webHidden/>
               </w:rPr>
@@ -2046,7 +2007,6 @@
             </w:r>
             <w:r>
               <w:rPr>
-                <w:rFonts w:hint="eastAsia"/>
                 <w:noProof/>
                 <w:webHidden/>
               </w:rPr>
@@ -2121,7 +2081,6 @@
             </w:r>
             <w:r>
               <w:rPr>
-                <w:rFonts w:hint="eastAsia"/>
                 <w:noProof/>
                 <w:webHidden/>
               </w:rPr>
@@ -2196,7 +2155,6 @@
             </w:r>
             <w:r>
               <w:rPr>
-                <w:rFonts w:hint="eastAsia"/>
                 <w:noProof/>
                 <w:webHidden/>
               </w:rPr>
@@ -2271,7 +2229,6 @@
             </w:r>
             <w:r>
               <w:rPr>
-                <w:rFonts w:hint="eastAsia"/>
                 <w:noProof/>
                 <w:webHidden/>
               </w:rPr>
@@ -2346,7 +2303,6 @@
             </w:r>
             <w:r>
               <w:rPr>
-                <w:rFonts w:hint="eastAsia"/>
                 <w:noProof/>
                 <w:webHidden/>
               </w:rPr>
@@ -2421,7 +2377,6 @@
             </w:r>
             <w:r>
               <w:rPr>
-                <w:rFonts w:hint="eastAsia"/>
                 <w:noProof/>
                 <w:webHidden/>
               </w:rPr>
@@ -2496,7 +2451,6 @@
             </w:r>
             <w:r>
               <w:rPr>
-                <w:rFonts w:hint="eastAsia"/>
                 <w:noProof/>
                 <w:webHidden/>
               </w:rPr>
@@ -2571,7 +2525,6 @@
             </w:r>
             <w:r>
               <w:rPr>
-                <w:rFonts w:hint="eastAsia"/>
                 <w:noProof/>
                 <w:webHidden/>
               </w:rPr>
@@ -2646,7 +2599,6 @@
             </w:r>
             <w:r>
               <w:rPr>
-                <w:rFonts w:hint="eastAsia"/>
                 <w:noProof/>
                 <w:webHidden/>
               </w:rPr>
@@ -2722,7 +2674,6 @@
             </w:r>
             <w:r>
               <w:rPr>
-                <w:rFonts w:hint="eastAsia"/>
                 <w:noProof/>
                 <w:webHidden/>
               </w:rPr>
@@ -2798,19 +2749,18 @@
             </w:r>
             <w:r>
               <w:rPr>
+                <w:noProof/>
+                <w:webHidden/>
+              </w:rPr>
+              <w:fldChar w:fldCharType="separate"/>
+            </w:r>
+            <w:r>
+              <w:rPr>
                 <w:rFonts w:hint="eastAsia"/>
                 <w:noProof/>
                 <w:webHidden/>
               </w:rPr>
-              <w:fldChar w:fldCharType="separate"/>
-            </w:r>
-            <w:r>
-              <w:rPr>
-                <w:rFonts w:hint="eastAsia"/>
-                <w:noProof/>
-                <w:webHidden/>
-              </w:rPr>
-              <w:t>23</w:t>
+              <w:t>22</w:t>
             </w:r>
             <w:r>
               <w:rPr>
@@ -2874,19 +2824,18 @@
             </w:r>
             <w:r>
               <w:rPr>
+                <w:noProof/>
+                <w:webHidden/>
+              </w:rPr>
+              <w:fldChar w:fldCharType="separate"/>
+            </w:r>
+            <w:r>
+              <w:rPr>
                 <w:rFonts w:hint="eastAsia"/>
                 <w:noProof/>
                 <w:webHidden/>
               </w:rPr>
-              <w:fldChar w:fldCharType="separate"/>
-            </w:r>
-            <w:r>
-              <w:rPr>
-                <w:rFonts w:hint="eastAsia"/>
-                <w:noProof/>
-                <w:webHidden/>
-              </w:rPr>
-              <w:t>24</w:t>
+              <w:t>25</w:t>
             </w:r>
             <w:r>
               <w:rPr>
@@ -2949,19 +2898,18 @@
             </w:r>
             <w:r>
               <w:rPr>
+                <w:noProof/>
+                <w:webHidden/>
+              </w:rPr>
+              <w:fldChar w:fldCharType="separate"/>
+            </w:r>
+            <w:r>
+              <w:rPr>
                 <w:rFonts w:hint="eastAsia"/>
                 <w:noProof/>
                 <w:webHidden/>
               </w:rPr>
-              <w:fldChar w:fldCharType="separate"/>
-            </w:r>
-            <w:r>
-              <w:rPr>
-                <w:rFonts w:hint="eastAsia"/>
-                <w:noProof/>
-                <w:webHidden/>
-              </w:rPr>
-              <w:t>24</w:t>
+              <w:t>25</w:t>
             </w:r>
             <w:r>
               <w:rPr>
@@ -3024,19 +2972,18 @@
             </w:r>
             <w:r>
               <w:rPr>
+                <w:noProof/>
+                <w:webHidden/>
+              </w:rPr>
+              <w:fldChar w:fldCharType="separate"/>
+            </w:r>
+            <w:r>
+              <w:rPr>
                 <w:rFonts w:hint="eastAsia"/>
                 <w:noProof/>
                 <w:webHidden/>
               </w:rPr>
-              <w:fldChar w:fldCharType="separate"/>
-            </w:r>
-            <w:r>
-              <w:rPr>
-                <w:rFonts w:hint="eastAsia"/>
-                <w:noProof/>
-                <w:webHidden/>
-              </w:rPr>
-              <w:t>25</w:t>
+              <w:t>26</w:t>
             </w:r>
             <w:r>
               <w:rPr>
@@ -3099,19 +3046,18 @@
             </w:r>
             <w:r>
               <w:rPr>
+                <w:noProof/>
+                <w:webHidden/>
+              </w:rPr>
+              <w:fldChar w:fldCharType="separate"/>
+            </w:r>
+            <w:r>
+              <w:rPr>
                 <w:rFonts w:hint="eastAsia"/>
                 <w:noProof/>
                 <w:webHidden/>
               </w:rPr>
-              <w:fldChar w:fldCharType="separate"/>
-            </w:r>
-            <w:r>
-              <w:rPr>
-                <w:rFonts w:hint="eastAsia"/>
-                <w:noProof/>
-                <w:webHidden/>
-              </w:rPr>
-              <w:t>26</w:t>
+              <w:t>27</w:t>
             </w:r>
             <w:r>
               <w:rPr>
@@ -3174,19 +3120,18 @@
             </w:r>
             <w:r>
               <w:rPr>
+                <w:noProof/>
+                <w:webHidden/>
+              </w:rPr>
+              <w:fldChar w:fldCharType="separate"/>
+            </w:r>
+            <w:r>
+              <w:rPr>
                 <w:rFonts w:hint="eastAsia"/>
                 <w:noProof/>
                 <w:webHidden/>
               </w:rPr>
-              <w:fldChar w:fldCharType="separate"/>
-            </w:r>
-            <w:r>
-              <w:rPr>
-                <w:rFonts w:hint="eastAsia"/>
-                <w:noProof/>
-                <w:webHidden/>
-              </w:rPr>
-              <w:t>27</w:t>
+              <w:t>28</w:t>
             </w:r>
             <w:r>
               <w:rPr>
@@ -3249,19 +3194,18 @@
             </w:r>
             <w:r>
               <w:rPr>
+                <w:noProof/>
+                <w:webHidden/>
+              </w:rPr>
+              <w:fldChar w:fldCharType="separate"/>
+            </w:r>
+            <w:r>
+              <w:rPr>
                 <w:rFonts w:hint="eastAsia"/>
                 <w:noProof/>
                 <w:webHidden/>
               </w:rPr>
-              <w:fldChar w:fldCharType="separate"/>
-            </w:r>
-            <w:r>
-              <w:rPr>
-                <w:rFonts w:hint="eastAsia"/>
-                <w:noProof/>
-                <w:webHidden/>
-              </w:rPr>
-              <w:t>28</w:t>
+              <w:t>29</w:t>
             </w:r>
             <w:r>
               <w:rPr>
@@ -7638,8 +7582,8 @@
         </w:rPr>
       </w:pPr>
       <w:bookmarkStart w:id="35" w:name="_Toc199015089"/>
-      <w:bookmarkStart w:id="36" w:name="_Hlk198914162"/>
-      <w:bookmarkStart w:id="37" w:name="_Toc199417697"/>
+      <w:bookmarkStart w:id="36" w:name="_Toc199417697"/>
+      <w:bookmarkStart w:id="37" w:name="_Hlk198914162"/>
       <w:r>
         <w:rPr>
           <w:sz w:val="36"/>
@@ -7648,7 +7592,7 @@
         <w:t>2.4. Wymagania funkcjonalne</w:t>
       </w:r>
       <w:bookmarkEnd w:id="35"/>
-      <w:bookmarkEnd w:id="37"/>
+      <w:bookmarkEnd w:id="36"/>
     </w:p>
     <w:p>
       <w:pPr>
@@ -7922,7 +7866,7 @@
         <w:t xml:space="preserve"> </w:t>
       </w:r>
     </w:p>
-    <w:bookmarkEnd w:id="36"/>
+    <w:bookmarkEnd w:id="37"/>
     <w:p>
       <w:pPr>
         <w:numPr>
@@ -8245,6 +8189,7 @@
       <w:pPr>
         <w:pStyle w:val="Heading2"/>
         <w:rPr>
+          <w:rFonts w:hint="eastAsia"/>
           <w:sz w:val="36"/>
           <w:szCs w:val="36"/>
         </w:rPr>
@@ -8271,6 +8216,7 @@
       <w:pPr>
         <w:pStyle w:val="Textbody"/>
         <w:rPr>
+          <w:rFonts w:hint="eastAsia"/>
           <w:b/>
           <w:bCs/>
           <w:sz w:val="32"/>
@@ -8295,6 +8241,7 @@
           <w:numId w:val="27"/>
         </w:numPr>
         <w:rPr>
+          <w:rFonts w:hint="eastAsia"/>
           <w:sz w:val="28"/>
           <w:szCs w:val="28"/>
         </w:rPr>
@@ -8324,6 +8271,7 @@
           <w:numId w:val="27"/>
         </w:numPr>
         <w:rPr>
+          <w:rFonts w:hint="eastAsia"/>
           <w:sz w:val="28"/>
           <w:szCs w:val="28"/>
         </w:rPr>
@@ -8353,6 +8301,7 @@
           <w:numId w:val="27"/>
         </w:numPr>
         <w:rPr>
+          <w:rFonts w:hint="eastAsia"/>
           <w:sz w:val="28"/>
           <w:szCs w:val="28"/>
         </w:rPr>
@@ -8382,6 +8331,7 @@
           <w:numId w:val="27"/>
         </w:numPr>
         <w:rPr>
+          <w:rFonts w:hint="eastAsia"/>
           <w:sz w:val="28"/>
           <w:szCs w:val="28"/>
         </w:rPr>
@@ -8411,6 +8361,7 @@
           <w:numId w:val="27"/>
         </w:numPr>
         <w:rPr>
+          <w:rFonts w:hint="eastAsia"/>
           <w:sz w:val="28"/>
           <w:szCs w:val="28"/>
         </w:rPr>
@@ -8440,6 +8391,7 @@
           <w:numId w:val="27"/>
         </w:numPr>
         <w:rPr>
+          <w:rFonts w:hint="eastAsia"/>
           <w:sz w:val="28"/>
           <w:szCs w:val="28"/>
         </w:rPr>
@@ -8469,6 +8421,7 @@
           <w:numId w:val="27"/>
         </w:numPr>
         <w:rPr>
+          <w:rFonts w:hint="eastAsia"/>
           <w:sz w:val="28"/>
           <w:szCs w:val="28"/>
         </w:rPr>
@@ -8514,6 +8467,7 @@
           <w:numId w:val="27"/>
         </w:numPr>
         <w:rPr>
+          <w:rFonts w:hint="eastAsia"/>
           <w:sz w:val="28"/>
           <w:szCs w:val="28"/>
         </w:rPr>
@@ -8566,6 +8520,7 @@
           <w:numId w:val="27"/>
         </w:numPr>
         <w:rPr>
+          <w:rFonts w:hint="eastAsia"/>
           <w:sz w:val="28"/>
           <w:szCs w:val="28"/>
         </w:rPr>
@@ -8631,9 +8586,9 @@
           <w:noProof/>
         </w:rPr>
         <w:drawing>
-          <wp:inline distT="0" distB="0" distL="0" distR="0" wp14:anchorId="6FEBA6AA" wp14:editId="4DD0EE42">
-            <wp:extent cx="6648450" cy="4428621"/>
-            <wp:effectExtent l="0" t="0" r="0" b="0"/>
+          <wp:inline distT="0" distB="0" distL="0" distR="0" wp14:anchorId="6FEBA6AA" wp14:editId="0E7EC05A">
+            <wp:extent cx="6166884" cy="4107843"/>
+            <wp:effectExtent l="0" t="0" r="5715" b="6985"/>
             <wp:docPr id="953504333" name="Picture 1"/>
             <wp:cNvGraphicFramePr>
               <a:graphicFrameLocks xmlns:a="http://schemas.openxmlformats.org/drawingml/2006/main" noChangeAspect="1"/>
@@ -8663,7 +8618,7 @@
                   <pic:spPr bwMode="auto">
                     <a:xfrm>
                       <a:off x="0" y="0"/>
-                      <a:ext cx="6666799" cy="4440843"/>
+                      <a:ext cx="6187840" cy="4121802"/>
                     </a:xfrm>
                     <a:prstGeom prst="rect">
                       <a:avLst/>
@@ -8683,9 +8638,6 @@
     <w:p>
       <w:pPr>
         <w:pStyle w:val="Caption"/>
-        <w:rPr>
-          <w:rFonts w:hint="eastAsia"/>
-        </w:rPr>
       </w:pPr>
       <w:r>
         <w:rPr>
@@ -8727,6 +8679,8 @@
       <w:r>
         <w:t>. Diagram przypadków użycia</w:t>
       </w:r>
+      <w:bookmarkStart w:id="43" w:name="_Toc199015092"/>
+      <w:bookmarkStart w:id="44" w:name="_Toc199417701"/>
     </w:p>
     <w:p>
       <w:pPr>
@@ -8738,8 +8692,6 @@
           <w:szCs w:val="40"/>
         </w:rPr>
       </w:pPr>
-      <w:bookmarkStart w:id="43" w:name="_Toc199015092"/>
-      <w:bookmarkStart w:id="44" w:name="_Toc199417701"/>
       <w:r>
         <w:rPr>
           <w:rFonts w:ascii="Times New Roman" w:hAnsi="Times New Roman" w:cs="Times New Roman"/>
@@ -8761,6 +8713,9 @@
     <w:p>
       <w:pPr>
         <w:pStyle w:val="Heading2"/>
+        <w:rPr>
+          <w:rFonts w:hint="eastAsia"/>
+        </w:rPr>
       </w:pPr>
       <w:bookmarkStart w:id="45" w:name="_Toc199417702"/>
       <w:r>
@@ -8772,6 +8727,7 @@
       <w:pPr>
         <w:pStyle w:val="Textbody"/>
         <w:rPr>
+          <w:rFonts w:hint="eastAsia"/>
           <w:sz w:val="28"/>
           <w:szCs w:val="28"/>
         </w:rPr>
@@ -8849,6 +8805,9 @@
     <w:p>
       <w:pPr>
         <w:pStyle w:val="Caption"/>
+        <w:rPr>
+          <w:rFonts w:hint="eastAsia"/>
+        </w:rPr>
       </w:pPr>
       <w:r>
         <w:rPr>
@@ -8894,6 +8853,9 @@
     <w:p>
       <w:pPr>
         <w:pStyle w:val="Heading2"/>
+        <w:rPr>
+          <w:rFonts w:hint="eastAsia"/>
+        </w:rPr>
       </w:pPr>
       <w:bookmarkStart w:id="46" w:name="_Toc199417703"/>
       <w:r>
@@ -8905,6 +8867,7 @@
       <w:pPr>
         <w:pStyle w:val="Textbody"/>
         <w:rPr>
+          <w:rFonts w:hint="eastAsia"/>
           <w:sz w:val="28"/>
           <w:szCs w:val="28"/>
         </w:rPr>
@@ -9050,12 +9013,16 @@
     <w:p>
       <w:pPr>
         <w:pStyle w:val="Textbody"/>
+        <w:rPr>
+          <w:rFonts w:hint="eastAsia"/>
+        </w:rPr>
       </w:pPr>
     </w:p>
     <w:p>
       <w:pPr>
         <w:pStyle w:val="Heading2"/>
         <w:rPr>
+          <w:rFonts w:hint="eastAsia"/>
           <w:sz w:val="28"/>
           <w:szCs w:val="28"/>
         </w:rPr>
@@ -9161,6 +9128,9 @@
     <w:p>
       <w:pPr>
         <w:pStyle w:val="Caption"/>
+        <w:rPr>
+          <w:rFonts w:hint="eastAsia"/>
+        </w:rPr>
       </w:pPr>
       <w:r>
         <w:rPr>
@@ -9206,6 +9176,9 @@
     <w:p>
       <w:pPr>
         <w:pStyle w:val="Heading2"/>
+        <w:rPr>
+          <w:rFonts w:hint="eastAsia"/>
+        </w:rPr>
       </w:pPr>
       <w:bookmarkStart w:id="49" w:name="_Toc199417705"/>
       <w:r>
@@ -9251,9 +9224,9 @@
           <w:noProof/>
         </w:rPr>
         <w:drawing>
-          <wp:inline distT="0" distB="0" distL="0" distR="0" wp14:anchorId="2ADB2B26" wp14:editId="410338EA">
-            <wp:extent cx="4953000" cy="3331723"/>
-            <wp:effectExtent l="0" t="0" r="0" b="2540"/>
+          <wp:inline distT="0" distB="0" distL="0" distR="0" wp14:anchorId="2ADB2B26" wp14:editId="70DB35EE">
+            <wp:extent cx="4391246" cy="2953849"/>
+            <wp:effectExtent l="0" t="0" r="0" b="0"/>
             <wp:docPr id="128299551" name="Picture 6"/>
             <wp:cNvGraphicFramePr>
               <a:graphicFrameLocks xmlns:a="http://schemas.openxmlformats.org/drawingml/2006/main" noChangeAspect="1"/>
@@ -9283,7 +9256,7 @@
                   <pic:spPr bwMode="auto">
                     <a:xfrm>
                       <a:off x="0" y="0"/>
-                      <a:ext cx="4967552" cy="3341512"/>
+                      <a:ext cx="4409179" cy="2965912"/>
                     </a:xfrm>
                     <a:prstGeom prst="rect">
                       <a:avLst/>
@@ -9351,6 +9324,9 @@
     <w:p>
       <w:pPr>
         <w:pStyle w:val="Heading2"/>
+        <w:rPr>
+          <w:rFonts w:hint="eastAsia"/>
+        </w:rPr>
       </w:pPr>
       <w:bookmarkStart w:id="50" w:name="_Toc199417706"/>
       <w:r>
@@ -9363,6 +9339,7 @@
       <w:pPr>
         <w:pStyle w:val="Textbody"/>
         <w:rPr>
+          <w:rFonts w:hint="eastAsia"/>
           <w:sz w:val="28"/>
           <w:szCs w:val="28"/>
         </w:rPr>
@@ -9516,10 +9493,7 @@
         <w:t>6</w:t>
       </w:r>
       <w:r>
-        <w:t xml:space="preserve"> </w:t>
-      </w:r>
-      <w:r>
-        <w:t>Zarządzanie dostępnymi zakładami bukmacherskimi</w:t>
+        <w:t xml:space="preserve"> Zarządzanie dostępnymi zakładami bukmacherskimi</w:t>
       </w:r>
       <w:bookmarkEnd w:id="51"/>
     </w:p>
@@ -9527,6 +9501,7 @@
       <w:pPr>
         <w:pStyle w:val="Textbody"/>
         <w:rPr>
+          <w:rFonts w:hint="eastAsia"/>
           <w:sz w:val="28"/>
           <w:szCs w:val="28"/>
         </w:rPr>
@@ -9665,6 +9640,9 @@
     <w:p>
       <w:pPr>
         <w:pStyle w:val="Heading2"/>
+        <w:rPr>
+          <w:rFonts w:hint="eastAsia"/>
+        </w:rPr>
       </w:pPr>
       <w:bookmarkStart w:id="52" w:name="_Toc199417708"/>
       <w:r>
@@ -9683,6 +9661,7 @@
       <w:pPr>
         <w:pStyle w:val="Textbody"/>
         <w:rPr>
+          <w:rFonts w:hint="eastAsia"/>
           <w:sz w:val="28"/>
           <w:szCs w:val="28"/>
         </w:rPr>
@@ -9814,6 +9793,9 @@
     <w:p>
       <w:pPr>
         <w:pStyle w:val="Heading2"/>
+        <w:rPr>
+          <w:rFonts w:hint="eastAsia"/>
+        </w:rPr>
       </w:pPr>
       <w:bookmarkStart w:id="53" w:name="_Toc199417709"/>
       <w:r>
@@ -9831,6 +9813,7 @@
       <w:pPr>
         <w:pStyle w:val="Textbody"/>
         <w:rPr>
+          <w:rFonts w:hint="eastAsia"/>
           <w:sz w:val="28"/>
           <w:szCs w:val="28"/>
         </w:rPr>
@@ -9977,24 +9960,17 @@
     </w:p>
     <w:p>
       <w:pPr>
-        <w:pStyle w:val="Caption"/>
-        <w:rPr>
-          <w:i w:val="0"/>
-          <w:iCs w:val="0"/>
-          <w:sz w:val="28"/>
-          <w:szCs w:val="28"/>
-        </w:rPr>
-      </w:pPr>
-    </w:p>
-    <w:p>
-      <w:pPr>
         <w:pStyle w:val="Heading1"/>
         <w:jc w:val="center"/>
+        <w:rPr>
+          <w:rFonts w:hint="eastAsia"/>
+        </w:rPr>
       </w:pPr>
       <w:bookmarkStart w:id="54" w:name="__RefHeading___Toc23_1102386012"/>
       <w:bookmarkStart w:id="55" w:name="_Toc199015095"/>
       <w:bookmarkStart w:id="56" w:name="_Toc199417710"/>
       <w:r>
+        <w:lastRenderedPageBreak/>
         <w:t>4.</w:t>
       </w:r>
       <w:r>
@@ -10009,9 +9985,38 @@
     </w:p>
     <w:p>
       <w:pPr>
+        <w:pStyle w:val="Heading2"/>
+        <w:rPr>
+          <w:rFonts w:hint="eastAsia"/>
+        </w:rPr>
+      </w:pPr>
+      <w:r>
+        <w:t>4.1 Diagram klas konceptualny</w:t>
+      </w:r>
+    </w:p>
+    <w:p>
+      <w:pPr>
         <w:pStyle w:val="Textbody"/>
         <w:rPr>
           <w:rFonts w:hint="eastAsia"/>
+          <w:sz w:val="28"/>
+          <w:szCs w:val="28"/>
+        </w:rPr>
+      </w:pPr>
+      <w:r>
+        <w:rPr>
+          <w:sz w:val="28"/>
+          <w:szCs w:val="28"/>
+        </w:rPr>
+        <w:t>Diagram przedstawiający klasy i związki między nimi.</w:t>
+      </w:r>
+    </w:p>
+    <w:p>
+      <w:pPr>
+        <w:pStyle w:val="Textbody"/>
+        <w:keepNext/>
+        <w:rPr>
+          <w:rFonts w:hint="eastAsia"/>
         </w:rPr>
       </w:pPr>
       <w:r>
@@ -10019,32 +10024,47 @@
           <w:noProof/>
         </w:rPr>
         <w:drawing>
-          <wp:inline distT="0" distB="0" distL="0" distR="0" wp14:anchorId="70CEAF79" wp14:editId="455FCEDF">
-            <wp:extent cx="5753101" cy="7048500"/>
+          <wp:inline distT="0" distB="0" distL="0" distR="0" wp14:anchorId="04CB167C" wp14:editId="1E7523FD">
+            <wp:extent cx="6120130" cy="4198620"/>
             <wp:effectExtent l="0" t="0" r="0" b="0"/>
-            <wp:docPr id="48" name="Picture 48" descr="Obraz zawierający tekst, zrzut ekranu, Czcionka, design&#10;&#10;Zawartość wygenerowana przez sztuczną inteligencję może być niepoprawna."/>
-            <wp:cNvGraphicFramePr/>
+            <wp:docPr id="1212991429" name="Picture 1"/>
+            <wp:cNvGraphicFramePr>
+              <a:graphicFrameLocks xmlns:a="http://schemas.openxmlformats.org/drawingml/2006/main" noChangeAspect="1"/>
+            </wp:cNvGraphicFramePr>
             <a:graphic xmlns:a="http://schemas.openxmlformats.org/drawingml/2006/main">
               <a:graphicData uri="http://schemas.openxmlformats.org/drawingml/2006/picture">
                 <pic:pic xmlns:pic="http://schemas.openxmlformats.org/drawingml/2006/picture">
                   <pic:nvPicPr>
-                    <pic:cNvPr id="48" name="Picture 48" descr="Obraz zawierający tekst, zrzut ekranu, Czcionka, design&#10;&#10;Zawartość wygenerowana przez sztuczną inteligencję może być niepoprawna."/>
-                    <pic:cNvPicPr/>
+                    <pic:cNvPr id="0" name="Picture 1"/>
+                    <pic:cNvPicPr>
+                      <a:picLocks noChangeAspect="1" noChangeArrowheads="1"/>
+                    </pic:cNvPicPr>
                   </pic:nvPicPr>
                   <pic:blipFill>
-                    <a:blip r:embed="rId18"/>
+                    <a:blip r:embed="rId18">
+                      <a:extLst>
+                        <a:ext uri="{28A0092B-C50C-407E-A947-70E740481C1C}">
+                          <a14:useLocalDpi xmlns:a14="http://schemas.microsoft.com/office/drawing/2010/main" val="0"/>
+                        </a:ext>
+                      </a:extLst>
+                    </a:blip>
+                    <a:srcRect/>
                     <a:stretch>
                       <a:fillRect/>
                     </a:stretch>
                   </pic:blipFill>
-                  <pic:spPr>
+                  <pic:spPr bwMode="auto">
                     <a:xfrm>
                       <a:off x="0" y="0"/>
-                      <a:ext cx="5753101" cy="7048500"/>
+                      <a:ext cx="6120130" cy="4198620"/>
                     </a:xfrm>
                     <a:prstGeom prst="rect">
                       <a:avLst/>
                     </a:prstGeom>
+                    <a:noFill/>
+                    <a:ln>
+                      <a:noFill/>
+                    </a:ln>
                   </pic:spPr>
                 </pic:pic>
               </a:graphicData>
@@ -10055,72 +10075,94 @@
     </w:p>
     <w:p>
       <w:pPr>
+        <w:pStyle w:val="Caption"/>
+        <w:rPr>
+          <w:rFonts w:hint="eastAsia"/>
+        </w:rPr>
+      </w:pPr>
+      <w:r>
+        <w:rPr>
+          <w:rFonts w:hint="eastAsia"/>
+        </w:rPr>
+        <w:t xml:space="preserve">Diagram </w:t>
+      </w:r>
+      <w:r>
+        <w:rPr>
+          <w:rFonts w:hint="eastAsia"/>
+        </w:rPr>
+        <w:fldChar w:fldCharType="begin"/>
+      </w:r>
+      <w:r>
+        <w:rPr>
+          <w:rFonts w:hint="eastAsia"/>
+        </w:rPr>
+        <w:instrText xml:space="preserve"> SEQ Diagram \* ARABIC </w:instrText>
+      </w:r>
+      <w:r>
+        <w:rPr>
+          <w:rFonts w:hint="eastAsia"/>
+        </w:rPr>
+        <w:fldChar w:fldCharType="separate"/>
+      </w:r>
+      <w:r>
+        <w:rPr>
+          <w:rFonts w:hint="eastAsia"/>
+          <w:noProof/>
+        </w:rPr>
+        <w:t>11</w:t>
+      </w:r>
+      <w:r>
+        <w:rPr>
+          <w:rFonts w:hint="eastAsia"/>
+        </w:rPr>
+        <w:fldChar w:fldCharType="end"/>
+      </w:r>
+      <w:r>
+        <w:t>. Diagram klas konceptualny</w:t>
+      </w:r>
+    </w:p>
+    <w:p>
+      <w:pPr>
+        <w:rPr>
+          <w:rFonts w:hint="eastAsia"/>
+        </w:rPr>
+      </w:pPr>
+      <w:r>
+        <w:rPr>
+          <w:rFonts w:hint="eastAsia"/>
+        </w:rPr>
+        <w:br w:type="page"/>
+      </w:r>
+    </w:p>
+    <w:p>
+      <w:pPr>
+        <w:pStyle w:val="Heading2"/>
+      </w:pPr>
+      <w:r>
+        <w:lastRenderedPageBreak/>
+        <w:t>4.2 Diagram klas implementacyjny</w:t>
+      </w:r>
+    </w:p>
+    <w:p>
+      <w:pPr>
         <w:pStyle w:val="Textbody"/>
         <w:rPr>
-          <w:rFonts w:hint="eastAsia"/>
-        </w:rPr>
-      </w:pPr>
+          <w:sz w:val="28"/>
+          <w:szCs w:val="28"/>
+        </w:rPr>
+      </w:pPr>
+      <w:r>
+        <w:rPr>
+          <w:sz w:val="28"/>
+          <w:szCs w:val="28"/>
+        </w:rPr>
+        <w:t>Diagram klas z większą ilością szczegółów</w:t>
+      </w:r>
     </w:p>
     <w:p>
       <w:pPr>
         <w:pStyle w:val="Textbody"/>
-        <w:ind w:left="288"/>
-        <w:rPr>
-          <w:rFonts w:hint="eastAsia"/>
-        </w:rPr>
-      </w:pPr>
-    </w:p>
-    <w:p>
-      <w:pPr>
-        <w:pStyle w:val="Textbody"/>
-        <w:ind w:left="288"/>
-        <w:rPr>
-          <w:rFonts w:hint="eastAsia"/>
-        </w:rPr>
-      </w:pPr>
-    </w:p>
-    <w:p>
-      <w:pPr>
-        <w:pStyle w:val="Textbody"/>
-        <w:ind w:left="288"/>
-        <w:rPr>
-          <w:rFonts w:hint="eastAsia"/>
-        </w:rPr>
-      </w:pPr>
-    </w:p>
-    <w:p>
-      <w:pPr>
-        <w:pStyle w:val="Textbody"/>
-        <w:ind w:left="288"/>
-        <w:rPr>
-          <w:rFonts w:hint="eastAsia"/>
-        </w:rPr>
-      </w:pPr>
-    </w:p>
-    <w:p>
-      <w:pPr>
-        <w:pStyle w:val="Textbody"/>
-        <w:ind w:left="288"/>
-        <w:rPr>
-          <w:rFonts w:hint="eastAsia"/>
-        </w:rPr>
-      </w:pPr>
-    </w:p>
-    <w:p>
-      <w:pPr>
-        <w:pStyle w:val="Textbody"/>
-        <w:rPr>
-          <w:rFonts w:hint="eastAsia"/>
-        </w:rPr>
-      </w:pPr>
-      <w:r>
-        <w:t>4.1 Diagram klas konceptualny</w:t>
-      </w:r>
-    </w:p>
-    <w:p>
-      <w:pPr>
-        <w:pStyle w:val="Textbody"/>
-        <w:ind w:left="288"/>
+        <w:keepNext/>
         <w:rPr>
           <w:rFonts w:hint="eastAsia"/>
         </w:rPr>
@@ -10130,32 +10172,47 @@
           <w:noProof/>
         </w:rPr>
         <w:drawing>
-          <wp:inline distT="0" distB="0" distL="0" distR="0" wp14:anchorId="48942477" wp14:editId="7647BEA5">
-            <wp:extent cx="5753101" cy="4324350"/>
-            <wp:effectExtent l="0" t="0" r="0" b="0"/>
-            <wp:docPr id="65" name="Picture 65" descr="Obraz zawierający zrzut ekranu, diagram, design&#10;&#10;Zawartość wygenerowana przez sztuczną inteligencję może być niepoprawna."/>
-            <wp:cNvGraphicFramePr/>
+          <wp:inline distT="0" distB="0" distL="0" distR="0" wp14:anchorId="190CFF33" wp14:editId="689CAC5C">
+            <wp:extent cx="6738126" cy="4791075"/>
+            <wp:effectExtent l="0" t="0" r="5715" b="0"/>
+            <wp:docPr id="897466954" name="Picture 2"/>
+            <wp:cNvGraphicFramePr>
+              <a:graphicFrameLocks xmlns:a="http://schemas.openxmlformats.org/drawingml/2006/main" noChangeAspect="1"/>
+            </wp:cNvGraphicFramePr>
             <a:graphic xmlns:a="http://schemas.openxmlformats.org/drawingml/2006/main">
               <a:graphicData uri="http://schemas.openxmlformats.org/drawingml/2006/picture">
                 <pic:pic xmlns:pic="http://schemas.openxmlformats.org/drawingml/2006/picture">
                   <pic:nvPicPr>
-                    <pic:cNvPr id="65" name="Picture 65" descr="Obraz zawierający zrzut ekranu, diagram, design&#10;&#10;Zawartość wygenerowana przez sztuczną inteligencję może być niepoprawna."/>
-                    <pic:cNvPicPr/>
+                    <pic:cNvPr id="0" name="Picture 3"/>
+                    <pic:cNvPicPr>
+                      <a:picLocks noChangeAspect="1" noChangeArrowheads="1"/>
+                    </pic:cNvPicPr>
                   </pic:nvPicPr>
                   <pic:blipFill>
-                    <a:blip r:embed="rId19"/>
+                    <a:blip r:embed="rId19" cstate="print">
+                      <a:extLst>
+                        <a:ext uri="{28A0092B-C50C-407E-A947-70E740481C1C}">
+                          <a14:useLocalDpi xmlns:a14="http://schemas.microsoft.com/office/drawing/2010/main" val="0"/>
+                        </a:ext>
+                      </a:extLst>
+                    </a:blip>
+                    <a:srcRect/>
                     <a:stretch>
                       <a:fillRect/>
                     </a:stretch>
                   </pic:blipFill>
-                  <pic:spPr>
+                  <pic:spPr bwMode="auto">
                     <a:xfrm>
                       <a:off x="0" y="0"/>
-                      <a:ext cx="5753101" cy="4324350"/>
+                      <a:ext cx="6745108" cy="4796040"/>
                     </a:xfrm>
                     <a:prstGeom prst="rect">
                       <a:avLst/>
                     </a:prstGeom>
+                    <a:noFill/>
+                    <a:ln>
+                      <a:noFill/>
+                    </a:ln>
                   </pic:spPr>
                 </pic:pic>
               </a:graphicData>
@@ -10166,6 +10223,54 @@
     </w:p>
     <w:p>
       <w:pPr>
+        <w:pStyle w:val="Caption"/>
+        <w:rPr>
+          <w:rFonts w:hint="eastAsia"/>
+        </w:rPr>
+      </w:pPr>
+      <w:r>
+        <w:rPr>
+          <w:rFonts w:hint="eastAsia"/>
+        </w:rPr>
+        <w:t xml:space="preserve">Diagram </w:t>
+      </w:r>
+      <w:r>
+        <w:rPr>
+          <w:rFonts w:hint="eastAsia"/>
+        </w:rPr>
+        <w:fldChar w:fldCharType="begin"/>
+      </w:r>
+      <w:r>
+        <w:rPr>
+          <w:rFonts w:hint="eastAsia"/>
+        </w:rPr>
+        <w:instrText xml:space="preserve"> SEQ Diagram \* ARABIC </w:instrText>
+      </w:r>
+      <w:r>
+        <w:rPr>
+          <w:rFonts w:hint="eastAsia"/>
+        </w:rPr>
+        <w:fldChar w:fldCharType="separate"/>
+      </w:r>
+      <w:r>
+        <w:rPr>
+          <w:rFonts w:hint="eastAsia"/>
+          <w:noProof/>
+        </w:rPr>
+        <w:t>12</w:t>
+      </w:r>
+      <w:r>
+        <w:rPr>
+          <w:rFonts w:hint="eastAsia"/>
+        </w:rPr>
+        <w:fldChar w:fldCharType="end"/>
+      </w:r>
+      <w:r>
+        <w:t>. Diagram klas implementacyjny</w:t>
+      </w:r>
+    </w:p>
+    <w:p>
+      <w:pPr>
         <w:pStyle w:val="Textbody"/>
         <w:rPr>
           <w:rFonts w:hint="eastAsia"/>
@@ -10174,130 +10279,58 @@
     </w:p>
     <w:p>
       <w:pPr>
+        <w:rPr>
+          <w:rFonts w:ascii="Times New Roman" w:hAnsi="Times New Roman" w:cs="Times New Roman"/>
+        </w:rPr>
+      </w:pPr>
+      <w:bookmarkStart w:id="57" w:name="_Toc199015096"/>
+      <w:bookmarkStart w:id="58" w:name="_Toc199417711"/>
+      <w:r>
+        <w:rPr>
+          <w:rFonts w:ascii="Times New Roman" w:hAnsi="Times New Roman" w:cs="Times New Roman"/>
+        </w:rPr>
+        <w:br w:type="page"/>
+      </w:r>
+    </w:p>
+    <w:p>
+      <w:pPr>
+        <w:pStyle w:val="Heading2"/>
+      </w:pPr>
+      <w:r>
+        <w:lastRenderedPageBreak/>
+        <w:t>4.3 Diagramy obiektów</w:t>
+      </w:r>
+    </w:p>
+    <w:p>
+      <w:pPr>
         <w:pStyle w:val="Textbody"/>
         <w:rPr>
-          <w:rFonts w:hint="eastAsia"/>
-        </w:rPr>
-      </w:pPr>
-    </w:p>
-    <w:p>
-      <w:pPr>
-        <w:pStyle w:val="Textbody"/>
-        <w:rPr>
-          <w:rFonts w:hint="eastAsia"/>
-        </w:rPr>
-      </w:pPr>
-    </w:p>
-    <w:p>
-      <w:pPr>
-        <w:pStyle w:val="Textbody"/>
-        <w:rPr>
-          <w:rFonts w:hint="eastAsia"/>
-        </w:rPr>
-      </w:pPr>
-    </w:p>
-    <w:p>
-      <w:pPr>
-        <w:pStyle w:val="Textbody"/>
-        <w:rPr>
-          <w:rFonts w:hint="eastAsia"/>
-        </w:rPr>
-      </w:pPr>
-    </w:p>
-    <w:p>
-      <w:pPr>
-        <w:pStyle w:val="Textbody"/>
-        <w:rPr>
-          <w:rFonts w:hint="eastAsia"/>
-        </w:rPr>
-      </w:pPr>
-    </w:p>
-    <w:p>
-      <w:pPr>
-        <w:pStyle w:val="Textbody"/>
-        <w:rPr>
-          <w:rFonts w:hint="eastAsia"/>
-        </w:rPr>
-      </w:pPr>
-    </w:p>
-    <w:p>
-      <w:pPr>
-        <w:pStyle w:val="Textbody"/>
-        <w:rPr>
-          <w:rFonts w:hint="eastAsia"/>
-        </w:rPr>
-      </w:pPr>
-    </w:p>
-    <w:p>
-      <w:pPr>
-        <w:pStyle w:val="Textbody"/>
-        <w:rPr>
-          <w:rFonts w:hint="eastAsia"/>
-        </w:rPr>
-      </w:pPr>
-    </w:p>
-    <w:p>
-      <w:pPr>
-        <w:pStyle w:val="Textbody"/>
-        <w:rPr>
-          <w:rFonts w:hint="eastAsia"/>
-        </w:rPr>
-      </w:pPr>
-    </w:p>
-    <w:p>
-      <w:pPr>
-        <w:pStyle w:val="Textbody"/>
-        <w:rPr>
-          <w:rFonts w:hint="eastAsia"/>
-        </w:rPr>
-      </w:pPr>
-    </w:p>
-    <w:p>
-      <w:pPr>
-        <w:pStyle w:val="Textbody"/>
-        <w:rPr>
-          <w:rFonts w:hint="eastAsia"/>
-        </w:rPr>
-      </w:pPr>
-    </w:p>
-    <w:p>
-      <w:pPr>
-        <w:pStyle w:val="Textbody"/>
-        <w:rPr>
-          <w:rFonts w:hint="eastAsia"/>
-        </w:rPr>
-      </w:pPr>
-    </w:p>
-    <w:p>
-      <w:pPr>
-        <w:pStyle w:val="Textbody"/>
-        <w:rPr>
-          <w:rFonts w:hint="eastAsia"/>
-        </w:rPr>
-      </w:pPr>
-    </w:p>
-    <w:p>
-      <w:pPr>
-        <w:pStyle w:val="Textbody"/>
-        <w:rPr>
-          <w:rFonts w:hint="eastAsia"/>
-        </w:rPr>
-      </w:pPr>
-    </w:p>
-    <w:p>
-      <w:pPr>
-        <w:pStyle w:val="Textbody"/>
-        <w:rPr>
-          <w:rFonts w:hint="eastAsia"/>
-        </w:rPr>
-      </w:pPr>
-      <w:r>
-        <w:t>4.2 Diagramy obiektów</w:t>
-      </w:r>
-    </w:p>
-    <w:p>
-      <w:pPr>
-        <w:pStyle w:val="Textbody"/>
+          <w:sz w:val="28"/>
+          <w:szCs w:val="28"/>
+        </w:rPr>
+      </w:pPr>
+      <w:r>
+        <w:rPr>
+          <w:sz w:val="28"/>
+          <w:szCs w:val="28"/>
+        </w:rPr>
+        <w:t>Dwa diagramy przedstawiające strukturę systemu w danym momencie czasu. Pierwszy przedstawia zakłady bukmacherskie, drugi – obstawienia gry losowej.</w:t>
+      </w:r>
+    </w:p>
+    <w:p>
+      <w:pPr>
+        <w:rPr>
+          <w:rFonts w:ascii="Times New Roman" w:eastAsia="Microsoft YaHei" w:hAnsi="Times New Roman" w:cs="Times New Roman"/>
+          <w:b/>
+          <w:bCs/>
+          <w:sz w:val="36"/>
+          <w:szCs w:val="36"/>
+        </w:rPr>
+      </w:pPr>
+    </w:p>
+    <w:p>
+      <w:pPr>
+        <w:keepNext/>
         <w:rPr>
           <w:rFonts w:hint="eastAsia"/>
         </w:rPr>
@@ -10307,32 +10340,47 @@
           <w:noProof/>
         </w:rPr>
         <w:drawing>
-          <wp:inline distT="0" distB="0" distL="0" distR="0" wp14:anchorId="23EE1E17" wp14:editId="1708EA2E">
-            <wp:extent cx="5753101" cy="5638800"/>
+          <wp:inline distT="0" distB="0" distL="0" distR="0" wp14:anchorId="508D0D47" wp14:editId="1460AEA5">
+            <wp:extent cx="6669089" cy="5114260"/>
             <wp:effectExtent l="0" t="0" r="0" b="0"/>
-            <wp:docPr id="75" name="Picture 75" descr="Obraz zawierający tekst, zrzut ekranu, Czcionka, wizytówka&#10;&#10;Zawartość wygenerowana przez sztuczną inteligencję może być niepoprawna."/>
-            <wp:cNvGraphicFramePr/>
+            <wp:docPr id="1952312912" name="Picture 3"/>
+            <wp:cNvGraphicFramePr>
+              <a:graphicFrameLocks xmlns:a="http://schemas.openxmlformats.org/drawingml/2006/main" noChangeAspect="1"/>
+            </wp:cNvGraphicFramePr>
             <a:graphic xmlns:a="http://schemas.openxmlformats.org/drawingml/2006/main">
               <a:graphicData uri="http://schemas.openxmlformats.org/drawingml/2006/picture">
                 <pic:pic xmlns:pic="http://schemas.openxmlformats.org/drawingml/2006/picture">
                   <pic:nvPicPr>
-                    <pic:cNvPr id="75" name="Picture 75" descr="Obraz zawierający tekst, zrzut ekranu, Czcionka, wizytówka&#10;&#10;Zawartość wygenerowana przez sztuczną inteligencję może być niepoprawna."/>
-                    <pic:cNvPicPr/>
+                    <pic:cNvPr id="0" name="Picture 5"/>
+                    <pic:cNvPicPr>
+                      <a:picLocks noChangeAspect="1" noChangeArrowheads="1"/>
+                    </pic:cNvPicPr>
                   </pic:nvPicPr>
                   <pic:blipFill>
-                    <a:blip r:embed="rId20"/>
+                    <a:blip r:embed="rId20">
+                      <a:extLst>
+                        <a:ext uri="{28A0092B-C50C-407E-A947-70E740481C1C}">
+                          <a14:useLocalDpi xmlns:a14="http://schemas.microsoft.com/office/drawing/2010/main" val="0"/>
+                        </a:ext>
+                      </a:extLst>
+                    </a:blip>
+                    <a:srcRect/>
                     <a:stretch>
                       <a:fillRect/>
                     </a:stretch>
                   </pic:blipFill>
-                  <pic:spPr>
+                  <pic:spPr bwMode="auto">
                     <a:xfrm>
                       <a:off x="0" y="0"/>
-                      <a:ext cx="5753101" cy="5638800"/>
+                      <a:ext cx="6676518" cy="5119957"/>
                     </a:xfrm>
                     <a:prstGeom prst="rect">
                       <a:avLst/>
                     </a:prstGeom>
+                    <a:noFill/>
+                    <a:ln>
+                      <a:noFill/>
+                    </a:ln>
                   </pic:spPr>
                 </pic:pic>
               </a:graphicData>
@@ -10343,42 +10391,121 @@
     </w:p>
     <w:p>
       <w:pPr>
-        <w:pStyle w:val="Textbody"/>
-        <w:rPr>
-          <w:rFonts w:hint="eastAsia"/>
-        </w:rPr>
-      </w:pPr>
-      <w:r>
-        <w:rPr>
+        <w:pStyle w:val="Caption"/>
+        <w:rPr>
+          <w:rFonts w:ascii="Times New Roman" w:eastAsia="Microsoft YaHei" w:hAnsi="Times New Roman" w:cs="Times New Roman"/>
+          <w:b/>
+          <w:bCs/>
+          <w:sz w:val="36"/>
+          <w:szCs w:val="36"/>
+        </w:rPr>
+      </w:pPr>
+      <w:r>
+        <w:rPr>
+          <w:rFonts w:hint="eastAsia"/>
+        </w:rPr>
+        <w:t xml:space="preserve">Diagram </w:t>
+      </w:r>
+      <w:r>
+        <w:rPr>
+          <w:rFonts w:hint="eastAsia"/>
+        </w:rPr>
+        <w:fldChar w:fldCharType="begin"/>
+      </w:r>
+      <w:r>
+        <w:rPr>
+          <w:rFonts w:hint="eastAsia"/>
+        </w:rPr>
+        <w:instrText xml:space="preserve"> SEQ Diagram \* ARABIC </w:instrText>
+      </w:r>
+      <w:r>
+        <w:rPr>
+          <w:rFonts w:hint="eastAsia"/>
+        </w:rPr>
+        <w:fldChar w:fldCharType="separate"/>
+      </w:r>
+      <w:r>
+        <w:rPr>
+          <w:rFonts w:hint="eastAsia"/>
           <w:noProof/>
         </w:rPr>
+        <w:t>13</w:t>
+      </w:r>
+      <w:r>
+        <w:rPr>
+          <w:rFonts w:hint="eastAsia"/>
+        </w:rPr>
+        <w:fldChar w:fldCharType="end"/>
+      </w:r>
+      <w:r>
+        <w:t>. Pierwszy diagram obiektów</w:t>
+      </w:r>
+    </w:p>
+    <w:p>
+      <w:pPr>
+        <w:rPr>
+          <w:rFonts w:ascii="Times New Roman" w:eastAsia="Microsoft YaHei" w:hAnsi="Times New Roman" w:cs="Times New Roman"/>
+          <w:b/>
+          <w:bCs/>
+          <w:sz w:val="36"/>
+          <w:szCs w:val="36"/>
+        </w:rPr>
+      </w:pPr>
+    </w:p>
+    <w:p>
+      <w:pPr>
+        <w:keepNext/>
+        <w:rPr>
+          <w:rFonts w:hint="eastAsia"/>
+        </w:rPr>
+      </w:pPr>
+      <w:r>
+        <w:rPr>
+          <w:noProof/>
+        </w:rPr>
+        <w:lastRenderedPageBreak/>
         <w:drawing>
-          <wp:inline distT="0" distB="0" distL="0" distR="0" wp14:anchorId="0D9D5045" wp14:editId="0D515FE0">
-            <wp:extent cx="5753101" cy="2781300"/>
+          <wp:inline distT="0" distB="0" distL="0" distR="0" wp14:anchorId="38E12545" wp14:editId="2CC0E5CF">
+            <wp:extent cx="6712216" cy="4178595"/>
             <wp:effectExtent l="0" t="0" r="0" b="0"/>
-            <wp:docPr id="81" name="Picture 81" descr="Obraz zawierający tekst, zrzut ekranu, Czcionka, design&#10;&#10;Zawartość wygenerowana przez sztuczną inteligencję może być niepoprawna."/>
-            <wp:cNvGraphicFramePr/>
+            <wp:docPr id="2072081766" name="Picture 4"/>
+            <wp:cNvGraphicFramePr>
+              <a:graphicFrameLocks xmlns:a="http://schemas.openxmlformats.org/drawingml/2006/main" noChangeAspect="1"/>
+            </wp:cNvGraphicFramePr>
             <a:graphic xmlns:a="http://schemas.openxmlformats.org/drawingml/2006/main">
               <a:graphicData uri="http://schemas.openxmlformats.org/drawingml/2006/picture">
                 <pic:pic xmlns:pic="http://schemas.openxmlformats.org/drawingml/2006/picture">
                   <pic:nvPicPr>
-                    <pic:cNvPr id="81" name="Picture 81" descr="Obraz zawierający tekst, zrzut ekranu, Czcionka, design&#10;&#10;Zawartość wygenerowana przez sztuczną inteligencję może być niepoprawna."/>
-                    <pic:cNvPicPr/>
+                    <pic:cNvPr id="0" name="Picture 7"/>
+                    <pic:cNvPicPr>
+                      <a:picLocks noChangeAspect="1" noChangeArrowheads="1"/>
+                    </pic:cNvPicPr>
                   </pic:nvPicPr>
                   <pic:blipFill>
-                    <a:blip r:embed="rId21"/>
+                    <a:blip r:embed="rId21">
+                      <a:extLst>
+                        <a:ext uri="{28A0092B-C50C-407E-A947-70E740481C1C}">
+                          <a14:useLocalDpi xmlns:a14="http://schemas.microsoft.com/office/drawing/2010/main" val="0"/>
+                        </a:ext>
+                      </a:extLst>
+                    </a:blip>
+                    <a:srcRect/>
                     <a:stretch>
                       <a:fillRect/>
                     </a:stretch>
                   </pic:blipFill>
-                  <pic:spPr>
+                  <pic:spPr bwMode="auto">
                     <a:xfrm>
                       <a:off x="0" y="0"/>
-                      <a:ext cx="5753101" cy="2781300"/>
+                      <a:ext cx="6723252" cy="4185465"/>
                     </a:xfrm>
                     <a:prstGeom prst="rect">
                       <a:avLst/>
                     </a:prstGeom>
+                    <a:noFill/>
+                    <a:ln>
+                      <a:noFill/>
+                    </a:ln>
                   </pic:spPr>
                 </pic:pic>
               </a:graphicData>
@@ -10389,14 +10516,85 @@
     </w:p>
     <w:p>
       <w:pPr>
+        <w:pStyle w:val="Caption"/>
+        <w:rPr>
+          <w:rFonts w:ascii="Times New Roman" w:eastAsia="Microsoft YaHei" w:hAnsi="Times New Roman" w:cs="Times New Roman"/>
+          <w:b/>
+          <w:bCs/>
+          <w:sz w:val="36"/>
+          <w:szCs w:val="36"/>
+        </w:rPr>
+      </w:pPr>
+      <w:r>
+        <w:rPr>
+          <w:rFonts w:hint="eastAsia"/>
+        </w:rPr>
+        <w:t xml:space="preserve">Diagram </w:t>
+      </w:r>
+      <w:r>
+        <w:rPr>
+          <w:rFonts w:hint="eastAsia"/>
+        </w:rPr>
+        <w:fldChar w:fldCharType="begin"/>
+      </w:r>
+      <w:r>
+        <w:rPr>
+          <w:rFonts w:hint="eastAsia"/>
+        </w:rPr>
+        <w:instrText xml:space="preserve"> SEQ Diagram \* ARABIC </w:instrText>
+      </w:r>
+      <w:r>
+        <w:rPr>
+          <w:rFonts w:hint="eastAsia"/>
+        </w:rPr>
+        <w:fldChar w:fldCharType="separate"/>
+      </w:r>
+      <w:r>
+        <w:rPr>
+          <w:rFonts w:hint="eastAsia"/>
+          <w:noProof/>
+        </w:rPr>
+        <w:t>14</w:t>
+      </w:r>
+      <w:r>
+        <w:rPr>
+          <w:rFonts w:hint="eastAsia"/>
+        </w:rPr>
+        <w:fldChar w:fldCharType="end"/>
+      </w:r>
+      <w:r>
+        <w:t>. Drugi diagram obiektów</w:t>
+      </w:r>
+    </w:p>
+    <w:p>
+      <w:pPr>
+        <w:rPr>
+          <w:rFonts w:ascii="Times New Roman" w:eastAsia="Microsoft YaHei" w:hAnsi="Times New Roman" w:cs="Times New Roman"/>
+          <w:b/>
+          <w:bCs/>
+          <w:sz w:val="36"/>
+          <w:szCs w:val="36"/>
+        </w:rPr>
+      </w:pPr>
+      <w:r>
+        <w:rPr>
+          <w:rFonts w:ascii="Times New Roman" w:eastAsia="Microsoft YaHei" w:hAnsi="Times New Roman" w:cs="Times New Roman"/>
+          <w:b/>
+          <w:bCs/>
+          <w:sz w:val="36"/>
+          <w:szCs w:val="36"/>
+        </w:rPr>
+        <w:br w:type="page"/>
+      </w:r>
+    </w:p>
+    <w:p>
+      <w:pPr>
         <w:pStyle w:val="Heading1"/>
         <w:jc w:val="center"/>
         <w:rPr>
           <w:rFonts w:ascii="Times New Roman" w:hAnsi="Times New Roman" w:cs="Times New Roman"/>
         </w:rPr>
       </w:pPr>
-      <w:bookmarkStart w:id="57" w:name="_Toc199015096"/>
-      <w:bookmarkStart w:id="58" w:name="_Toc199417711"/>
       <w:r>
         <w:rPr>
           <w:rFonts w:ascii="Times New Roman" w:hAnsi="Times New Roman" w:cs="Times New Roman"/>
@@ -10525,18 +10723,36 @@
         <w:pStyle w:val="Textbody"/>
         <w:rPr>
           <w:rFonts w:hint="eastAsia"/>
-        </w:rPr>
-      </w:pPr>
-      <w:r>
+          <w:sz w:val="28"/>
+          <w:szCs w:val="28"/>
+        </w:rPr>
+      </w:pPr>
+      <w:r>
+        <w:rPr>
+          <w:sz w:val="28"/>
+          <w:szCs w:val="28"/>
+        </w:rPr>
         <w:t xml:space="preserve">Widok strony głównej, która ukazuje się po wpisaniu adresu strony internetowej. </w:t>
       </w:r>
       <w:r>
+        <w:rPr>
+          <w:sz w:val="28"/>
+          <w:szCs w:val="28"/>
+        </w:rPr>
         <w:t xml:space="preserve">Na górze znajduje się pasek nawigacyjny pozwalający na zmianę strony. </w:t>
       </w:r>
       <w:r>
+        <w:rPr>
+          <w:sz w:val="28"/>
+          <w:szCs w:val="28"/>
+        </w:rPr>
         <w:t xml:space="preserve">Po lewej </w:t>
       </w:r>
       <w:r>
+        <w:rPr>
+          <w:sz w:val="28"/>
+          <w:szCs w:val="28"/>
+        </w:rPr>
         <w:t>– logo zakładu, w środku – kategorie, po prawej – przyciski umożliwiające rejestrację i logowanie. W przypadku zalogowania użytkownika przyciski zostają zastąpione przyciskiem pokazującym powiadomienia użytkownika oraz przyciskiem przekierowującym do strony konta użytkownika. Po lewej stronie zakładu znajdują się polecane wydarzenia, na środku są dwa najpopularniejsze wydarzenia oraz lista wydarzeń Live (czyli takich, które dzieją się w danej chwili). Po prawej stronie znajduje się mini menu z listą obstawionych zakładów oraz przyciskiem pozwalającym na szybkie postawienie zakładu.</w:t>
       </w:r>
     </w:p>
@@ -10683,12 +10899,22 @@
         <w:pStyle w:val="Textbody"/>
         <w:rPr>
           <w:rFonts w:hint="eastAsia"/>
-        </w:rPr>
-      </w:pPr>
-      <w:r>
+          <w:sz w:val="28"/>
+          <w:szCs w:val="28"/>
+        </w:rPr>
+      </w:pPr>
+      <w:r>
+        <w:rPr>
+          <w:sz w:val="28"/>
+          <w:szCs w:val="28"/>
+        </w:rPr>
         <w:t>Formularze pozwalające na rejestrację konta klienta oraz zalogowanie się na nie.</w:t>
       </w:r>
       <w:r>
+        <w:rPr>
+          <w:sz w:val="28"/>
+          <w:szCs w:val="28"/>
+        </w:rPr>
         <w:t xml:space="preserve"> Rejestracja wymaga wyrażenia zgody na przetwarzanie danych osobowych oraz akceptowanie umowy. Formularz logowania posiada link, który pozwala na reset hasła za pomocą linka wysłanego na skrzynkę odbiorczą użytkownika</w:t>
       </w:r>
     </w:p>
@@ -10947,45 +11173,99 @@
         <w:pStyle w:val="Textbody"/>
         <w:rPr>
           <w:rFonts w:hint="eastAsia"/>
-        </w:rPr>
-      </w:pPr>
-      <w:r>
+          <w:sz w:val="28"/>
+          <w:szCs w:val="28"/>
+        </w:rPr>
+      </w:pPr>
+      <w:r>
+        <w:rPr>
+          <w:sz w:val="28"/>
+          <w:szCs w:val="28"/>
+        </w:rPr>
         <w:t>Strona wyświetlająca się po kliknięciu w przycisk ‘Sporty’</w:t>
       </w:r>
       <w:r>
+        <w:rPr>
+          <w:sz w:val="28"/>
+          <w:szCs w:val="28"/>
+        </w:rPr>
         <w:t>,</w:t>
       </w:r>
       <w:r>
+        <w:rPr>
+          <w:sz w:val="28"/>
+          <w:szCs w:val="28"/>
+        </w:rPr>
         <w:t xml:space="preserve"> ‘E-Sport’</w:t>
       </w:r>
       <w:r>
+        <w:rPr>
+          <w:sz w:val="28"/>
+          <w:szCs w:val="28"/>
+        </w:rPr>
         <w:t xml:space="preserve"> lub ‘Inne’</w:t>
       </w:r>
       <w:r>
+        <w:rPr>
+          <w:sz w:val="28"/>
+          <w:szCs w:val="28"/>
+        </w:rPr>
         <w:t xml:space="preserve"> na pasku nawigacyjnym. W </w:t>
       </w:r>
       <w:r>
+        <w:rPr>
+          <w:sz w:val="28"/>
+          <w:szCs w:val="28"/>
+        </w:rPr>
         <w:t>każdym</w:t>
       </w:r>
       <w:r>
+        <w:rPr>
+          <w:sz w:val="28"/>
+          <w:szCs w:val="28"/>
+        </w:rPr>
         <w:t xml:space="preserve"> przypadk</w:t>
       </w:r>
       <w:r>
+        <w:rPr>
+          <w:sz w:val="28"/>
+          <w:szCs w:val="28"/>
+        </w:rPr>
         <w:t>u</w:t>
       </w:r>
       <w:r>
+        <w:rPr>
+          <w:sz w:val="28"/>
+          <w:szCs w:val="28"/>
+        </w:rPr>
         <w:t xml:space="preserve"> strona wygląda prawie identycznie, różni się tylko listą dostępnych zakładów</w:t>
       </w:r>
       <w:r>
+        <w:rPr>
+          <w:sz w:val="28"/>
+          <w:szCs w:val="28"/>
+        </w:rPr>
         <w:t xml:space="preserve"> i tekstem</w:t>
       </w:r>
       <w:r>
+        <w:rPr>
+          <w:sz w:val="28"/>
+          <w:szCs w:val="28"/>
+        </w:rPr>
         <w:t xml:space="preserve">. Po lewej stronie znajduje się lista aktywnych zdarzeń, na które można postawić zakład. </w:t>
       </w:r>
       <w:r>
+        <w:rPr>
+          <w:sz w:val="28"/>
+          <w:szCs w:val="28"/>
+        </w:rPr>
         <w:t xml:space="preserve">Jest pasek pozwalający na wyszukiwanie zakładów, oraz przycisk pozwalający na filtrowanie oraz sortowanie wyników. </w:t>
       </w:r>
       <w:r>
+        <w:rPr>
+          <w:sz w:val="28"/>
+          <w:szCs w:val="28"/>
+        </w:rPr>
         <w:t>Wyświetlony jest obraz związany z danym wydarzeniem, lista kursów wyników danego wydarzenia, przycisk obstaw który pozwala na postawienie pieniędzy na dany zakład oraz przycisk szczegóły, który wyświetla szczegółowe informacje o danym wydarzeniu. Po prawej stronie znajdują się wydarzenia Live.</w:t>
       </w:r>
     </w:p>
@@ -11133,9 +11413,15 @@
         <w:pStyle w:val="Textbody"/>
         <w:rPr>
           <w:rFonts w:hint="eastAsia"/>
-        </w:rPr>
-      </w:pPr>
-      <w:r>
+          <w:sz w:val="28"/>
+          <w:szCs w:val="28"/>
+        </w:rPr>
+      </w:pPr>
+      <w:r>
+        <w:rPr>
+          <w:sz w:val="28"/>
+          <w:szCs w:val="28"/>
+        </w:rPr>
         <w:t>Strona wyświetlająca listę zakładów obstawionych przez klienta. Po lewej stronie znajdują się zakłady w toku wraz z informacjami o nich, można je edytować lub usuwać z listy obstawionych. Po prawej znajdują się wydarzenia zakończone.</w:t>
       </w:r>
     </w:p>
@@ -11283,9 +11569,15 @@
         <w:pStyle w:val="Textbody"/>
         <w:rPr>
           <w:rFonts w:hint="eastAsia"/>
-        </w:rPr>
-      </w:pPr>
-      <w:r>
+          <w:sz w:val="28"/>
+          <w:szCs w:val="28"/>
+        </w:rPr>
+      </w:pPr>
+      <w:r>
+        <w:rPr>
+          <w:sz w:val="28"/>
+          <w:szCs w:val="28"/>
+        </w:rPr>
         <w:t>Strona gry losowej. Po lewej znajduje się transmisja wideo live, na której znajduje się krupier grający w karty. Pod transmisją wideo znajduje się historia poprzednich gier, którą mogą zobaczyć klienci. Po prawej znajdują się przyciski pozwalające na obstawienie wyniku danej gry.</w:t>
       </w:r>
     </w:p>
@@ -11399,7 +11691,441 @@
         <w:t>. Gra losowa</w:t>
       </w:r>
     </w:p>
+    <w:p>
+      <w:pPr>
+        <w:rPr>
+          <w:rFonts w:hint="eastAsia"/>
+          <w:i/>
+          <w:iCs/>
+        </w:rPr>
+      </w:pPr>
+      <w:r>
+        <w:rPr>
+          <w:rFonts w:hint="eastAsia"/>
+        </w:rPr>
+        <w:br w:type="page"/>
+      </w:r>
+    </w:p>
+    <w:p>
+      <w:pPr>
+        <w:pStyle w:val="Heading2"/>
+      </w:pPr>
+      <w:r>
+        <w:lastRenderedPageBreak/>
+        <w:t>6.6 Wersja mobilna</w:t>
+      </w:r>
+    </w:p>
+    <w:p>
+      <w:pPr>
+        <w:pStyle w:val="Textbody"/>
+        <w:rPr>
+          <w:sz w:val="28"/>
+          <w:szCs w:val="28"/>
+        </w:rPr>
+      </w:pPr>
+      <w:r>
+        <w:rPr>
+          <w:sz w:val="28"/>
+          <w:szCs w:val="28"/>
+        </w:rPr>
+        <w:t>Szkielet interfejsu przedstawiający aplikację mobilną firmy.</w:t>
+      </w:r>
+    </w:p>
+    <w:p>
+      <w:pPr>
+        <w:pStyle w:val="Textbody"/>
+        <w:rPr>
+          <w:sz w:val="28"/>
+          <w:szCs w:val="28"/>
+        </w:rPr>
+      </w:pPr>
+      <w:r>
+        <w:rPr>
+          <w:noProof/>
+        </w:rPr>
+        <w:drawing>
+          <wp:inline distT="0" distB="0" distL="0" distR="0" wp14:anchorId="4B83CEFF" wp14:editId="53E4672D">
+            <wp:extent cx="2836800" cy="4320000"/>
+            <wp:effectExtent l="0" t="0" r="1905" b="4445"/>
+            <wp:docPr id="218684395" name="Picture 5"/>
+            <wp:cNvGraphicFramePr>
+              <a:graphicFrameLocks xmlns:a="http://schemas.openxmlformats.org/drawingml/2006/main" noChangeAspect="1"/>
+            </wp:cNvGraphicFramePr>
+            <a:graphic xmlns:a="http://schemas.openxmlformats.org/drawingml/2006/main">
+              <a:graphicData uri="http://schemas.openxmlformats.org/drawingml/2006/picture">
+                <pic:pic xmlns:pic="http://schemas.openxmlformats.org/drawingml/2006/picture">
+                  <pic:nvPicPr>
+                    <pic:cNvPr id="0" name="Picture 9"/>
+                    <pic:cNvPicPr>
+                      <a:picLocks noChangeAspect="1" noChangeArrowheads="1"/>
+                    </pic:cNvPicPr>
+                  </pic:nvPicPr>
+                  <pic:blipFill>
+                    <a:blip r:embed="rId29">
+                      <a:extLst>
+                        <a:ext uri="{28A0092B-C50C-407E-A947-70E740481C1C}">
+                          <a14:useLocalDpi xmlns:a14="http://schemas.microsoft.com/office/drawing/2010/main" val="0"/>
+                        </a:ext>
+                      </a:extLst>
+                    </a:blip>
+                    <a:srcRect/>
+                    <a:stretch>
+                      <a:fillRect/>
+                    </a:stretch>
+                  </pic:blipFill>
+                  <pic:spPr bwMode="auto">
+                    <a:xfrm>
+                      <a:off x="0" y="0"/>
+                      <a:ext cx="2836800" cy="4320000"/>
+                    </a:xfrm>
+                    <a:prstGeom prst="rect">
+                      <a:avLst/>
+                    </a:prstGeom>
+                    <a:noFill/>
+                    <a:ln>
+                      <a:noFill/>
+                    </a:ln>
+                  </pic:spPr>
+                </pic:pic>
+              </a:graphicData>
+            </a:graphic>
+          </wp:inline>
+        </w:drawing>
+      </w:r>
+      <w:r>
+        <w:rPr>
+          <w:sz w:val="28"/>
+          <w:szCs w:val="28"/>
+        </w:rPr>
+        <w:t xml:space="preserve"> </w:t>
+      </w:r>
+      <w:r>
+        <w:rPr>
+          <w:noProof/>
+        </w:rPr>
+        <w:drawing>
+          <wp:inline distT="0" distB="0" distL="0" distR="0" wp14:anchorId="5E267A09" wp14:editId="4D985FCF">
+            <wp:extent cx="2862000" cy="4320000"/>
+            <wp:effectExtent l="0" t="0" r="0" b="4445"/>
+            <wp:docPr id="1501285810" name="Picture 6"/>
+            <wp:cNvGraphicFramePr>
+              <a:graphicFrameLocks xmlns:a="http://schemas.openxmlformats.org/drawingml/2006/main" noChangeAspect="1"/>
+            </wp:cNvGraphicFramePr>
+            <a:graphic xmlns:a="http://schemas.openxmlformats.org/drawingml/2006/main">
+              <a:graphicData uri="http://schemas.openxmlformats.org/drawingml/2006/picture">
+                <pic:pic xmlns:pic="http://schemas.openxmlformats.org/drawingml/2006/picture">
+                  <pic:nvPicPr>
+                    <pic:cNvPr id="0" name="Picture 11"/>
+                    <pic:cNvPicPr>
+                      <a:picLocks noChangeAspect="1" noChangeArrowheads="1"/>
+                    </pic:cNvPicPr>
+                  </pic:nvPicPr>
+                  <pic:blipFill>
+                    <a:blip r:embed="rId30">
+                      <a:extLst>
+                        <a:ext uri="{28A0092B-C50C-407E-A947-70E740481C1C}">
+                          <a14:useLocalDpi xmlns:a14="http://schemas.microsoft.com/office/drawing/2010/main" val="0"/>
+                        </a:ext>
+                      </a:extLst>
+                    </a:blip>
+                    <a:srcRect/>
+                    <a:stretch>
+                      <a:fillRect/>
+                    </a:stretch>
+                  </pic:blipFill>
+                  <pic:spPr bwMode="auto">
+                    <a:xfrm>
+                      <a:off x="0" y="0"/>
+                      <a:ext cx="2862000" cy="4320000"/>
+                    </a:xfrm>
+                    <a:prstGeom prst="rect">
+                      <a:avLst/>
+                    </a:prstGeom>
+                    <a:noFill/>
+                    <a:ln>
+                      <a:noFill/>
+                    </a:ln>
+                  </pic:spPr>
+                </pic:pic>
+              </a:graphicData>
+            </a:graphic>
+          </wp:inline>
+        </w:drawing>
+      </w:r>
+    </w:p>
+    <w:p>
+      <w:pPr>
+        <w:pStyle w:val="Textbody"/>
+        <w:rPr>
+          <w:rFonts w:hint="eastAsia"/>
+          <w:i/>
+          <w:iCs/>
+        </w:rPr>
+      </w:pPr>
+      <w:r>
+        <w:rPr>
+          <w:i/>
+          <w:iCs/>
+        </w:rPr>
+        <w:t>Interfejs 7 i 8. Formularze rejestracji i logowania (wersja mobilna)</w:t>
+      </w:r>
+    </w:p>
+    <w:p>
+      <w:pPr>
+        <w:rPr>
+          <w:rFonts w:hint="eastAsia"/>
+          <w:i/>
+          <w:iCs/>
+        </w:rPr>
+      </w:pPr>
+      <w:r>
+        <w:rPr>
+          <w:rFonts w:hint="eastAsia"/>
+          <w:i/>
+          <w:iCs/>
+        </w:rPr>
+        <w:br w:type="page"/>
+      </w:r>
+    </w:p>
+    <w:p>
+      <w:pPr>
+        <w:pStyle w:val="Textbody"/>
+        <w:rPr>
+          <w:i/>
+          <w:iCs/>
+        </w:rPr>
+      </w:pPr>
+      <w:r>
+        <w:rPr>
+          <w:noProof/>
+        </w:rPr>
+        <w:lastRenderedPageBreak/>
+        <w:drawing>
+          <wp:inline distT="0" distB="0" distL="0" distR="0" wp14:anchorId="00D575E6" wp14:editId="1BBA6501">
+            <wp:extent cx="2754000" cy="4320000"/>
+            <wp:effectExtent l="0" t="0" r="8255" b="4445"/>
+            <wp:docPr id="1098080275" name="Picture 7"/>
+            <wp:cNvGraphicFramePr>
+              <a:graphicFrameLocks xmlns:a="http://schemas.openxmlformats.org/drawingml/2006/main" noChangeAspect="1"/>
+            </wp:cNvGraphicFramePr>
+            <a:graphic xmlns:a="http://schemas.openxmlformats.org/drawingml/2006/main">
+              <a:graphicData uri="http://schemas.openxmlformats.org/drawingml/2006/picture">
+                <pic:pic xmlns:pic="http://schemas.openxmlformats.org/drawingml/2006/picture">
+                  <pic:nvPicPr>
+                    <pic:cNvPr id="0" name="Picture 13"/>
+                    <pic:cNvPicPr>
+                      <a:picLocks noChangeAspect="1" noChangeArrowheads="1"/>
+                    </pic:cNvPicPr>
+                  </pic:nvPicPr>
+                  <pic:blipFill>
+                    <a:blip r:embed="rId31">
+                      <a:extLst>
+                        <a:ext uri="{28A0092B-C50C-407E-A947-70E740481C1C}">
+                          <a14:useLocalDpi xmlns:a14="http://schemas.microsoft.com/office/drawing/2010/main" val="0"/>
+                        </a:ext>
+                      </a:extLst>
+                    </a:blip>
+                    <a:srcRect/>
+                    <a:stretch>
+                      <a:fillRect/>
+                    </a:stretch>
+                  </pic:blipFill>
+                  <pic:spPr bwMode="auto">
+                    <a:xfrm>
+                      <a:off x="0" y="0"/>
+                      <a:ext cx="2754000" cy="4320000"/>
+                    </a:xfrm>
+                    <a:prstGeom prst="rect">
+                      <a:avLst/>
+                    </a:prstGeom>
+                    <a:noFill/>
+                    <a:ln>
+                      <a:noFill/>
+                    </a:ln>
+                  </pic:spPr>
+                </pic:pic>
+              </a:graphicData>
+            </a:graphic>
+          </wp:inline>
+        </w:drawing>
+      </w:r>
+      <w:r>
+        <w:rPr>
+          <w:i/>
+          <w:iCs/>
+        </w:rPr>
+        <w:t xml:space="preserve"> </w:t>
+      </w:r>
+      <w:r>
+        <w:rPr>
+          <w:noProof/>
+        </w:rPr>
+        <w:drawing>
+          <wp:inline distT="0" distB="0" distL="0" distR="0" wp14:anchorId="4D44D20F" wp14:editId="58C1A01E">
+            <wp:extent cx="2754000" cy="4320000"/>
+            <wp:effectExtent l="0" t="0" r="8255" b="4445"/>
+            <wp:docPr id="1178371619" name="Picture 8"/>
+            <wp:cNvGraphicFramePr>
+              <a:graphicFrameLocks xmlns:a="http://schemas.openxmlformats.org/drawingml/2006/main" noChangeAspect="1"/>
+            </wp:cNvGraphicFramePr>
+            <a:graphic xmlns:a="http://schemas.openxmlformats.org/drawingml/2006/main">
+              <a:graphicData uri="http://schemas.openxmlformats.org/drawingml/2006/picture">
+                <pic:pic xmlns:pic="http://schemas.openxmlformats.org/drawingml/2006/picture">
+                  <pic:nvPicPr>
+                    <pic:cNvPr id="0" name="Picture 15"/>
+                    <pic:cNvPicPr>
+                      <a:picLocks noChangeAspect="1" noChangeArrowheads="1"/>
+                    </pic:cNvPicPr>
+                  </pic:nvPicPr>
+                  <pic:blipFill>
+                    <a:blip r:embed="rId32">
+                      <a:extLst>
+                        <a:ext uri="{28A0092B-C50C-407E-A947-70E740481C1C}">
+                          <a14:useLocalDpi xmlns:a14="http://schemas.microsoft.com/office/drawing/2010/main" val="0"/>
+                        </a:ext>
+                      </a:extLst>
+                    </a:blip>
+                    <a:srcRect/>
+                    <a:stretch>
+                      <a:fillRect/>
+                    </a:stretch>
+                  </pic:blipFill>
+                  <pic:spPr bwMode="auto">
+                    <a:xfrm>
+                      <a:off x="0" y="0"/>
+                      <a:ext cx="2754000" cy="4320000"/>
+                    </a:xfrm>
+                    <a:prstGeom prst="rect">
+                      <a:avLst/>
+                    </a:prstGeom>
+                    <a:noFill/>
+                    <a:ln>
+                      <a:noFill/>
+                    </a:ln>
+                  </pic:spPr>
+                </pic:pic>
+              </a:graphicData>
+            </a:graphic>
+          </wp:inline>
+        </w:drawing>
+      </w:r>
+    </w:p>
+    <w:p>
+      <w:pPr>
+        <w:pStyle w:val="Textbody"/>
+        <w:rPr>
+          <w:i/>
+          <w:iCs/>
+        </w:rPr>
+      </w:pPr>
+      <w:r>
+        <w:rPr>
+          <w:i/>
+          <w:iCs/>
+        </w:rPr>
+        <w:t>Interfejs 8 i 9. Zakładki ‘Zakłady’ i ‘Moje obstawienia’ (wersja mobilna)</w:t>
+      </w:r>
+    </w:p>
+    <w:p>
+      <w:pPr>
+        <w:pStyle w:val="Textbody"/>
+        <w:rPr>
+          <w:i/>
+          <w:iCs/>
+        </w:rPr>
+      </w:pPr>
+    </w:p>
+    <w:p>
+      <w:pPr>
+        <w:pStyle w:val="Textbody"/>
+        <w:rPr>
+          <w:i/>
+          <w:iCs/>
+        </w:rPr>
+      </w:pPr>
+      <w:r>
+        <w:rPr>
+          <w:noProof/>
+        </w:rPr>
+        <w:lastRenderedPageBreak/>
+        <w:drawing>
+          <wp:inline distT="0" distB="0" distL="0" distR="0" wp14:anchorId="77076324" wp14:editId="35A9BB31">
+            <wp:extent cx="2761200" cy="4320000"/>
+            <wp:effectExtent l="0" t="0" r="1270" b="4445"/>
+            <wp:docPr id="434450887" name="Picture 9"/>
+            <wp:cNvGraphicFramePr>
+              <a:graphicFrameLocks xmlns:a="http://schemas.openxmlformats.org/drawingml/2006/main" noChangeAspect="1"/>
+            </wp:cNvGraphicFramePr>
+            <a:graphic xmlns:a="http://schemas.openxmlformats.org/drawingml/2006/main">
+              <a:graphicData uri="http://schemas.openxmlformats.org/drawingml/2006/picture">
+                <pic:pic xmlns:pic="http://schemas.openxmlformats.org/drawingml/2006/picture">
+                  <pic:nvPicPr>
+                    <pic:cNvPr id="0" name="Picture 17"/>
+                    <pic:cNvPicPr>
+                      <a:picLocks noChangeAspect="1" noChangeArrowheads="1"/>
+                    </pic:cNvPicPr>
+                  </pic:nvPicPr>
+                  <pic:blipFill>
+                    <a:blip r:embed="rId33">
+                      <a:extLst>
+                        <a:ext uri="{28A0092B-C50C-407E-A947-70E740481C1C}">
+                          <a14:useLocalDpi xmlns:a14="http://schemas.microsoft.com/office/drawing/2010/main" val="0"/>
+                        </a:ext>
+                      </a:extLst>
+                    </a:blip>
+                    <a:srcRect/>
+                    <a:stretch>
+                      <a:fillRect/>
+                    </a:stretch>
+                  </pic:blipFill>
+                  <pic:spPr bwMode="auto">
+                    <a:xfrm>
+                      <a:off x="0" y="0"/>
+                      <a:ext cx="2761200" cy="4320000"/>
+                    </a:xfrm>
+                    <a:prstGeom prst="rect">
+                      <a:avLst/>
+                    </a:prstGeom>
+                    <a:noFill/>
+                    <a:ln>
+                      <a:noFill/>
+                    </a:ln>
+                  </pic:spPr>
+                </pic:pic>
+              </a:graphicData>
+            </a:graphic>
+          </wp:inline>
+        </w:drawing>
+      </w:r>
+    </w:p>
+    <w:p>
+      <w:pPr>
+        <w:pStyle w:val="Textbody"/>
+        <w:rPr>
+          <w:i/>
+          <w:iCs/>
+        </w:rPr>
+      </w:pPr>
+      <w:r>
+        <w:rPr>
+          <w:i/>
+          <w:iCs/>
+        </w:rPr>
+        <w:t>Interfejs 10. Zakładka ‘Gry losowe’</w:t>
+      </w:r>
+    </w:p>
+    <w:p>
+      <w:pPr>
+        <w:pStyle w:val="Textbody"/>
+        <w:rPr>
+          <w:rFonts w:hint="eastAsia"/>
+          <w:i/>
+          <w:iCs/>
+        </w:rPr>
+      </w:pPr>
+    </w:p>
     <w:sectPr>
+      <w:footerReference w:type="default" r:id="rId34"/>
       <w:pgSz w:w="11906" w:h="16838"/>
       <w:pgMar w:top="1134" w:right="1134" w:bottom="1134" w:left="1134" w:header="708" w:footer="708" w:gutter="0"/>
       <w:cols w:space="708"/>
@@ -11435,6 +12161,62 @@
     </w:p>
   </w:endnote>
 </w:endnotes>
+</file>
+
+<file path=word/footer1.xml><?xml version="1.0" encoding="utf-8"?>
+<w:ftr xmlns:wpc="http://schemas.microsoft.com/office/word/2010/wordprocessingCanvas" xmlns:cx="http://schemas.microsoft.com/office/drawing/2014/chartex" xmlns:cx1="http://schemas.microsoft.com/office/drawing/2015/9/8/chartex" xmlns:cx2="http://schemas.microsoft.com/office/drawing/2015/10/21/chartex" xmlns:cx3="http://schemas.microsoft.com/office/drawing/2016/5/9/chartex" xmlns:cx4="http://schemas.microsoft.com/office/drawing/2016/5/10/chartex" xmlns:cx5="http://schemas.microsoft.com/office/drawing/2016/5/11/chartex" xmlns:cx6="http://schemas.microsoft.com/office/drawing/2016/5/12/chartex" xmlns:cx7="http://schemas.microsoft.com/office/drawing/2016/5/13/chartex" xmlns:cx8="http://schemas.microsoft.com/office/drawing/2016/5/14/chartex" xmlns:mc="http://schemas.openxmlformats.org/markup-compatibility/2006" xmlns:aink="http://schemas.microsoft.com/office/drawing/2016/ink" xmlns:am3d="http://schemas.microsoft.com/office/drawing/2017/model3d" xmlns:o="urn:schemas-microsoft-com:office:office" xmlns:oel="http://schemas.microsoft.com/office/2019/extlst" xmlns:r="http://schemas.openxmlformats.org/officeDocument/2006/relationships" xmlns:m="http://schemas.openxmlformats.org/officeDocument/2006/math" xmlns:v="urn:schemas-microsoft-com:vml" xmlns:wp14="http://schemas.microsoft.com/office/word/2010/wordprocessingDrawing" xmlns:wp="http://schemas.openxmlformats.org/drawingml/2006/wordprocessingDrawing" xmlns:w10="urn:schemas-microsoft-com:office:word" xmlns:w="http://schemas.openxmlformats.org/wordprocessingml/2006/main" xmlns:w14="http://schemas.microsoft.com/office/word/2010/wordml" xmlns:w15="http://schemas.microsoft.com/office/word/2012/wordml" xmlns:w16cex="http://schemas.microsoft.com/office/word/2018/wordml/cex" xmlns:w16cid="http://schemas.microsoft.com/office/word/2016/wordml/cid" xmlns:w16="http://schemas.microsoft.com/office/word/2018/wordml" xmlns:w16du="http://schemas.microsoft.com/office/word/2023/wordml/word16du" xmlns:w16sdtdh="http://schemas.microsoft.com/office/word/2020/wordml/sdtdatahash" xmlns:w16sdtfl="http://schemas.microsoft.com/office/word/2024/wordml/sdtformatlock" xmlns:w16se="http://schemas.microsoft.com/office/word/2015/wordml/symex" xmlns:wpg="http://schemas.microsoft.com/office/word/2010/wordprocessingGroup" xmlns:wpi="http://schemas.microsoft.com/office/word/2010/wordprocessingInk" xmlns:wne="http://schemas.microsoft.com/office/word/2006/wordml" xmlns:wps="http://schemas.microsoft.com/office/word/2010/wordprocessingShape" mc:Ignorable="w14 w15 w16se w16cid w16 w16cex w16sdtdh w16sdtfl w16du wp14">
+  <w:sdt>
+    <w:sdtPr>
+      <w:id w:val="395481097"/>
+      <w:docPartObj>
+        <w:docPartGallery w:val="Page Numbers (Bottom of Page)"/>
+        <w:docPartUnique/>
+      </w:docPartObj>
+    </w:sdtPr>
+    <w:sdtEndPr>
+      <w:rPr>
+        <w:noProof/>
+      </w:rPr>
+    </w:sdtEndPr>
+    <w:sdtContent>
+      <w:p>
+        <w:pPr>
+          <w:pStyle w:val="Footer"/>
+          <w:jc w:val="right"/>
+        </w:pPr>
+        <w:r>
+          <w:fldChar w:fldCharType="begin"/>
+        </w:r>
+        <w:r>
+          <w:instrText xml:space="preserve"> PAGE   \* MERGEFORMAT </w:instrText>
+        </w:r>
+        <w:r>
+          <w:fldChar w:fldCharType="separate"/>
+        </w:r>
+        <w:r>
+          <w:rPr>
+            <w:noProof/>
+          </w:rPr>
+          <w:t>2</w:t>
+        </w:r>
+        <w:r>
+          <w:rPr>
+            <w:noProof/>
+          </w:rPr>
+          <w:fldChar w:fldCharType="end"/>
+        </w:r>
+      </w:p>
+    </w:sdtContent>
+  </w:sdt>
+  <w:p>
+    <w:pPr>
+      <w:pStyle w:val="Footer"/>
+      <w:rPr>
+        <w:rFonts w:hint="eastAsia"/>
+      </w:rPr>
+    </w:pPr>
+  </w:p>
+</w:ftr>
 </file>
 
 <file path=word/footnotes.xml><?xml version="1.0" encoding="utf-8"?>
@@ -16217,6 +16999,7 @@
   <w:style w:type="character" w:default="1" w:styleId="DefaultParagraphFont">
     <w:name w:val="Default Paragraph Font"/>
     <w:uiPriority w:val="1"/>
+    <w:semiHidden/>
     <w:unhideWhenUsed/>
   </w:style>
   <w:style w:type="table" w:default="1" w:styleId="TableNormal">
@@ -16582,6 +17365,64 @@
       <w:bCs/>
     </w:rPr>
   </w:style>
+  <w:style w:type="paragraph" w:styleId="Header">
+    <w:name w:val="header"/>
+    <w:basedOn w:val="Normal"/>
+    <w:link w:val="HeaderChar"/>
+    <w:uiPriority w:val="99"/>
+    <w:unhideWhenUsed/>
+    <w:rsid w:val="00BF3A68"/>
+    <w:pPr>
+      <w:tabs>
+        <w:tab w:val="center" w:pos="4680"/>
+        <w:tab w:val="right" w:pos="9360"/>
+      </w:tabs>
+    </w:pPr>
+    <w:rPr>
+      <w:rFonts w:cs="Mangal"/>
+      <w:szCs w:val="21"/>
+    </w:rPr>
+  </w:style>
+  <w:style w:type="character" w:customStyle="1" w:styleId="HeaderChar">
+    <w:name w:val="Header Char"/>
+    <w:basedOn w:val="DefaultParagraphFont"/>
+    <w:link w:val="Header"/>
+    <w:uiPriority w:val="99"/>
+    <w:rsid w:val="00BF3A68"/>
+    <w:rPr>
+      <w:rFonts w:cs="Mangal"/>
+      <w:szCs w:val="21"/>
+    </w:rPr>
+  </w:style>
+  <w:style w:type="paragraph" w:styleId="Footer">
+    <w:name w:val="footer"/>
+    <w:basedOn w:val="Normal"/>
+    <w:link w:val="FooterChar"/>
+    <w:uiPriority w:val="99"/>
+    <w:unhideWhenUsed/>
+    <w:rsid w:val="00BF3A68"/>
+    <w:pPr>
+      <w:tabs>
+        <w:tab w:val="center" w:pos="4680"/>
+        <w:tab w:val="right" w:pos="9360"/>
+      </w:tabs>
+    </w:pPr>
+    <w:rPr>
+      <w:rFonts w:cs="Mangal"/>
+      <w:szCs w:val="21"/>
+    </w:rPr>
+  </w:style>
+  <w:style w:type="character" w:customStyle="1" w:styleId="FooterChar">
+    <w:name w:val="Footer Char"/>
+    <w:basedOn w:val="DefaultParagraphFont"/>
+    <w:link w:val="Footer"/>
+    <w:uiPriority w:val="99"/>
+    <w:rsid w:val="00BF3A68"/>
+    <w:rPr>
+      <w:rFonts w:cs="Mangal"/>
+      <w:szCs w:val="21"/>
+    </w:rPr>
+  </w:style>
 </w:styles>
 </file>
 

</xml_diff>